<commit_message>
Updating ReactJS Topcs document in interview Prep
</commit_message>
<xml_diff>
--- a/interviewPrep/ReactJS Topics.docx
+++ b/interviewPrep/ReactJS Topics.docx
@@ -61,23 +61,17 @@
         <w:bidi w:val="0"/>
         <w:jc w:val="left"/>
         <w:rPr>
-          <w:rFonts w:ascii="Montserrat" w:hAnsi="Montserrat"/>
-          <w:b/>
-          <w:b/>
-          <w:bCs/>
-          <w:sz w:val="36"/>
-          <w:szCs w:val="36"/>
-          <w:u w:val="none"/>
-        </w:rPr>
-      </w:pPr>
-      <w:r>
-        <w:rPr>
-          <w:rFonts w:ascii="Montserrat" w:hAnsi="Montserrat"/>
-          <w:b/>
-          <w:bCs/>
-          <w:sz w:val="36"/>
-          <w:szCs w:val="36"/>
-          <w:u w:val="none"/>
+          <w:u w:val="single"/>
+        </w:rPr>
+      </w:pPr>
+      <w:r>
+        <w:rPr>
+          <w:rFonts w:ascii="Montserrat" w:hAnsi="Montserrat"/>
+          <w:b/>
+          <w:bCs/>
+          <w:sz w:val="36"/>
+          <w:szCs w:val="36"/>
+          <w:u w:val="single"/>
         </w:rPr>
         <w:t>DOM vs Virtual DOM:</w:t>
       </w:r>
@@ -326,50 +320,44 @@
         <w:bidi w:val="0"/>
         <w:jc w:val="left"/>
         <w:rPr>
-          <w:rFonts w:ascii="Montserrat" w:hAnsi="Montserrat"/>
-          <w:b/>
-          <w:b/>
-          <w:bCs/>
-          <w:sz w:val="36"/>
-          <w:szCs w:val="36"/>
-          <w:u w:val="none"/>
-        </w:rPr>
-      </w:pPr>
-      <w:r>
-        <w:rPr>
-          <w:rFonts w:ascii="Montserrat" w:hAnsi="Montserrat"/>
-          <w:b/>
-          <w:bCs/>
-          <w:sz w:val="36"/>
-          <w:szCs w:val="36"/>
-          <w:u w:val="none"/>
-        </w:rPr>
-        <w:t>React Fiber</w:t>
-      </w:r>
-    </w:p>
-    <w:p>
-      <w:pPr>
-        <w:pStyle w:val="Normal"/>
-        <w:bidi w:val="0"/>
-        <w:jc w:val="left"/>
-        <w:rPr>
-          <w:rFonts w:ascii="Montserrat" w:hAnsi="Montserrat"/>
-          <w:b w:val="false"/>
-          <w:b w:val="false"/>
-          <w:bCs w:val="false"/>
-          <w:sz w:val="24"/>
-          <w:szCs w:val="24"/>
-          <w:u w:val="none"/>
-        </w:rPr>
-      </w:pPr>
-      <w:r>
-        <w:rPr>
-          <w:rFonts w:ascii="Montserrat" w:hAnsi="Montserrat"/>
-          <w:b w:val="false"/>
-          <w:bCs w:val="false"/>
-          <w:sz w:val="24"/>
-          <w:szCs w:val="24"/>
-          <w:u w:val="none"/>
+          <w:u w:val="single"/>
+        </w:rPr>
+      </w:pPr>
+      <w:r>
+        <w:rPr>
+          <w:rFonts w:ascii="Montserrat" w:hAnsi="Montserrat"/>
+          <w:b/>
+          <w:bCs/>
+          <w:sz w:val="36"/>
+          <w:szCs w:val="36"/>
+          <w:u w:val="single"/>
+        </w:rPr>
+        <w:t>React Fiber:</w:t>
+      </w:r>
+    </w:p>
+    <w:p>
+      <w:pPr>
+        <w:pStyle w:val="Normal"/>
+        <w:bidi w:val="0"/>
+        <w:jc w:val="left"/>
+        <w:rPr>
+          <w:rFonts w:ascii="Montserrat" w:hAnsi="Montserrat"/>
+          <w:b w:val="false"/>
+          <w:b w:val="false"/>
+          <w:bCs w:val="false"/>
+          <w:sz w:val="24"/>
+          <w:szCs w:val="24"/>
+          <w:u w:val="single"/>
+        </w:rPr>
+      </w:pPr>
+      <w:r>
+        <w:rPr>
+          <w:rFonts w:ascii="Montserrat" w:hAnsi="Montserrat"/>
+          <w:b w:val="false"/>
+          <w:bCs w:val="false"/>
+          <w:sz w:val="24"/>
+          <w:szCs w:val="24"/>
+          <w:u w:val="single"/>
         </w:rPr>
       </w:r>
     </w:p>
@@ -503,110 +491,28 @@
           <w:szCs w:val="36"/>
           <w:u w:val="none"/>
         </w:rPr>
-        <w:t>React Architecture:</w:t>
-      </w:r>
-    </w:p>
-    <w:p>
-      <w:pPr>
-        <w:pStyle w:val="Normal"/>
-        <w:bidi w:val="0"/>
-        <w:jc w:val="left"/>
-        <w:rPr>
-          <w:rFonts w:ascii="Montserrat" w:hAnsi="Montserrat"/>
-          <w:b/>
-          <w:b/>
-          <w:bCs/>
-          <w:sz w:val="36"/>
-          <w:szCs w:val="36"/>
-          <w:u w:val="none"/>
-        </w:rPr>
-      </w:pPr>
-      <w:r>
-        <w:rPr>
-          <w:rFonts w:ascii="Montserrat" w:hAnsi="Montserrat"/>
-          <w:b/>
-          <w:bCs/>
-          <w:sz w:val="36"/>
-          <w:szCs w:val="36"/>
-          <w:u w:val="none"/>
-        </w:rPr>
-      </w:r>
-    </w:p>
-    <w:p>
-      <w:pPr>
-        <w:pStyle w:val="Normal"/>
-        <w:bidi w:val="0"/>
-        <w:jc w:val="left"/>
-        <w:rPr>
-          <w:rFonts w:ascii="Montserrat" w:hAnsi="Montserrat"/>
-          <w:b w:val="false"/>
-          <w:b w:val="false"/>
-          <w:bCs w:val="false"/>
-          <w:sz w:val="24"/>
-          <w:szCs w:val="24"/>
-          <w:u w:val="none"/>
-        </w:rPr>
-      </w:pPr>
-      <w:r>
-        <w:rPr>
-          <w:rFonts w:ascii="Montserrat" w:hAnsi="Montserrat"/>
-          <w:b w:val="false"/>
-          <w:bCs w:val="false"/>
-          <w:sz w:val="24"/>
-          <w:szCs w:val="24"/>
-          <w:u w:val="none"/>
-        </w:rPr>
-      </w:r>
-    </w:p>
-    <w:p>
-      <w:pPr>
-        <w:pStyle w:val="Normal"/>
-        <w:bidi w:val="0"/>
-        <w:jc w:val="left"/>
-        <w:rPr>
-          <w:rFonts w:ascii="Montserrat" w:hAnsi="Montserrat"/>
-          <w:b/>
-          <w:b/>
-          <w:bCs/>
-          <w:sz w:val="36"/>
-          <w:szCs w:val="36"/>
-          <w:u w:val="none"/>
-        </w:rPr>
-      </w:pPr>
-      <w:r>
-        <w:rPr>
-          <w:rFonts w:ascii="Montserrat" w:hAnsi="Montserrat"/>
-          <w:b/>
-          <w:bCs/>
-          <w:sz w:val="36"/>
-          <w:szCs w:val="36"/>
-          <w:u w:val="none"/>
-        </w:rPr>
-      </w:r>
-    </w:p>
-    <w:p>
-      <w:pPr>
-        <w:pStyle w:val="Normal"/>
-        <w:bidi w:val="0"/>
-        <w:jc w:val="left"/>
-        <w:rPr>
-          <w:rFonts w:ascii="Montserrat" w:hAnsi="Montserrat"/>
-          <w:b/>
-          <w:b/>
-          <w:bCs/>
-          <w:sz w:val="36"/>
-          <w:szCs w:val="36"/>
-          <w:u w:val="none"/>
-        </w:rPr>
-      </w:pPr>
-      <w:r>
-        <w:rPr>
-          <w:rFonts w:ascii="Montserrat" w:hAnsi="Montserrat"/>
-          <w:b/>
-          <w:bCs/>
-          <w:sz w:val="36"/>
-          <w:szCs w:val="36"/>
-          <w:u w:val="none"/>
+      </w:r>
+    </w:p>
+    <w:p>
+      <w:pPr>
+        <w:pStyle w:val="Normal"/>
+        <w:bidi w:val="0"/>
+        <w:jc w:val="left"/>
+        <w:rPr>
+          <w:b/>
+          <w:b/>
+          <w:bCs/>
+          <w:u w:val="single"/>
+        </w:rPr>
+      </w:pPr>
+      <w:r>
+        <w:rPr>
+          <w:rFonts w:ascii="Montserrat" w:hAnsi="Montserrat"/>
+          <w:b/>
+          <w:bCs/>
+          <w:sz w:val="36"/>
+          <w:szCs w:val="36"/>
+          <w:u w:val="single"/>
         </w:rPr>
         <w:t>Events in React:</w:t>
       </w:r>
@@ -621,18 +527,18 @@
           <w:b/>
           <w:b/>
           <w:bCs/>
-          <w:sz w:val="36"/>
-          <w:szCs w:val="36"/>
-          <w:u w:val="none"/>
-        </w:rPr>
-      </w:pPr>
-      <w:r>
-        <w:rPr>
-          <w:rFonts w:ascii="Montserrat" w:hAnsi="Montserrat"/>
-          <w:b/>
-          <w:bCs/>
-          <w:sz w:val="36"/>
-          <w:szCs w:val="36"/>
+          <w:sz w:val="24"/>
+          <w:szCs w:val="24"/>
+          <w:u w:val="none"/>
+        </w:rPr>
+      </w:pPr>
+      <w:r>
+        <w:rPr>
+          <w:rFonts w:ascii="Montserrat" w:hAnsi="Montserrat"/>
+          <w:b/>
+          <w:bCs/>
+          <w:sz w:val="24"/>
+          <w:szCs w:val="24"/>
           <w:u w:val="none"/>
         </w:rPr>
       </w:r>
@@ -1166,23 +1072,20 @@
         <w:bidi w:val="0"/>
         <w:jc w:val="left"/>
         <w:rPr>
-          <w:rFonts w:ascii="Montserrat" w:hAnsi="Montserrat"/>
-          <w:b/>
-          <w:b/>
-          <w:bCs/>
-          <w:sz w:val="36"/>
-          <w:szCs w:val="36"/>
-          <w:u w:val="none"/>
-        </w:rPr>
-      </w:pPr>
-      <w:r>
-        <w:rPr>
-          <w:rFonts w:ascii="Montserrat" w:hAnsi="Montserrat"/>
-          <w:b/>
-          <w:bCs/>
-          <w:sz w:val="36"/>
-          <w:szCs w:val="36"/>
-          <w:u w:val="none"/>
+          <w:b/>
+          <w:b/>
+          <w:bCs/>
+          <w:u w:val="single"/>
+        </w:rPr>
+      </w:pPr>
+      <w:r>
+        <w:rPr>
+          <w:rFonts w:ascii="Montserrat" w:hAnsi="Montserrat"/>
+          <w:b/>
+          <w:bCs/>
+          <w:sz w:val="36"/>
+          <w:szCs w:val="36"/>
+          <w:u w:val="single"/>
         </w:rPr>
         <w:t>Stateful components:</w:t>
       </w:r>
@@ -1197,18 +1100,18 @@
           <w:b/>
           <w:b/>
           <w:bCs/>
-          <w:sz w:val="36"/>
-          <w:szCs w:val="36"/>
-          <w:u w:val="none"/>
-        </w:rPr>
-      </w:pPr>
-      <w:r>
-        <w:rPr>
-          <w:rFonts w:ascii="Montserrat" w:hAnsi="Montserrat"/>
-          <w:b/>
-          <w:bCs/>
-          <w:sz w:val="36"/>
-          <w:szCs w:val="36"/>
+          <w:sz w:val="24"/>
+          <w:szCs w:val="24"/>
+          <w:u w:val="none"/>
+        </w:rPr>
+      </w:pPr>
+      <w:r>
+        <w:rPr>
+          <w:rFonts w:ascii="Montserrat" w:hAnsi="Montserrat"/>
+          <w:b/>
+          <w:bCs/>
+          <w:sz w:val="24"/>
+          <w:szCs w:val="24"/>
           <w:u w:val="none"/>
         </w:rPr>
       </w:r>
@@ -1272,23 +1175,17 @@
         <w:bidi w:val="0"/>
         <w:jc w:val="left"/>
         <w:rPr>
-          <w:rFonts w:ascii="Montserrat" w:hAnsi="Montserrat"/>
-          <w:b/>
-          <w:b/>
-          <w:bCs/>
-          <w:sz w:val="36"/>
-          <w:szCs w:val="36"/>
-          <w:u w:val="none"/>
-        </w:rPr>
-      </w:pPr>
-      <w:r>
-        <w:rPr>
-          <w:rFonts w:ascii="Montserrat" w:hAnsi="Montserrat"/>
-          <w:b/>
-          <w:bCs/>
-          <w:sz w:val="36"/>
-          <w:szCs w:val="36"/>
-          <w:u w:val="none"/>
+          <w:u w:val="single"/>
+        </w:rPr>
+      </w:pPr>
+      <w:r>
+        <w:rPr>
+          <w:rFonts w:ascii="Montserrat" w:hAnsi="Montserrat"/>
+          <w:b/>
+          <w:bCs/>
+          <w:sz w:val="36"/>
+          <w:szCs w:val="36"/>
+          <w:u w:val="single"/>
         </w:rPr>
         <w:t>Binding in react event handlers:</w:t>
       </w:r>
@@ -1325,23 +1222,17 @@
         <w:bidi w:val="0"/>
         <w:jc w:val="left"/>
         <w:rPr>
-          <w:rFonts w:ascii="Montserrat" w:hAnsi="Montserrat"/>
-          <w:b/>
-          <w:b/>
-          <w:bCs/>
-          <w:sz w:val="36"/>
-          <w:szCs w:val="36"/>
-          <w:u w:val="none"/>
-        </w:rPr>
-      </w:pPr>
-      <w:r>
-        <w:rPr>
-          <w:rFonts w:ascii="Montserrat" w:hAnsi="Montserrat"/>
-          <w:b/>
-          <w:bCs/>
-          <w:sz w:val="36"/>
-          <w:szCs w:val="36"/>
-          <w:u w:val="none"/>
+          <w:u w:val="single"/>
+        </w:rPr>
+      </w:pPr>
+      <w:r>
+        <w:rPr>
+          <w:rFonts w:ascii="Montserrat" w:hAnsi="Montserrat"/>
+          <w:b/>
+          <w:bCs/>
+          <w:sz w:val="36"/>
+          <w:szCs w:val="36"/>
+          <w:u w:val="single"/>
         </w:rPr>
         <w:t>prop Types:</w:t>
       </w:r>
@@ -1353,48 +1244,88 @@
         <w:jc w:val="left"/>
         <w:rPr>
           <w:rFonts w:ascii="Montserrat" w:hAnsi="Montserrat"/>
-          <w:b/>
-          <w:b/>
-          <w:bCs/>
-          <w:sz w:val="36"/>
-          <w:szCs w:val="36"/>
-          <w:u w:val="none"/>
-        </w:rPr>
-      </w:pPr>
-      <w:r>
-        <w:rPr>
-          <w:rFonts w:ascii="Montserrat" w:hAnsi="Montserrat"/>
-          <w:b/>
-          <w:bCs/>
-          <w:sz w:val="36"/>
-          <w:szCs w:val="36"/>
-          <w:u w:val="none"/>
-        </w:rPr>
-      </w:r>
-    </w:p>
-    <w:p>
-      <w:pPr>
-        <w:pStyle w:val="Normal"/>
-        <w:bidi w:val="0"/>
-        <w:jc w:val="left"/>
-        <w:rPr>
-          <w:rFonts w:ascii="Montserrat" w:hAnsi="Montserrat"/>
-          <w:b/>
-          <w:b/>
-          <w:bCs/>
-          <w:sz w:val="36"/>
-          <w:szCs w:val="36"/>
-          <w:u w:val="none"/>
-        </w:rPr>
-      </w:pPr>
-      <w:r>
-        <w:rPr>
-          <w:rFonts w:ascii="Montserrat" w:hAnsi="Montserrat"/>
-          <w:b/>
-          <w:bCs/>
-          <w:sz w:val="36"/>
-          <w:szCs w:val="36"/>
-          <w:u w:val="none"/>
+          <w:b w:val="false"/>
+          <w:b w:val="false"/>
+          <w:bCs w:val="false"/>
+          <w:sz w:val="24"/>
+          <w:szCs w:val="24"/>
+          <w:u w:val="none"/>
+        </w:rPr>
+      </w:pPr>
+      <w:r>
+        <w:rPr>
+          <w:rFonts w:ascii="Montserrat" w:hAnsi="Montserrat"/>
+          <w:b w:val="false"/>
+          <w:bCs w:val="false"/>
+          <w:sz w:val="24"/>
+          <w:szCs w:val="24"/>
+          <w:u w:val="none"/>
+        </w:rPr>
+      </w:r>
+    </w:p>
+    <w:p>
+      <w:pPr>
+        <w:pStyle w:val="Normal"/>
+        <w:bidi w:val="0"/>
+        <w:jc w:val="left"/>
+        <w:rPr>
+          <w:rFonts w:ascii="Montserrat" w:hAnsi="Montserrat"/>
+          <w:b w:val="false"/>
+          <w:b w:val="false"/>
+          <w:bCs w:val="false"/>
+          <w:sz w:val="24"/>
+          <w:szCs w:val="24"/>
+          <w:u w:val="none"/>
+        </w:rPr>
+      </w:pPr>
+      <w:r>
+        <w:rPr>
+          <w:rFonts w:ascii="Montserrat" w:hAnsi="Montserrat"/>
+          <w:b w:val="false"/>
+          <w:bCs w:val="false"/>
+          <w:sz w:val="24"/>
+          <w:szCs w:val="24"/>
+          <w:u w:val="none"/>
+        </w:rPr>
+        <w:t xml:space="preserve">As React is a javaScript library and javaScript is a dynamically typed language we use extensions like typeScript to get that sweet type-safety and catch bugs early on in the development phase, but even if we don’t use it React has a built in tool known as propTypes with which we can easily define the type of props that a component will be receiving. </w:t>
+      </w:r>
+    </w:p>
+    <w:p>
+      <w:pPr>
+        <w:pStyle w:val="Normal"/>
+        <w:bidi w:val="0"/>
+        <w:jc w:val="left"/>
+        <w:rPr>
+          <w:rFonts w:ascii="Montserrat" w:hAnsi="Montserrat"/>
+          <w:b w:val="false"/>
+          <w:b w:val="false"/>
+          <w:bCs w:val="false"/>
+          <w:sz w:val="24"/>
+          <w:szCs w:val="24"/>
+          <w:u w:val="none"/>
+        </w:rPr>
+      </w:pPr>
+      <w:r>
+        <w:rPr/>
+      </w:r>
+    </w:p>
+    <w:p>
+      <w:pPr>
+        <w:pStyle w:val="Normal"/>
+        <w:bidi w:val="0"/>
+        <w:jc w:val="left"/>
+        <w:rPr>
+          <w:u w:val="single"/>
+        </w:rPr>
+      </w:pPr>
+      <w:r>
+        <w:rPr>
+          <w:rFonts w:ascii="Montserrat" w:hAnsi="Montserrat"/>
+          <w:b/>
+          <w:bCs/>
+          <w:sz w:val="36"/>
+          <w:szCs w:val="36"/>
+          <w:u w:val="single"/>
         </w:rPr>
         <w:t>Working of react/ imp features:</w:t>
       </w:r>
@@ -1409,45 +1340,512 @@
           <w:b/>
           <w:b/>
           <w:bCs/>
-          <w:sz w:val="36"/>
-          <w:szCs w:val="36"/>
-          <w:u w:val="none"/>
-        </w:rPr>
-      </w:pPr>
-      <w:r>
-        <w:rPr>
-          <w:rFonts w:ascii="Montserrat" w:hAnsi="Montserrat"/>
-          <w:b/>
-          <w:bCs/>
-          <w:sz w:val="36"/>
-          <w:szCs w:val="36"/>
-          <w:u w:val="none"/>
-        </w:rPr>
-      </w:r>
-    </w:p>
-    <w:p>
-      <w:pPr>
-        <w:pStyle w:val="Normal"/>
-        <w:bidi w:val="0"/>
-        <w:jc w:val="left"/>
-        <w:rPr>
-          <w:rFonts w:ascii="Montserrat" w:hAnsi="Montserrat"/>
-          <w:b/>
-          <w:b/>
-          <w:bCs/>
-          <w:sz w:val="36"/>
-          <w:szCs w:val="36"/>
-          <w:u w:val="none"/>
-        </w:rPr>
-      </w:pPr>
-      <w:r>
-        <w:rPr>
-          <w:rFonts w:ascii="Montserrat" w:hAnsi="Montserrat"/>
-          <w:b/>
-          <w:bCs/>
-          <w:sz w:val="36"/>
-          <w:szCs w:val="36"/>
-          <w:u w:val="none"/>
+          <w:sz w:val="24"/>
+          <w:szCs w:val="24"/>
+          <w:u w:val="none"/>
+        </w:rPr>
+      </w:pPr>
+      <w:r>
+        <w:rPr>
+          <w:rFonts w:ascii="Montserrat" w:hAnsi="Montserrat"/>
+          <w:b/>
+          <w:bCs/>
+          <w:sz w:val="24"/>
+          <w:szCs w:val="24"/>
+          <w:u w:val="none"/>
+        </w:rPr>
+      </w:r>
+    </w:p>
+    <w:p>
+      <w:pPr>
+        <w:pStyle w:val="Normal"/>
+        <w:bidi w:val="0"/>
+        <w:jc w:val="left"/>
+        <w:rPr>
+          <w:rFonts w:ascii="Montserrat" w:hAnsi="Montserrat"/>
+          <w:b/>
+          <w:b/>
+          <w:bCs/>
+          <w:sz w:val="24"/>
+          <w:szCs w:val="24"/>
+          <w:u w:val="single"/>
+        </w:rPr>
+      </w:pPr>
+      <w:r>
+        <w:rPr>
+          <w:rFonts w:ascii="Montserrat" w:hAnsi="Montserrat"/>
+          <w:b/>
+          <w:bCs/>
+          <w:sz w:val="24"/>
+          <w:szCs w:val="24"/>
+          <w:u w:val="single"/>
+        </w:rPr>
+        <w:t>Features of ReactJS:</w:t>
+      </w:r>
+    </w:p>
+    <w:p>
+      <w:pPr>
+        <w:pStyle w:val="Normal"/>
+        <w:bidi w:val="0"/>
+        <w:jc w:val="left"/>
+        <w:rPr>
+          <w:rFonts w:ascii="Montserrat" w:hAnsi="Montserrat"/>
+          <w:b/>
+          <w:b/>
+          <w:bCs/>
+          <w:sz w:val="24"/>
+          <w:szCs w:val="24"/>
+          <w:u w:val="single"/>
+        </w:rPr>
+      </w:pPr>
+      <w:r>
+        <w:rPr>
+          <w:rFonts w:ascii="Montserrat" w:hAnsi="Montserrat"/>
+          <w:b/>
+          <w:bCs/>
+          <w:sz w:val="24"/>
+          <w:szCs w:val="24"/>
+          <w:u w:val="single"/>
+        </w:rPr>
+      </w:r>
+    </w:p>
+    <w:p>
+      <w:pPr>
+        <w:pStyle w:val="Normal"/>
+        <w:bidi w:val="0"/>
+        <w:jc w:val="left"/>
+        <w:rPr>
+          <w:rFonts w:ascii="Montserrat" w:hAnsi="Montserrat"/>
+          <w:b w:val="false"/>
+          <w:b w:val="false"/>
+          <w:bCs w:val="false"/>
+          <w:sz w:val="24"/>
+          <w:szCs w:val="24"/>
+          <w:u w:val="none"/>
+        </w:rPr>
+      </w:pPr>
+      <w:r>
+        <w:rPr>
+          <w:rFonts w:ascii="Montserrat" w:hAnsi="Montserrat"/>
+          <w:b w:val="false"/>
+          <w:bCs w:val="false"/>
+          <w:sz w:val="24"/>
+          <w:szCs w:val="24"/>
+          <w:u w:val="none"/>
+        </w:rPr>
+        <w:t>i) JSX: JavaScript Syntax Extension is a combination of HTML and JS. You can embed javaScript objects inside the HTML elements. JSX is not supported by the browsers, as a result Babel compiler transcompile the code into JS code. JSX makes codes easy and understandable. It is easy to learn if you know HTML and JS.</w:t>
+      </w:r>
+    </w:p>
+    <w:p>
+      <w:pPr>
+        <w:pStyle w:val="Normal"/>
+        <w:bidi w:val="0"/>
+        <w:jc w:val="left"/>
+        <w:rPr>
+          <w:rFonts w:ascii="Montserrat" w:hAnsi="Montserrat"/>
+          <w:b w:val="false"/>
+          <w:b w:val="false"/>
+          <w:bCs w:val="false"/>
+          <w:sz w:val="24"/>
+          <w:szCs w:val="24"/>
+          <w:u w:val="none"/>
+        </w:rPr>
+      </w:pPr>
+      <w:r>
+        <w:rPr>
+          <w:rFonts w:ascii="Montserrat" w:hAnsi="Montserrat"/>
+          <w:b w:val="false"/>
+          <w:bCs w:val="false"/>
+          <w:sz w:val="24"/>
+          <w:szCs w:val="24"/>
+          <w:u w:val="none"/>
+        </w:rPr>
+      </w:r>
+    </w:p>
+    <w:p>
+      <w:pPr>
+        <w:pStyle w:val="Normal"/>
+        <w:bidi w:val="0"/>
+        <w:jc w:val="left"/>
+        <w:rPr>
+          <w:rFonts w:ascii="Montserrat" w:hAnsi="Montserrat"/>
+          <w:b w:val="false"/>
+          <w:b w:val="false"/>
+          <w:bCs w:val="false"/>
+          <w:sz w:val="24"/>
+          <w:szCs w:val="24"/>
+          <w:u w:val="none"/>
+        </w:rPr>
+      </w:pPr>
+      <w:r>
+        <w:rPr>
+          <w:rFonts w:ascii="Montserrat" w:hAnsi="Montserrat"/>
+          <w:b w:val="false"/>
+          <w:bCs w:val="false"/>
+          <w:sz w:val="24"/>
+          <w:szCs w:val="24"/>
+          <w:u w:val="none"/>
+        </w:rPr>
+        <w:t>ii)Virtual DOM: DOM stands for Document Object Model. It is the most imp part of the web as it divides into modules and executes the code. Usually, JS Frameworks updated the whole DOM at once, which makes the web application slow. But react uses  virtual DOM which is an exact copy of the real DOM. Whenever there is a modification in the web application, the whole virtual DOM is updated first and finds the difference between real DOM and Virtual DOM. Once it finds the difference, then DOM updates only the part that has changed recently and everything remains the same and this process is known as reconciliation.</w:t>
+      </w:r>
+    </w:p>
+    <w:p>
+      <w:pPr>
+        <w:pStyle w:val="Normal"/>
+        <w:bidi w:val="0"/>
+        <w:jc w:val="left"/>
+        <w:rPr>
+          <w:rFonts w:ascii="Montserrat" w:hAnsi="Montserrat"/>
+          <w:b w:val="false"/>
+          <w:b w:val="false"/>
+          <w:bCs w:val="false"/>
+          <w:sz w:val="24"/>
+          <w:szCs w:val="24"/>
+          <w:u w:val="none"/>
+        </w:rPr>
+      </w:pPr>
+      <w:r>
+        <w:rPr>
+          <w:rFonts w:ascii="Montserrat" w:hAnsi="Montserrat"/>
+          <w:b w:val="false"/>
+          <w:bCs w:val="false"/>
+          <w:sz w:val="24"/>
+          <w:szCs w:val="24"/>
+          <w:u w:val="none"/>
+        </w:rPr>
+        <w:t>iii) One-way Data Binding: One-way data binding, the name itself says that its a one-directional flow. The data in react flows only in one direction i.e. the data is transferred from top to bottom i.e. from parent components to child components. The properties(props) in the child component cannot return the data to its parent component but it can have communication with the parent components to modify the states according to the provided inputs. This is the working process off one-way data binding. This keeps everything modular and fast.</w:t>
+      </w:r>
+    </w:p>
+    <w:p>
+      <w:pPr>
+        <w:pStyle w:val="Normal"/>
+        <w:bidi w:val="0"/>
+        <w:jc w:val="left"/>
+        <w:rPr>
+          <w:rFonts w:ascii="Montserrat" w:hAnsi="Montserrat"/>
+          <w:b w:val="false"/>
+          <w:b w:val="false"/>
+          <w:bCs w:val="false"/>
+          <w:sz w:val="24"/>
+          <w:szCs w:val="24"/>
+          <w:u w:val="none"/>
+        </w:rPr>
+      </w:pPr>
+      <w:r>
+        <w:rPr>
+          <w:rFonts w:ascii="Montserrat" w:hAnsi="Montserrat"/>
+          <w:b w:val="false"/>
+          <w:bCs w:val="false"/>
+          <w:sz w:val="24"/>
+          <w:szCs w:val="24"/>
+          <w:u w:val="none"/>
+        </w:rPr>
+      </w:r>
+    </w:p>
+    <w:p>
+      <w:pPr>
+        <w:pStyle w:val="Normal"/>
+        <w:bidi w:val="0"/>
+        <w:jc w:val="left"/>
+        <w:rPr>
+          <w:rFonts w:ascii="Montserrat" w:hAnsi="Montserrat"/>
+          <w:b w:val="false"/>
+          <w:b w:val="false"/>
+          <w:bCs w:val="false"/>
+          <w:sz w:val="24"/>
+          <w:szCs w:val="24"/>
+          <w:u w:val="none"/>
+        </w:rPr>
+      </w:pPr>
+      <w:r>
+        <w:rPr>
+          <w:rFonts w:ascii="Montserrat" w:hAnsi="Montserrat"/>
+          <w:b w:val="false"/>
+          <w:bCs w:val="false"/>
+          <w:sz w:val="24"/>
+          <w:szCs w:val="24"/>
+          <w:u w:val="none"/>
+        </w:rPr>
+        <w:t>iv)Performance: As React uses VDOM and updates only the modified parts. So, this makes the DOM to run faster. DOM executes in memory so we can create separate components which makes the DOM run faster.</w:t>
+      </w:r>
+    </w:p>
+    <w:p>
+      <w:pPr>
+        <w:pStyle w:val="Normal"/>
+        <w:bidi w:val="0"/>
+        <w:jc w:val="left"/>
+        <w:rPr>
+          <w:rFonts w:ascii="Montserrat" w:hAnsi="Montserrat"/>
+          <w:b w:val="false"/>
+          <w:b w:val="false"/>
+          <w:bCs w:val="false"/>
+          <w:sz w:val="24"/>
+          <w:szCs w:val="24"/>
+          <w:u w:val="none"/>
+        </w:rPr>
+      </w:pPr>
+      <w:r>
+        <w:rPr>
+          <w:rFonts w:ascii="Montserrat" w:hAnsi="Montserrat"/>
+          <w:b w:val="false"/>
+          <w:bCs w:val="false"/>
+          <w:sz w:val="24"/>
+          <w:szCs w:val="24"/>
+          <w:u w:val="none"/>
+        </w:rPr>
+      </w:r>
+    </w:p>
+    <w:p>
+      <w:pPr>
+        <w:pStyle w:val="Normal"/>
+        <w:bidi w:val="0"/>
+        <w:jc w:val="left"/>
+        <w:rPr>
+          <w:rFonts w:ascii="Montserrat" w:hAnsi="Montserrat"/>
+          <w:b w:val="false"/>
+          <w:b w:val="false"/>
+          <w:bCs w:val="false"/>
+          <w:sz w:val="24"/>
+          <w:szCs w:val="24"/>
+          <w:u w:val="none"/>
+        </w:rPr>
+      </w:pPr>
+      <w:r>
+        <w:rPr>
+          <w:rFonts w:ascii="Montserrat" w:hAnsi="Montserrat"/>
+          <w:b w:val="false"/>
+          <w:bCs w:val="false"/>
+          <w:sz w:val="24"/>
+          <w:szCs w:val="24"/>
+          <w:u w:val="none"/>
+        </w:rPr>
+        <w:t>v)Extension: React has many extensions that we can use to create full-fledged UI applications. It supports mobil app development and provide server-side rendering. React is extended with Flux. Redux, React Native, etc. which helps us to create good-looking UI.</w:t>
+      </w:r>
+    </w:p>
+    <w:p>
+      <w:pPr>
+        <w:pStyle w:val="Normal"/>
+        <w:bidi w:val="0"/>
+        <w:jc w:val="left"/>
+        <w:rPr>
+          <w:rFonts w:ascii="Montserrat" w:hAnsi="Montserrat"/>
+          <w:b w:val="false"/>
+          <w:b w:val="false"/>
+          <w:bCs w:val="false"/>
+          <w:sz w:val="24"/>
+          <w:szCs w:val="24"/>
+          <w:u w:val="none"/>
+        </w:rPr>
+      </w:pPr>
+      <w:r>
+        <w:rPr>
+          <w:rFonts w:ascii="Montserrat" w:hAnsi="Montserrat"/>
+          <w:b w:val="false"/>
+          <w:bCs w:val="false"/>
+          <w:sz w:val="24"/>
+          <w:szCs w:val="24"/>
+          <w:u w:val="none"/>
+        </w:rPr>
+      </w:r>
+    </w:p>
+    <w:p>
+      <w:pPr>
+        <w:pStyle w:val="Normal"/>
+        <w:bidi w:val="0"/>
+        <w:jc w:val="left"/>
+        <w:rPr>
+          <w:rFonts w:ascii="Montserrat" w:hAnsi="Montserrat"/>
+          <w:b w:val="false"/>
+          <w:b w:val="false"/>
+          <w:bCs w:val="false"/>
+          <w:sz w:val="24"/>
+          <w:szCs w:val="24"/>
+          <w:u w:val="none"/>
+        </w:rPr>
+      </w:pPr>
+      <w:r>
+        <w:rPr>
+          <w:rFonts w:ascii="Montserrat" w:hAnsi="Montserrat"/>
+          <w:b w:val="false"/>
+          <w:bCs w:val="false"/>
+          <w:sz w:val="24"/>
+          <w:szCs w:val="24"/>
+          <w:u w:val="none"/>
+        </w:rPr>
+        <w:t>vi) Conditional Statements: JSX allows us to write conditional statements. The data in the browser is displayed according to the conditions provided inside the JSX.</w:t>
+      </w:r>
+    </w:p>
+    <w:p>
+      <w:pPr>
+        <w:pStyle w:val="Normal"/>
+        <w:bidi w:val="0"/>
+        <w:jc w:val="left"/>
+        <w:rPr>
+          <w:rFonts w:ascii="Montserrat" w:hAnsi="Montserrat"/>
+          <w:b w:val="false"/>
+          <w:b w:val="false"/>
+          <w:bCs w:val="false"/>
+          <w:sz w:val="24"/>
+          <w:szCs w:val="24"/>
+          <w:u w:val="none"/>
+        </w:rPr>
+      </w:pPr>
+      <w:r>
+        <w:rPr>
+          <w:rFonts w:ascii="Montserrat" w:hAnsi="Montserrat"/>
+          <w:b w:val="false"/>
+          <w:bCs w:val="false"/>
+          <w:sz w:val="24"/>
+          <w:szCs w:val="24"/>
+          <w:u w:val="none"/>
+        </w:rPr>
+      </w:r>
+    </w:p>
+    <w:p>
+      <w:pPr>
+        <w:pStyle w:val="Normal"/>
+        <w:bidi w:val="0"/>
+        <w:jc w:val="left"/>
+        <w:rPr>
+          <w:rFonts w:ascii="Montserrat" w:hAnsi="Montserrat"/>
+          <w:b w:val="false"/>
+          <w:b w:val="false"/>
+          <w:bCs w:val="false"/>
+          <w:sz w:val="24"/>
+          <w:szCs w:val="24"/>
+          <w:u w:val="none"/>
+        </w:rPr>
+      </w:pPr>
+      <w:r>
+        <w:rPr>
+          <w:rFonts w:ascii="Montserrat" w:hAnsi="Montserrat"/>
+          <w:b w:val="false"/>
+          <w:bCs w:val="false"/>
+          <w:sz w:val="24"/>
+          <w:szCs w:val="24"/>
+          <w:u w:val="none"/>
+        </w:rPr>
+        <w:t>vii) Components: ReactJS divides the web page into multiple components as it is components-based. Each component is a part of the UI design which has its own logic and design. So the component logic which is written in JS makes it easy and run faster and can be resable.</w:t>
+      </w:r>
+    </w:p>
+    <w:p>
+      <w:pPr>
+        <w:pStyle w:val="Normal"/>
+        <w:bidi w:val="0"/>
+        <w:jc w:val="left"/>
+        <w:rPr>
+          <w:rFonts w:ascii="Montserrat" w:hAnsi="Montserrat"/>
+          <w:b w:val="false"/>
+          <w:b w:val="false"/>
+          <w:bCs w:val="false"/>
+          <w:sz w:val="24"/>
+          <w:szCs w:val="24"/>
+          <w:u w:val="none"/>
+        </w:rPr>
+      </w:pPr>
+      <w:r>
+        <w:rPr>
+          <w:rFonts w:ascii="Montserrat" w:hAnsi="Montserrat"/>
+          <w:b w:val="false"/>
+          <w:bCs w:val="false"/>
+          <w:sz w:val="24"/>
+          <w:szCs w:val="24"/>
+          <w:u w:val="none"/>
+        </w:rPr>
+      </w:r>
+    </w:p>
+    <w:p>
+      <w:pPr>
+        <w:pStyle w:val="Normal"/>
+        <w:bidi w:val="0"/>
+        <w:jc w:val="left"/>
+        <w:rPr>
+          <w:rFonts w:ascii="Montserrat" w:hAnsi="Montserrat"/>
+          <w:b w:val="false"/>
+          <w:b w:val="false"/>
+          <w:bCs w:val="false"/>
+          <w:sz w:val="24"/>
+          <w:szCs w:val="24"/>
+          <w:u w:val="none"/>
+        </w:rPr>
+      </w:pPr>
+      <w:r>
+        <w:rPr>
+          <w:rFonts w:ascii="Montserrat" w:hAnsi="Montserrat"/>
+          <w:b w:val="false"/>
+          <w:bCs w:val="false"/>
+          <w:sz w:val="24"/>
+          <w:szCs w:val="24"/>
+          <w:u w:val="none"/>
+        </w:rPr>
+        <w:t xml:space="preserve">viii)Simplicity: React is a component-based which makes the code reusable and React.js uses JSX which is a combination of HTML and JS </w:t>
+      </w:r>
+      <w:r>
+        <w:rPr>
+          <w:rFonts w:ascii="Montserrat" w:hAnsi="Montserrat"/>
+          <w:b w:val="false"/>
+          <w:bCs w:val="false"/>
+          <w:sz w:val="24"/>
+          <w:szCs w:val="24"/>
+          <w:u w:val="none"/>
+        </w:rPr>
+        <w:t>and makes the code declarative</w:t>
+      </w:r>
+      <w:r>
+        <w:rPr>
+          <w:rFonts w:ascii="Montserrat" w:hAnsi="Montserrat"/>
+          <w:b w:val="false"/>
+          <w:bCs w:val="false"/>
+          <w:sz w:val="24"/>
+          <w:szCs w:val="24"/>
+          <w:u w:val="none"/>
+        </w:rPr>
+        <w:t>. This makes code easy to understand and easy to debug and has less code.</w:t>
+      </w:r>
+    </w:p>
+    <w:p>
+      <w:pPr>
+        <w:pStyle w:val="Normal"/>
+        <w:bidi w:val="0"/>
+        <w:jc w:val="left"/>
+        <w:rPr>
+          <w:rFonts w:ascii="Montserrat" w:hAnsi="Montserrat"/>
+          <w:b/>
+          <w:b/>
+          <w:bCs/>
+          <w:sz w:val="24"/>
+          <w:szCs w:val="24"/>
+          <w:u w:val="none"/>
+        </w:rPr>
+      </w:pPr>
+      <w:r>
+        <w:rPr>
+          <w:rFonts w:ascii="Montserrat" w:hAnsi="Montserrat"/>
+          <w:b/>
+          <w:bCs/>
+          <w:sz w:val="24"/>
+          <w:szCs w:val="24"/>
+          <w:u w:val="none"/>
+        </w:rPr>
+      </w:r>
+    </w:p>
+    <w:p>
+      <w:pPr>
+        <w:pStyle w:val="Normal"/>
+        <w:bidi w:val="0"/>
+        <w:jc w:val="left"/>
+        <w:rPr>
+          <w:u w:val="single"/>
+        </w:rPr>
+      </w:pPr>
+      <w:r>
+        <w:rPr>
+          <w:rFonts w:ascii="Montserrat" w:hAnsi="Montserrat"/>
+          <w:b/>
+          <w:bCs/>
+          <w:sz w:val="36"/>
+          <w:szCs w:val="36"/>
+          <w:u w:val="single"/>
         </w:rPr>
         <w:t>JSX:</w:t>
       </w:r>
@@ -1590,23 +1988,17 @@
         <w:bidi w:val="0"/>
         <w:jc w:val="left"/>
         <w:rPr>
-          <w:rFonts w:ascii="Montserrat" w:hAnsi="Montserrat"/>
-          <w:b/>
-          <w:b/>
-          <w:bCs/>
-          <w:sz w:val="36"/>
-          <w:szCs w:val="36"/>
-          <w:u w:val="none"/>
-        </w:rPr>
-      </w:pPr>
-      <w:r>
-        <w:rPr>
-          <w:rFonts w:ascii="Montserrat" w:hAnsi="Montserrat"/>
-          <w:b/>
-          <w:bCs/>
-          <w:sz w:val="36"/>
-          <w:szCs w:val="36"/>
-          <w:u w:val="none"/>
+          <w:u w:val="single"/>
+        </w:rPr>
+      </w:pPr>
+      <w:r>
+        <w:rPr>
+          <w:rFonts w:ascii="Montserrat" w:hAnsi="Montserrat"/>
+          <w:b/>
+          <w:bCs/>
+          <w:sz w:val="36"/>
+          <w:szCs w:val="36"/>
+          <w:u w:val="single"/>
         </w:rPr>
         <w:t>Can browsers read JSX:</w:t>
       </w:r>
@@ -1696,23 +2088,17 @@
         <w:bidi w:val="0"/>
         <w:jc w:val="left"/>
         <w:rPr>
-          <w:rFonts w:ascii="Montserrat" w:hAnsi="Montserrat"/>
-          <w:b/>
-          <w:b/>
-          <w:bCs/>
-          <w:sz w:val="36"/>
-          <w:szCs w:val="36"/>
-          <w:u w:val="none"/>
-        </w:rPr>
-      </w:pPr>
-      <w:r>
-        <w:rPr>
-          <w:rFonts w:ascii="Montserrat" w:hAnsi="Montserrat"/>
-          <w:b/>
-          <w:bCs/>
-          <w:sz w:val="36"/>
-          <w:szCs w:val="36"/>
-          <w:u w:val="none"/>
+          <w:u w:val="single"/>
+        </w:rPr>
+      </w:pPr>
+      <w:r>
+        <w:rPr>
+          <w:rFonts w:ascii="Montserrat" w:hAnsi="Montserrat"/>
+          <w:b/>
+          <w:bCs/>
+          <w:sz w:val="36"/>
+          <w:szCs w:val="36"/>
+          <w:u w:val="single"/>
         </w:rPr>
         <w:t>Features, advantages and Limitations of React:</w:t>
       </w:r>
@@ -1724,48 +2110,412 @@
         <w:jc w:val="left"/>
         <w:rPr>
           <w:rFonts w:ascii="Montserrat" w:hAnsi="Montserrat"/>
-          <w:b/>
-          <w:b/>
-          <w:bCs/>
-          <w:sz w:val="36"/>
-          <w:szCs w:val="36"/>
-          <w:u w:val="none"/>
-        </w:rPr>
-      </w:pPr>
-      <w:r>
-        <w:rPr>
-          <w:rFonts w:ascii="Montserrat" w:hAnsi="Montserrat"/>
-          <w:b/>
-          <w:bCs/>
-          <w:sz w:val="36"/>
-          <w:szCs w:val="36"/>
-          <w:u w:val="none"/>
-        </w:rPr>
-      </w:r>
-    </w:p>
-    <w:p>
-      <w:pPr>
-        <w:pStyle w:val="Normal"/>
-        <w:bidi w:val="0"/>
-        <w:jc w:val="left"/>
-        <w:rPr>
-          <w:rFonts w:ascii="Montserrat" w:hAnsi="Montserrat"/>
-          <w:b/>
-          <w:b/>
-          <w:bCs/>
-          <w:sz w:val="36"/>
-          <w:szCs w:val="36"/>
-          <w:u w:val="none"/>
-        </w:rPr>
-      </w:pPr>
-      <w:r>
-        <w:rPr>
-          <w:rFonts w:ascii="Montserrat" w:hAnsi="Montserrat"/>
-          <w:b/>
-          <w:bCs/>
-          <w:sz w:val="36"/>
-          <w:szCs w:val="36"/>
-          <w:u w:val="none"/>
+          <w:b w:val="false"/>
+          <w:b w:val="false"/>
+          <w:bCs w:val="false"/>
+          <w:sz w:val="24"/>
+          <w:szCs w:val="24"/>
+          <w:u w:val="none"/>
+        </w:rPr>
+      </w:pPr>
+      <w:r>
+        <w:rPr>
+          <w:rFonts w:ascii="Montserrat" w:hAnsi="Montserrat"/>
+          <w:b w:val="false"/>
+          <w:bCs w:val="false"/>
+          <w:sz w:val="24"/>
+          <w:szCs w:val="24"/>
+          <w:u w:val="none"/>
+        </w:rPr>
+      </w:r>
+    </w:p>
+    <w:p>
+      <w:pPr>
+        <w:pStyle w:val="Normal"/>
+        <w:bidi w:val="0"/>
+        <w:jc w:val="left"/>
+        <w:rPr>
+          <w:rFonts w:ascii="Montserrat" w:hAnsi="Montserrat"/>
+          <w:b/>
+          <w:b/>
+          <w:bCs/>
+          <w:sz w:val="24"/>
+          <w:szCs w:val="24"/>
+          <w:u w:val="single"/>
+        </w:rPr>
+      </w:pPr>
+      <w:r>
+        <w:rPr>
+          <w:rFonts w:ascii="Montserrat" w:hAnsi="Montserrat"/>
+          <w:b/>
+          <w:bCs/>
+          <w:sz w:val="24"/>
+          <w:szCs w:val="24"/>
+          <w:u w:val="single"/>
+        </w:rPr>
+        <w:t>Features/ Advantages:</w:t>
+      </w:r>
+    </w:p>
+    <w:p>
+      <w:pPr>
+        <w:pStyle w:val="Normal"/>
+        <w:bidi w:val="0"/>
+        <w:jc w:val="left"/>
+        <w:rPr>
+          <w:rFonts w:ascii="Montserrat" w:hAnsi="Montserrat"/>
+          <w:b/>
+          <w:b/>
+          <w:bCs/>
+          <w:sz w:val="24"/>
+          <w:szCs w:val="24"/>
+          <w:u w:val="single"/>
+        </w:rPr>
+      </w:pPr>
+      <w:r>
+        <w:rPr>
+          <w:rFonts w:ascii="Montserrat" w:hAnsi="Montserrat"/>
+          <w:b/>
+          <w:bCs/>
+          <w:sz w:val="24"/>
+          <w:szCs w:val="24"/>
+          <w:u w:val="single"/>
+        </w:rPr>
+      </w:r>
+    </w:p>
+    <w:p>
+      <w:pPr>
+        <w:pStyle w:val="Normal"/>
+        <w:bidi w:val="0"/>
+        <w:jc w:val="left"/>
+        <w:rPr>
+          <w:rFonts w:ascii="Montserrat" w:hAnsi="Montserrat"/>
+          <w:b w:val="false"/>
+          <w:b w:val="false"/>
+          <w:bCs w:val="false"/>
+          <w:sz w:val="24"/>
+          <w:szCs w:val="24"/>
+          <w:u w:val="none"/>
+        </w:rPr>
+      </w:pPr>
+      <w:r>
+        <w:rPr>
+          <w:rFonts w:ascii="Montserrat" w:hAnsi="Montserrat"/>
+          <w:b w:val="false"/>
+          <w:bCs w:val="false"/>
+          <w:sz w:val="24"/>
+          <w:szCs w:val="24"/>
+          <w:u w:val="none"/>
+        </w:rPr>
+        <w:t>Easy to learn and use.</w:t>
+      </w:r>
+    </w:p>
+    <w:p>
+      <w:pPr>
+        <w:pStyle w:val="Normal"/>
+        <w:bidi w:val="0"/>
+        <w:jc w:val="left"/>
+        <w:rPr>
+          <w:rFonts w:ascii="Montserrat" w:hAnsi="Montserrat"/>
+          <w:b w:val="false"/>
+          <w:b w:val="false"/>
+          <w:bCs w:val="false"/>
+          <w:sz w:val="24"/>
+          <w:szCs w:val="24"/>
+          <w:u w:val="none"/>
+        </w:rPr>
+      </w:pPr>
+      <w:r>
+        <w:rPr>
+          <w:rFonts w:ascii="Montserrat" w:hAnsi="Montserrat"/>
+          <w:b w:val="false"/>
+          <w:bCs w:val="false"/>
+          <w:sz w:val="24"/>
+          <w:szCs w:val="24"/>
+          <w:u w:val="none"/>
+        </w:rPr>
+        <w:t>Fast.</w:t>
+      </w:r>
+    </w:p>
+    <w:p>
+      <w:pPr>
+        <w:pStyle w:val="Normal"/>
+        <w:bidi w:val="0"/>
+        <w:jc w:val="left"/>
+        <w:rPr>
+          <w:rFonts w:ascii="Montserrat" w:hAnsi="Montserrat"/>
+          <w:b w:val="false"/>
+          <w:b w:val="false"/>
+          <w:bCs w:val="false"/>
+          <w:sz w:val="24"/>
+          <w:szCs w:val="24"/>
+          <w:u w:val="none"/>
+        </w:rPr>
+      </w:pPr>
+      <w:r>
+        <w:rPr>
+          <w:rFonts w:ascii="Montserrat" w:hAnsi="Montserrat"/>
+          <w:b w:val="false"/>
+          <w:bCs w:val="false"/>
+          <w:sz w:val="24"/>
+          <w:szCs w:val="24"/>
+          <w:u w:val="none"/>
+        </w:rPr>
+        <w:t>3</w:t>
+      </w:r>
+      <w:r>
+        <w:rPr>
+          <w:rFonts w:ascii="Montserrat" w:hAnsi="Montserrat"/>
+          <w:b w:val="false"/>
+          <w:bCs w:val="false"/>
+          <w:sz w:val="24"/>
+          <w:szCs w:val="24"/>
+          <w:u w:val="none"/>
+          <w:vertAlign w:val="superscript"/>
+        </w:rPr>
+        <w:t>rd</w:t>
+      </w:r>
+      <w:r>
+        <w:rPr>
+          <w:rFonts w:ascii="Montserrat" w:hAnsi="Montserrat"/>
+          <w:b w:val="false"/>
+          <w:bCs w:val="false"/>
+          <w:sz w:val="24"/>
+          <w:szCs w:val="24"/>
+          <w:u w:val="none"/>
+        </w:rPr>
+        <w:t xml:space="preserve"> party community library and packages.</w:t>
+      </w:r>
+    </w:p>
+    <w:p>
+      <w:pPr>
+        <w:pStyle w:val="Normal"/>
+        <w:bidi w:val="0"/>
+        <w:jc w:val="left"/>
+        <w:rPr>
+          <w:rFonts w:ascii="Montserrat" w:hAnsi="Montserrat"/>
+          <w:b w:val="false"/>
+          <w:b w:val="false"/>
+          <w:bCs w:val="false"/>
+          <w:sz w:val="24"/>
+          <w:szCs w:val="24"/>
+          <w:u w:val="none"/>
+        </w:rPr>
+      </w:pPr>
+      <w:r>
+        <w:rPr>
+          <w:rFonts w:ascii="Montserrat" w:hAnsi="Montserrat"/>
+          <w:b w:val="false"/>
+          <w:bCs w:val="false"/>
+          <w:sz w:val="24"/>
+          <w:szCs w:val="24"/>
+          <w:u w:val="none"/>
+        </w:rPr>
+        <w:t>React supports handy dev tools extension for firefox and chromium based browsers.</w:t>
+      </w:r>
+    </w:p>
+    <w:p>
+      <w:pPr>
+        <w:pStyle w:val="Normal"/>
+        <w:bidi w:val="0"/>
+        <w:jc w:val="left"/>
+        <w:rPr>
+          <w:rFonts w:ascii="Montserrat" w:hAnsi="Montserrat"/>
+          <w:b w:val="false"/>
+          <w:b w:val="false"/>
+          <w:bCs w:val="false"/>
+          <w:sz w:val="24"/>
+          <w:szCs w:val="24"/>
+          <w:u w:val="none"/>
+        </w:rPr>
+      </w:pPr>
+      <w:r>
+        <w:rPr>
+          <w:rFonts w:ascii="Montserrat" w:hAnsi="Montserrat"/>
+          <w:b w:val="false"/>
+          <w:bCs w:val="false"/>
+          <w:sz w:val="24"/>
+          <w:szCs w:val="24"/>
+          <w:u w:val="none"/>
+        </w:rPr>
+        <w:t>Reusable components.</w:t>
+      </w:r>
+    </w:p>
+    <w:p>
+      <w:pPr>
+        <w:pStyle w:val="Normal"/>
+        <w:bidi w:val="0"/>
+        <w:jc w:val="left"/>
+        <w:rPr>
+          <w:rFonts w:ascii="Montserrat" w:hAnsi="Montserrat"/>
+          <w:b w:val="false"/>
+          <w:b w:val="false"/>
+          <w:bCs w:val="false"/>
+          <w:sz w:val="24"/>
+          <w:szCs w:val="24"/>
+          <w:u w:val="none"/>
+        </w:rPr>
+      </w:pPr>
+      <w:r>
+        <w:rPr>
+          <w:rFonts w:ascii="Montserrat" w:hAnsi="Montserrat"/>
+          <w:b w:val="false"/>
+          <w:bCs w:val="false"/>
+          <w:sz w:val="24"/>
+          <w:szCs w:val="24"/>
+          <w:u w:val="none"/>
+        </w:rPr>
+      </w:r>
+    </w:p>
+    <w:p>
+      <w:pPr>
+        <w:pStyle w:val="Normal"/>
+        <w:bidi w:val="0"/>
+        <w:jc w:val="left"/>
+        <w:rPr>
+          <w:rFonts w:ascii="Montserrat" w:hAnsi="Montserrat"/>
+          <w:b/>
+          <w:b/>
+          <w:bCs/>
+          <w:sz w:val="24"/>
+          <w:szCs w:val="24"/>
+          <w:u w:val="single"/>
+        </w:rPr>
+      </w:pPr>
+      <w:r>
+        <w:rPr>
+          <w:rFonts w:ascii="Montserrat" w:hAnsi="Montserrat"/>
+          <w:b/>
+          <w:bCs/>
+          <w:sz w:val="24"/>
+          <w:szCs w:val="24"/>
+          <w:u w:val="single"/>
+        </w:rPr>
+        <w:t>Limitations:</w:t>
+      </w:r>
+    </w:p>
+    <w:p>
+      <w:pPr>
+        <w:pStyle w:val="Normal"/>
+        <w:bidi w:val="0"/>
+        <w:jc w:val="left"/>
+        <w:rPr>
+          <w:rFonts w:ascii="Montserrat" w:hAnsi="Montserrat"/>
+          <w:b/>
+          <w:b/>
+          <w:bCs/>
+          <w:sz w:val="24"/>
+          <w:szCs w:val="24"/>
+          <w:u w:val="single"/>
+        </w:rPr>
+      </w:pPr>
+      <w:r>
+        <w:rPr>
+          <w:rFonts w:ascii="Montserrat" w:hAnsi="Montserrat"/>
+          <w:b/>
+          <w:bCs/>
+          <w:sz w:val="24"/>
+          <w:szCs w:val="24"/>
+          <w:u w:val="single"/>
+        </w:rPr>
+      </w:r>
+    </w:p>
+    <w:p>
+      <w:pPr>
+        <w:pStyle w:val="Normal"/>
+        <w:bidi w:val="0"/>
+        <w:jc w:val="left"/>
+        <w:rPr>
+          <w:rFonts w:ascii="Montserrat" w:hAnsi="Montserrat"/>
+          <w:b w:val="false"/>
+          <w:b w:val="false"/>
+          <w:bCs w:val="false"/>
+          <w:sz w:val="24"/>
+          <w:szCs w:val="24"/>
+          <w:u w:val="none"/>
+        </w:rPr>
+      </w:pPr>
+      <w:r>
+        <w:rPr>
+          <w:rFonts w:ascii="Montserrat" w:hAnsi="Montserrat"/>
+          <w:b w:val="false"/>
+          <w:bCs w:val="false"/>
+          <w:sz w:val="24"/>
+          <w:szCs w:val="24"/>
+          <w:u w:val="none"/>
+        </w:rPr>
+        <w:t>As React is more of a library rather than a framework it comes with a lesser number of development tools out of the box.</w:t>
+      </w:r>
+    </w:p>
+    <w:p>
+      <w:pPr>
+        <w:pStyle w:val="Normal"/>
+        <w:bidi w:val="0"/>
+        <w:jc w:val="left"/>
+        <w:rPr>
+          <w:rFonts w:ascii="Montserrat" w:hAnsi="Montserrat"/>
+          <w:b w:val="false"/>
+          <w:b w:val="false"/>
+          <w:bCs w:val="false"/>
+          <w:sz w:val="24"/>
+          <w:szCs w:val="24"/>
+          <w:u w:val="none"/>
+        </w:rPr>
+      </w:pPr>
+      <w:r>
+        <w:rPr>
+          <w:rFonts w:ascii="Montserrat" w:hAnsi="Montserrat"/>
+          <w:b w:val="false"/>
+          <w:bCs w:val="false"/>
+          <w:sz w:val="24"/>
+          <w:szCs w:val="24"/>
+          <w:u w:val="none"/>
+        </w:rPr>
+        <w:t>No limitations or set of protocols to develop a webapp sometimes can be seen as an advantage but sometimes seems out to be a limitation as many people will have many different solution for the same problem and handing off in this setting becomes problematic.</w:t>
+      </w:r>
+    </w:p>
+    <w:p>
+      <w:pPr>
+        <w:pStyle w:val="Normal"/>
+        <w:bidi w:val="0"/>
+        <w:jc w:val="left"/>
+        <w:rPr>
+          <w:rFonts w:ascii="Montserrat" w:hAnsi="Montserrat"/>
+          <w:b w:val="false"/>
+          <w:b w:val="false"/>
+          <w:bCs w:val="false"/>
+          <w:sz w:val="24"/>
+          <w:szCs w:val="24"/>
+          <w:u w:val="none"/>
+        </w:rPr>
+      </w:pPr>
+      <w:r>
+        <w:rPr>
+          <w:rFonts w:ascii="Montserrat" w:hAnsi="Montserrat"/>
+          <w:b w:val="false"/>
+          <w:bCs w:val="false"/>
+          <w:sz w:val="24"/>
+          <w:szCs w:val="24"/>
+          <w:u w:val="none"/>
+        </w:rPr>
+      </w:r>
+    </w:p>
+    <w:p>
+      <w:pPr>
+        <w:pStyle w:val="Normal"/>
+        <w:bidi w:val="0"/>
+        <w:jc w:val="left"/>
+        <w:rPr>
+          <w:u w:val="single"/>
+        </w:rPr>
+      </w:pPr>
+      <w:r>
+        <w:rPr>
+          <w:rFonts w:ascii="Montserrat" w:hAnsi="Montserrat"/>
+          <w:b/>
+          <w:bCs/>
+          <w:sz w:val="36"/>
+          <w:szCs w:val="36"/>
+          <w:u w:val="single"/>
         </w:rPr>
         <w:t>How rendering works in React:</w:t>
       </w:r>
@@ -1802,23 +2552,17 @@
         <w:bidi w:val="0"/>
         <w:jc w:val="left"/>
         <w:rPr>
-          <w:rFonts w:ascii="Montserrat" w:hAnsi="Montserrat"/>
-          <w:b/>
-          <w:b/>
-          <w:bCs/>
-          <w:sz w:val="36"/>
-          <w:szCs w:val="36"/>
-          <w:u w:val="none"/>
-        </w:rPr>
-      </w:pPr>
-      <w:r>
-        <w:rPr>
-          <w:rFonts w:ascii="Montserrat" w:hAnsi="Montserrat"/>
-          <w:b/>
-          <w:bCs/>
-          <w:sz w:val="36"/>
-          <w:szCs w:val="36"/>
-          <w:u w:val="none"/>
+          <w:u w:val="single"/>
+        </w:rPr>
+      </w:pPr>
+      <w:r>
+        <w:rPr>
+          <w:rFonts w:ascii="Montserrat" w:hAnsi="Montserrat"/>
+          <w:b/>
+          <w:bCs/>
+          <w:sz w:val="36"/>
+          <w:szCs w:val="36"/>
+          <w:u w:val="single"/>
         </w:rPr>
         <w:t>States vs Props:</w:t>
       </w:r>
@@ -1961,23 +2705,17 @@
         <w:bidi w:val="0"/>
         <w:jc w:val="left"/>
         <w:rPr>
-          <w:rFonts w:ascii="Montserrat" w:hAnsi="Montserrat"/>
-          <w:b/>
-          <w:b/>
-          <w:bCs/>
-          <w:sz w:val="36"/>
-          <w:szCs w:val="36"/>
-          <w:u w:val="none"/>
-        </w:rPr>
-      </w:pPr>
-      <w:r>
-        <w:rPr>
-          <w:rFonts w:ascii="Montserrat" w:hAnsi="Montserrat"/>
-          <w:b/>
-          <w:bCs/>
-          <w:sz w:val="36"/>
-          <w:szCs w:val="36"/>
-          <w:u w:val="none"/>
+          <w:u w:val="single"/>
+        </w:rPr>
+      </w:pPr>
+      <w:r>
+        <w:rPr>
+          <w:rFonts w:ascii="Montserrat" w:hAnsi="Montserrat"/>
+          <w:b/>
+          <w:bCs/>
+          <w:sz w:val="36"/>
+          <w:szCs w:val="36"/>
+          <w:u w:val="single"/>
         </w:rPr>
         <w:t>Use of an arrow function:</w:t>
       </w:r>
@@ -1998,39 +2736,92 @@
         </w:rPr>
       </w:pPr>
       <w:r>
-        <w:rPr>
-          <w:rFonts w:ascii="Montserrat" w:hAnsi="Montserrat"/>
-          <w:b/>
-          <w:bCs/>
-          <w:sz w:val="36"/>
-          <w:szCs w:val="36"/>
-          <w:u w:val="none"/>
-        </w:rPr>
-      </w:r>
-    </w:p>
-    <w:p>
-      <w:pPr>
-        <w:pStyle w:val="Normal"/>
-        <w:bidi w:val="0"/>
-        <w:jc w:val="left"/>
-        <w:rPr>
-          <w:rFonts w:ascii="Montserrat" w:hAnsi="Montserrat"/>
-          <w:b/>
-          <w:b/>
-          <w:bCs/>
-          <w:sz w:val="36"/>
-          <w:szCs w:val="36"/>
-          <w:u w:val="none"/>
-        </w:rPr>
-      </w:pPr>
-      <w:r>
-        <w:rPr>
-          <w:rFonts w:ascii="Montserrat" w:hAnsi="Montserrat"/>
-          <w:b/>
-          <w:bCs/>
-          <w:sz w:val="36"/>
-          <w:szCs w:val="36"/>
-          <w:u w:val="none"/>
+        <w:rPr/>
+      </w:r>
+    </w:p>
+    <w:p>
+      <w:pPr>
+        <w:pStyle w:val="Normal"/>
+        <w:bidi w:val="0"/>
+        <w:jc w:val="left"/>
+        <w:rPr>
+          <w:rFonts w:ascii="Montserrat" w:hAnsi="Montserrat"/>
+          <w:b/>
+          <w:b/>
+          <w:bCs/>
+          <w:sz w:val="36"/>
+          <w:szCs w:val="36"/>
+          <w:u w:val="none"/>
+        </w:rPr>
+      </w:pPr>
+      <w:r>
+        <w:rPr/>
+      </w:r>
+    </w:p>
+    <w:p>
+      <w:pPr>
+        <w:pStyle w:val="Normal"/>
+        <w:bidi w:val="0"/>
+        <w:jc w:val="left"/>
+        <w:rPr>
+          <w:u w:val="single"/>
+        </w:rPr>
+      </w:pPr>
+      <w:r>
+        <w:rPr>
+          <w:rFonts w:ascii="Montserrat" w:hAnsi="Montserrat"/>
+          <w:b/>
+          <w:bCs/>
+          <w:sz w:val="36"/>
+          <w:szCs w:val="36"/>
+          <w:u w:val="single"/>
+        </w:rPr>
+        <w:t>React Architecture:</w:t>
+      </w:r>
+    </w:p>
+    <w:p>
+      <w:pPr>
+        <w:pStyle w:val="Normal"/>
+        <w:bidi w:val="0"/>
+        <w:jc w:val="left"/>
+        <w:rPr>
+          <w:rFonts w:ascii="Montserrat" w:hAnsi="Montserrat"/>
+          <w:b/>
+          <w:b/>
+          <w:bCs/>
+          <w:sz w:val="36"/>
+          <w:szCs w:val="36"/>
+          <w:u w:val="none"/>
+        </w:rPr>
+      </w:pPr>
+      <w:r>
+        <w:rPr>
+          <w:rFonts w:ascii="Montserrat" w:hAnsi="Montserrat"/>
+          <w:b/>
+          <w:bCs/>
+          <w:sz w:val="36"/>
+          <w:szCs w:val="36"/>
+          <w:u w:val="none"/>
+        </w:rPr>
+      </w:r>
+    </w:p>
+    <w:p>
+      <w:pPr>
+        <w:pStyle w:val="Normal"/>
+        <w:bidi w:val="0"/>
+        <w:jc w:val="left"/>
+        <w:rPr>
+          <w:u w:val="single"/>
+        </w:rPr>
+      </w:pPr>
+      <w:r>
+        <w:rPr>
+          <w:rFonts w:ascii="Montserrat" w:hAnsi="Montserrat"/>
+          <w:b/>
+          <w:bCs/>
+          <w:sz w:val="36"/>
+          <w:szCs w:val="36"/>
+          <w:u w:val="single"/>
         </w:rPr>
         <w:t>Higher order components(HOC’s) need/use:</w:t>
       </w:r>
@@ -2067,23 +2858,17 @@
         <w:bidi w:val="0"/>
         <w:jc w:val="left"/>
         <w:rPr>
-          <w:rFonts w:ascii="Montserrat" w:hAnsi="Montserrat"/>
-          <w:b/>
-          <w:b/>
-          <w:bCs/>
-          <w:sz w:val="36"/>
-          <w:szCs w:val="36"/>
-          <w:u w:val="none"/>
-        </w:rPr>
-      </w:pPr>
-      <w:r>
-        <w:rPr>
-          <w:rFonts w:ascii="Montserrat" w:hAnsi="Montserrat"/>
-          <w:b/>
-          <w:bCs/>
-          <w:sz w:val="36"/>
-          <w:szCs w:val="36"/>
-          <w:u w:val="none"/>
+          <w:u w:val="single"/>
+        </w:rPr>
+      </w:pPr>
+      <w:r>
+        <w:rPr>
+          <w:rFonts w:ascii="Montserrat" w:hAnsi="Montserrat"/>
+          <w:b/>
+          <w:bCs/>
+          <w:sz w:val="36"/>
+          <w:szCs w:val="36"/>
+          <w:u w:val="single"/>
         </w:rPr>
         <w:t>3 phases of a components life cycle:</w:t>
       </w:r>
@@ -2120,23 +2905,17 @@
         <w:bidi w:val="0"/>
         <w:jc w:val="left"/>
         <w:rPr>
-          <w:rFonts w:ascii="Montserrat" w:hAnsi="Montserrat"/>
-          <w:b/>
-          <w:b/>
-          <w:bCs/>
-          <w:sz w:val="36"/>
-          <w:szCs w:val="36"/>
-          <w:u w:val="none"/>
-        </w:rPr>
-      </w:pPr>
-      <w:r>
-        <w:rPr>
-          <w:rFonts w:ascii="Montserrat" w:hAnsi="Montserrat"/>
-          <w:b/>
-          <w:bCs/>
-          <w:sz w:val="36"/>
-          <w:szCs w:val="36"/>
-          <w:u w:val="none"/>
+          <w:u w:val="single"/>
+        </w:rPr>
+      </w:pPr>
+      <w:r>
+        <w:rPr>
+          <w:rFonts w:ascii="Montserrat" w:hAnsi="Montserrat"/>
+          <w:b/>
+          <w:bCs/>
+          <w:sz w:val="36"/>
+          <w:szCs w:val="36"/>
+          <w:u w:val="single"/>
         </w:rPr>
         <w:t>How are events created:</w:t>
       </w:r>
@@ -2173,23 +2952,17 @@
         <w:bidi w:val="0"/>
         <w:jc w:val="left"/>
         <w:rPr>
-          <w:rFonts w:ascii="Montserrat" w:hAnsi="Montserrat"/>
-          <w:b/>
-          <w:b/>
-          <w:bCs/>
-          <w:sz w:val="36"/>
-          <w:szCs w:val="36"/>
-          <w:u w:val="none"/>
-        </w:rPr>
-      </w:pPr>
-      <w:r>
-        <w:rPr>
-          <w:rFonts w:ascii="Montserrat" w:hAnsi="Montserrat"/>
-          <w:b/>
-          <w:bCs/>
-          <w:sz w:val="36"/>
-          <w:szCs w:val="36"/>
-          <w:u w:val="none"/>
+          <w:u w:val="single"/>
+        </w:rPr>
+      </w:pPr>
+      <w:r>
+        <w:rPr>
+          <w:rFonts w:ascii="Montserrat" w:hAnsi="Montserrat"/>
+          <w:b/>
+          <w:bCs/>
+          <w:sz w:val="36"/>
+          <w:szCs w:val="36"/>
+          <w:u w:val="single"/>
         </w:rPr>
         <w:t xml:space="preserve">How is routing in react diff from conventional </w:t>
       </w:r>
@@ -2200,23 +2973,17 @@
         <w:bidi w:val="0"/>
         <w:jc w:val="left"/>
         <w:rPr>
-          <w:rFonts w:ascii="Montserrat" w:hAnsi="Montserrat"/>
-          <w:b/>
-          <w:b/>
-          <w:bCs/>
-          <w:sz w:val="36"/>
-          <w:szCs w:val="36"/>
-          <w:u w:val="none"/>
-        </w:rPr>
-      </w:pPr>
-      <w:r>
-        <w:rPr>
-          <w:rFonts w:ascii="Montserrat" w:hAnsi="Montserrat"/>
-          <w:b/>
-          <w:bCs/>
-          <w:sz w:val="36"/>
-          <w:szCs w:val="36"/>
-          <w:u w:val="none"/>
+          <w:u w:val="single"/>
+        </w:rPr>
+      </w:pPr>
+      <w:r>
+        <w:rPr>
+          <w:rFonts w:ascii="Montserrat" w:hAnsi="Montserrat"/>
+          <w:b/>
+          <w:bCs/>
+          <w:sz w:val="36"/>
+          <w:szCs w:val="36"/>
+          <w:u w:val="single"/>
         </w:rPr>
         <w:t>routing:</w:t>
       </w:r>
@@ -2253,23 +3020,17 @@
         <w:bidi w:val="0"/>
         <w:jc w:val="left"/>
         <w:rPr>
-          <w:rFonts w:ascii="Montserrat" w:hAnsi="Montserrat"/>
-          <w:b/>
-          <w:b/>
-          <w:bCs/>
-          <w:sz w:val="36"/>
-          <w:szCs w:val="36"/>
-          <w:u w:val="none"/>
-        </w:rPr>
-      </w:pPr>
-      <w:r>
-        <w:rPr>
-          <w:rFonts w:ascii="Montserrat" w:hAnsi="Montserrat"/>
-          <w:b/>
-          <w:bCs/>
-          <w:sz w:val="36"/>
-          <w:szCs w:val="36"/>
-          <w:u w:val="none"/>
+          <w:u w:val="single"/>
+        </w:rPr>
+      </w:pPr>
+      <w:r>
+        <w:rPr>
+          <w:rFonts w:ascii="Montserrat" w:hAnsi="Montserrat"/>
+          <w:b/>
+          <w:bCs/>
+          <w:sz w:val="36"/>
+          <w:szCs w:val="36"/>
+          <w:u w:val="single"/>
         </w:rPr>
         <w:t>Diff b/w flux and redux:</w:t>
       </w:r>
@@ -2306,23 +3067,17 @@
         <w:bidi w:val="0"/>
         <w:jc w:val="left"/>
         <w:rPr>
-          <w:rFonts w:ascii="Montserrat" w:hAnsi="Montserrat"/>
-          <w:b/>
-          <w:b/>
-          <w:bCs/>
-          <w:sz w:val="36"/>
-          <w:szCs w:val="36"/>
-          <w:u w:val="none"/>
-        </w:rPr>
-      </w:pPr>
-      <w:r>
-        <w:rPr>
-          <w:rFonts w:ascii="Montserrat" w:hAnsi="Montserrat"/>
-          <w:b/>
-          <w:bCs/>
-          <w:sz w:val="36"/>
-          <w:szCs w:val="36"/>
-          <w:u w:val="none"/>
+          <w:u w:val="single"/>
+        </w:rPr>
+      </w:pPr>
+      <w:r>
+        <w:rPr>
+          <w:rFonts w:ascii="Montserrat" w:hAnsi="Montserrat"/>
+          <w:b/>
+          <w:bCs/>
+          <w:sz w:val="36"/>
+          <w:szCs w:val="36"/>
+          <w:u w:val="single"/>
         </w:rPr>
         <w:t>Synthetic events:</w:t>
       </w:r>
@@ -2334,48 +3089,88 @@
         <w:jc w:val="left"/>
         <w:rPr>
           <w:rFonts w:ascii="Montserrat" w:hAnsi="Montserrat"/>
-          <w:b/>
-          <w:b/>
-          <w:bCs/>
-          <w:sz w:val="36"/>
-          <w:szCs w:val="36"/>
-          <w:u w:val="none"/>
-        </w:rPr>
-      </w:pPr>
-      <w:r>
-        <w:rPr>
-          <w:rFonts w:ascii="Montserrat" w:hAnsi="Montserrat"/>
-          <w:b/>
-          <w:bCs/>
-          <w:sz w:val="36"/>
-          <w:szCs w:val="36"/>
-          <w:u w:val="none"/>
-        </w:rPr>
-      </w:r>
-    </w:p>
-    <w:p>
-      <w:pPr>
-        <w:pStyle w:val="Normal"/>
-        <w:bidi w:val="0"/>
-        <w:jc w:val="left"/>
-        <w:rPr>
-          <w:rFonts w:ascii="Montserrat" w:hAnsi="Montserrat"/>
-          <w:b/>
-          <w:b/>
-          <w:bCs/>
-          <w:sz w:val="36"/>
-          <w:szCs w:val="36"/>
-          <w:u w:val="none"/>
-        </w:rPr>
-      </w:pPr>
-      <w:r>
-        <w:rPr>
-          <w:rFonts w:ascii="Montserrat" w:hAnsi="Montserrat"/>
-          <w:b/>
-          <w:bCs/>
-          <w:sz w:val="36"/>
-          <w:szCs w:val="36"/>
-          <w:u w:val="none"/>
+          <w:b w:val="false"/>
+          <w:b w:val="false"/>
+          <w:bCs w:val="false"/>
+          <w:sz w:val="24"/>
+          <w:szCs w:val="24"/>
+          <w:u w:val="none"/>
+        </w:rPr>
+      </w:pPr>
+      <w:r>
+        <w:rPr>
+          <w:rFonts w:ascii="Montserrat" w:hAnsi="Montserrat"/>
+          <w:b w:val="false"/>
+          <w:bCs w:val="false"/>
+          <w:sz w:val="24"/>
+          <w:szCs w:val="24"/>
+          <w:u w:val="none"/>
+        </w:rPr>
+      </w:r>
+    </w:p>
+    <w:p>
+      <w:pPr>
+        <w:pStyle w:val="Normal"/>
+        <w:bidi w:val="0"/>
+        <w:jc w:val="left"/>
+        <w:rPr>
+          <w:rFonts w:ascii="Montserrat" w:hAnsi="Montserrat"/>
+          <w:b w:val="false"/>
+          <w:b w:val="false"/>
+          <w:bCs w:val="false"/>
+          <w:sz w:val="24"/>
+          <w:szCs w:val="24"/>
+          <w:u w:val="none"/>
+        </w:rPr>
+      </w:pPr>
+      <w:r>
+        <w:rPr>
+          <w:rFonts w:ascii="Montserrat" w:hAnsi="Montserrat"/>
+          <w:b w:val="false"/>
+          <w:bCs w:val="false"/>
+          <w:sz w:val="24"/>
+          <w:szCs w:val="24"/>
+          <w:u w:val="none"/>
+        </w:rPr>
+        <w:t>event.preventDefault();</w:t>
+      </w:r>
+    </w:p>
+    <w:p>
+      <w:pPr>
+        <w:pStyle w:val="Normal"/>
+        <w:bidi w:val="0"/>
+        <w:jc w:val="left"/>
+        <w:rPr>
+          <w:rFonts w:ascii="Montserrat" w:hAnsi="Montserrat"/>
+          <w:b w:val="false"/>
+          <w:b w:val="false"/>
+          <w:bCs w:val="false"/>
+          <w:sz w:val="24"/>
+          <w:szCs w:val="24"/>
+          <w:u w:val="none"/>
+        </w:rPr>
+      </w:pPr>
+      <w:r>
+        <w:rPr/>
+      </w:r>
+    </w:p>
+    <w:p>
+      <w:pPr>
+        <w:pStyle w:val="Normal"/>
+        <w:bidi w:val="0"/>
+        <w:jc w:val="left"/>
+        <w:rPr>
+          <w:u w:val="single"/>
+        </w:rPr>
+      </w:pPr>
+      <w:r>
+        <w:rPr>
+          <w:rFonts w:ascii="Montserrat" w:hAnsi="Montserrat"/>
+          <w:b/>
+          <w:bCs/>
+          <w:sz w:val="36"/>
+          <w:szCs w:val="36"/>
+          <w:u w:val="single"/>
         </w:rPr>
         <w:t>refs in React:</w:t>
       </w:r>
@@ -2412,23 +3207,17 @@
         <w:bidi w:val="0"/>
         <w:jc w:val="left"/>
         <w:rPr>
-          <w:rFonts w:ascii="Montserrat" w:hAnsi="Montserrat"/>
-          <w:b/>
-          <w:b/>
-          <w:bCs/>
-          <w:sz w:val="36"/>
-          <w:szCs w:val="36"/>
-          <w:u w:val="none"/>
-        </w:rPr>
-      </w:pPr>
-      <w:r>
-        <w:rPr>
-          <w:rFonts w:ascii="Montserrat" w:hAnsi="Montserrat"/>
-          <w:b/>
-          <w:bCs/>
-          <w:sz w:val="36"/>
-          <w:szCs w:val="36"/>
-          <w:u w:val="none"/>
+          <w:u w:val="single"/>
+        </w:rPr>
+      </w:pPr>
+      <w:r>
+        <w:rPr>
+          <w:rFonts w:ascii="Montserrat" w:hAnsi="Montserrat"/>
+          <w:b/>
+          <w:bCs/>
+          <w:sz w:val="36"/>
+          <w:szCs w:val="36"/>
+          <w:u w:val="single"/>
         </w:rPr>
         <w:t>Purpose of render():</w:t>
       </w:r>
@@ -2465,23 +3254,17 @@
         <w:bidi w:val="0"/>
         <w:jc w:val="left"/>
         <w:rPr>
-          <w:rFonts w:ascii="Montserrat" w:hAnsi="Montserrat"/>
-          <w:b/>
-          <w:b/>
-          <w:bCs/>
-          <w:sz w:val="36"/>
-          <w:szCs w:val="36"/>
-          <w:u w:val="none"/>
-        </w:rPr>
-      </w:pPr>
-      <w:r>
-        <w:rPr>
-          <w:rFonts w:ascii="Montserrat" w:hAnsi="Montserrat"/>
-          <w:b/>
-          <w:bCs/>
-          <w:sz w:val="36"/>
-          <w:szCs w:val="36"/>
-          <w:u w:val="none"/>
+          <w:u w:val="single"/>
+        </w:rPr>
+      </w:pPr>
+      <w:r>
+        <w:rPr>
+          <w:rFonts w:ascii="Montserrat" w:hAnsi="Montserrat"/>
+          <w:b/>
+          <w:bCs/>
+          <w:sz w:val="36"/>
+          <w:szCs w:val="36"/>
+          <w:u w:val="single"/>
         </w:rPr>
         <w:t>LifeCycle methods in REACT:</w:t>
       </w:r>
@@ -2518,23 +3301,17 @@
         <w:bidi w:val="0"/>
         <w:jc w:val="left"/>
         <w:rPr>
-          <w:rFonts w:ascii="Montserrat" w:hAnsi="Montserrat"/>
-          <w:b/>
-          <w:b/>
-          <w:bCs/>
-          <w:sz w:val="36"/>
-          <w:szCs w:val="36"/>
-          <w:u w:val="none"/>
-        </w:rPr>
-      </w:pPr>
-      <w:r>
-        <w:rPr>
-          <w:rFonts w:ascii="Montserrat" w:hAnsi="Montserrat"/>
-          <w:b/>
-          <w:bCs/>
-          <w:sz w:val="36"/>
-          <w:szCs w:val="36"/>
-          <w:u w:val="none"/>
+          <w:u w:val="single"/>
+        </w:rPr>
+      </w:pPr>
+      <w:r>
+        <w:rPr>
+          <w:rFonts w:ascii="Montserrat" w:hAnsi="Montserrat"/>
+          <w:b/>
+          <w:bCs/>
+          <w:sz w:val="36"/>
+          <w:szCs w:val="36"/>
+          <w:u w:val="single"/>
         </w:rPr>
         <w:t>Controlled v/s Uncontrolled components:</w:t>
       </w:r>
@@ -2571,23 +3348,17 @@
         <w:bidi w:val="0"/>
         <w:jc w:val="left"/>
         <w:rPr>
-          <w:rFonts w:ascii="Montserrat" w:hAnsi="Montserrat"/>
-          <w:b/>
-          <w:b/>
-          <w:bCs/>
-          <w:sz w:val="36"/>
-          <w:szCs w:val="36"/>
-          <w:u w:val="none"/>
-        </w:rPr>
-      </w:pPr>
-      <w:r>
-        <w:rPr>
-          <w:rFonts w:ascii="Montserrat" w:hAnsi="Montserrat"/>
-          <w:b/>
-          <w:bCs/>
-          <w:sz w:val="36"/>
-          <w:szCs w:val="36"/>
-          <w:u w:val="none"/>
+          <w:u w:val="single"/>
+        </w:rPr>
+      </w:pPr>
+      <w:r>
+        <w:rPr>
+          <w:rFonts w:ascii="Montserrat" w:hAnsi="Montserrat"/>
+          <w:b/>
+          <w:bCs/>
+          <w:sz w:val="36"/>
+          <w:szCs w:val="36"/>
+          <w:u w:val="single"/>
         </w:rPr>
         <w:t>Pure Components:</w:t>
       </w:r>
@@ -2624,23 +3395,17 @@
         <w:bidi w:val="0"/>
         <w:jc w:val="left"/>
         <w:rPr>
-          <w:rFonts w:ascii="Montserrat" w:hAnsi="Montserrat"/>
-          <w:b/>
-          <w:b/>
-          <w:bCs/>
-          <w:sz w:val="36"/>
-          <w:szCs w:val="36"/>
-          <w:u w:val="none"/>
-        </w:rPr>
-      </w:pPr>
-      <w:r>
-        <w:rPr>
-          <w:rFonts w:ascii="Montserrat" w:hAnsi="Montserrat"/>
-          <w:b/>
-          <w:bCs/>
-          <w:sz w:val="36"/>
-          <w:szCs w:val="36"/>
-          <w:u w:val="none"/>
+          <w:u w:val="single"/>
+        </w:rPr>
+      </w:pPr>
+      <w:r>
+        <w:rPr>
+          <w:rFonts w:ascii="Montserrat" w:hAnsi="Montserrat"/>
+          <w:b/>
+          <w:bCs/>
+          <w:sz w:val="36"/>
+          <w:szCs w:val="36"/>
+          <w:u w:val="single"/>
         </w:rPr>
         <w:t>Keys?</w:t>
       </w:r>
@@ -2677,23 +3442,17 @@
         <w:bidi w:val="0"/>
         <w:jc w:val="left"/>
         <w:rPr>
-          <w:rFonts w:ascii="Montserrat" w:hAnsi="Montserrat"/>
-          <w:b/>
-          <w:b/>
-          <w:bCs/>
-          <w:sz w:val="36"/>
-          <w:szCs w:val="36"/>
-          <w:u w:val="none"/>
-        </w:rPr>
-      </w:pPr>
-      <w:r>
-        <w:rPr>
-          <w:rFonts w:ascii="Montserrat" w:hAnsi="Montserrat"/>
-          <w:b/>
-          <w:bCs/>
-          <w:sz w:val="36"/>
-          <w:szCs w:val="36"/>
-          <w:u w:val="none"/>
+          <w:u w:val="single"/>
+        </w:rPr>
+      </w:pPr>
+      <w:r>
+        <w:rPr>
+          <w:rFonts w:ascii="Montserrat" w:hAnsi="Montserrat"/>
+          <w:b/>
+          <w:bCs/>
+          <w:sz w:val="36"/>
+          <w:szCs w:val="36"/>
+          <w:u w:val="single"/>
         </w:rPr>
         <w:t xml:space="preserve">Redux? Principles? Components of Redux? </w:t>
       </w:r>
@@ -2704,23 +3463,17 @@
         <w:bidi w:val="0"/>
         <w:jc w:val="left"/>
         <w:rPr>
-          <w:rFonts w:ascii="Montserrat" w:hAnsi="Montserrat"/>
-          <w:b/>
-          <w:b/>
-          <w:bCs/>
-          <w:sz w:val="36"/>
-          <w:szCs w:val="36"/>
-          <w:u w:val="none"/>
-        </w:rPr>
-      </w:pPr>
-      <w:r>
-        <w:rPr>
-          <w:rFonts w:ascii="Montserrat" w:hAnsi="Montserrat"/>
-          <w:b/>
-          <w:bCs/>
-          <w:sz w:val="36"/>
-          <w:szCs w:val="36"/>
-          <w:u w:val="none"/>
+          <w:u w:val="single"/>
+        </w:rPr>
+      </w:pPr>
+      <w:r>
+        <w:rPr>
+          <w:rFonts w:ascii="Montserrat" w:hAnsi="Montserrat"/>
+          <w:b/>
+          <w:bCs/>
+          <w:sz w:val="36"/>
+          <w:szCs w:val="36"/>
+          <w:u w:val="single"/>
         </w:rPr>
         <w:t>Advantages?</w:t>
       </w:r>
@@ -2742,91 +3495,53 @@
       </w:pPr>
       <w:r>
         <w:rPr>
-          <w:rFonts w:ascii="Montserrat" w:hAnsi="Montserrat"/>
-          <w:b/>
-          <w:bCs/>
-          <w:sz w:val="36"/>
-          <w:szCs w:val="36"/>
-          <w:u w:val="none"/>
-        </w:rPr>
-      </w:r>
-    </w:p>
-    <w:p>
-      <w:pPr>
-        <w:pStyle w:val="Normal"/>
-        <w:bidi w:val="0"/>
-        <w:jc w:val="left"/>
-        <w:rPr>
-          <w:rFonts w:ascii="Montserrat" w:hAnsi="Montserrat"/>
-          <w:b/>
-          <w:b/>
-          <w:bCs/>
-          <w:sz w:val="36"/>
-          <w:szCs w:val="36"/>
-          <w:u w:val="none"/>
-        </w:rPr>
-      </w:pPr>
-      <w:r>
-        <w:rPr>
-          <w:rFonts w:ascii="Montserrat" w:hAnsi="Montserrat"/>
-          <w:b/>
-          <w:bCs/>
-          <w:sz w:val="36"/>
-          <w:szCs w:val="36"/>
-          <w:u w:val="none"/>
-        </w:rPr>
-        <w:t>Use of Switch Keyword?</w:t>
-      </w:r>
-    </w:p>
-    <w:p>
-      <w:pPr>
-        <w:pStyle w:val="Normal"/>
-        <w:bidi w:val="0"/>
-        <w:jc w:val="left"/>
-        <w:rPr>
-          <w:rFonts w:ascii="Montserrat" w:hAnsi="Montserrat"/>
-          <w:b/>
-          <w:b/>
-          <w:bCs/>
-          <w:sz w:val="36"/>
-          <w:szCs w:val="36"/>
-          <w:u w:val="none"/>
-        </w:rPr>
-      </w:pPr>
-      <w:r>
-        <w:rPr>
-          <w:rFonts w:ascii="Montserrat" w:hAnsi="Montserrat"/>
-          <w:b/>
-          <w:bCs/>
-          <w:sz w:val="36"/>
-          <w:szCs w:val="36"/>
-          <w:u w:val="none"/>
-        </w:rPr>
-      </w:r>
-    </w:p>
-    <w:p>
-      <w:pPr>
-        <w:pStyle w:val="Normal"/>
-        <w:bidi w:val="0"/>
-        <w:jc w:val="left"/>
-        <w:rPr>
-          <w:rFonts w:ascii="Montserrat" w:hAnsi="Montserrat"/>
-          <w:b/>
-          <w:b/>
-          <w:bCs/>
-          <w:sz w:val="36"/>
-          <w:szCs w:val="36"/>
-          <w:u w:val="none"/>
-        </w:rPr>
-      </w:pPr>
-      <w:r>
-        <w:rPr>
-          <w:rFonts w:ascii="Montserrat" w:hAnsi="Montserrat"/>
-          <w:b/>
-          <w:bCs/>
-          <w:sz w:val="36"/>
-          <w:szCs w:val="36"/>
-          <w:u w:val="none"/>
+          <w:u w:val="single"/>
+        </w:rPr>
+      </w:r>
+    </w:p>
+    <w:p>
+      <w:pPr>
+        <w:pStyle w:val="Normal"/>
+        <w:bidi w:val="0"/>
+        <w:jc w:val="left"/>
+        <w:rPr>
+          <w:rFonts w:ascii="Montserrat" w:hAnsi="Montserrat"/>
+          <w:b/>
+          <w:b/>
+          <w:bCs/>
+          <w:sz w:val="36"/>
+          <w:szCs w:val="36"/>
+          <w:u w:val="none"/>
+        </w:rPr>
+      </w:pPr>
+      <w:r>
+        <w:rPr>
+          <w:rFonts w:ascii="Montserrat" w:hAnsi="Montserrat"/>
+          <w:b/>
+          <w:bCs/>
+          <w:sz w:val="36"/>
+          <w:szCs w:val="36"/>
+          <w:u w:val="none"/>
+        </w:rPr>
+      </w:r>
+    </w:p>
+    <w:p>
+      <w:pPr>
+        <w:pStyle w:val="Normal"/>
+        <w:bidi w:val="0"/>
+        <w:jc w:val="left"/>
+        <w:rPr>
+          <w:u w:val="single"/>
+        </w:rPr>
+      </w:pPr>
+      <w:r>
+        <w:rPr>
+          <w:rFonts w:ascii="Montserrat" w:hAnsi="Montserrat"/>
+          <w:b/>
+          <w:bCs/>
+          <w:sz w:val="36"/>
+          <w:szCs w:val="36"/>
+          <w:u w:val="single"/>
         </w:rPr>
         <w:t>React-Router?</w:t>
       </w:r>
@@ -2843,43 +3558,131 @@
           <w:bCs/>
           <w:sz w:val="36"/>
           <w:szCs w:val="36"/>
-          <w:u w:val="none"/>
-        </w:rPr>
-      </w:pPr>
-      <w:r>
-        <w:rPr>
-          <w:rFonts w:ascii="Montserrat" w:hAnsi="Montserrat"/>
-          <w:b/>
-          <w:bCs/>
-          <w:sz w:val="36"/>
-          <w:szCs w:val="36"/>
-          <w:u w:val="none"/>
-        </w:rPr>
-      </w:r>
-    </w:p>
-    <w:p>
-      <w:pPr>
-        <w:pStyle w:val="Normal"/>
-        <w:bidi w:val="0"/>
-        <w:jc w:val="left"/>
-        <w:rPr>
-          <w:rFonts w:ascii="Montserrat" w:hAnsi="Montserrat"/>
-          <w:b/>
-          <w:b/>
-          <w:bCs/>
-          <w:sz w:val="36"/>
-          <w:szCs w:val="36"/>
-          <w:u w:val="none"/>
-        </w:rPr>
-      </w:pPr>
-      <w:r>
-        <w:rPr>
-          <w:rFonts w:ascii="Montserrat" w:hAnsi="Montserrat"/>
-          <w:b/>
-          <w:bCs/>
-          <w:sz w:val="36"/>
-          <w:szCs w:val="36"/>
-          <w:u w:val="none"/>
+        </w:rPr>
+      </w:pPr>
+      <w:r>
+        <w:rPr>
+          <w:u w:val="single"/>
+        </w:rPr>
+      </w:r>
+    </w:p>
+    <w:p>
+      <w:pPr>
+        <w:pStyle w:val="Normal"/>
+        <w:bidi w:val="0"/>
+        <w:jc w:val="left"/>
+        <w:rPr>
+          <w:rFonts w:ascii="Montserrat" w:hAnsi="Montserrat"/>
+          <w:b/>
+          <w:b/>
+          <w:bCs/>
+          <w:sz w:val="36"/>
+          <w:szCs w:val="36"/>
+        </w:rPr>
+      </w:pPr>
+      <w:r>
+        <w:rPr>
+          <w:u w:val="single"/>
+        </w:rPr>
+      </w:r>
+    </w:p>
+    <w:p>
+      <w:pPr>
+        <w:pStyle w:val="Normal"/>
+        <w:bidi w:val="0"/>
+        <w:jc w:val="left"/>
+        <w:rPr>
+          <w:u w:val="single"/>
+        </w:rPr>
+      </w:pPr>
+      <w:r>
+        <w:rPr>
+          <w:rFonts w:ascii="Montserrat" w:hAnsi="Montserrat"/>
+          <w:b/>
+          <w:bCs/>
+          <w:sz w:val="36"/>
+          <w:szCs w:val="36"/>
+          <w:u w:val="single"/>
+        </w:rPr>
+        <w:t>Use of &lt;</w:t>
+      </w:r>
+      <w:r>
+        <w:rPr>
+          <w:rFonts w:ascii="Montserrat" w:hAnsi="Montserrat"/>
+          <w:b/>
+          <w:bCs/>
+          <w:sz w:val="36"/>
+          <w:szCs w:val="36"/>
+          <w:u w:val="single"/>
+        </w:rPr>
+        <w:t>Switch /&gt; in react-router-dom</w:t>
+      </w:r>
+      <w:r>
+        <w:rPr>
+          <w:rFonts w:ascii="Montserrat" w:hAnsi="Montserrat"/>
+          <w:b/>
+          <w:bCs/>
+          <w:sz w:val="36"/>
+          <w:szCs w:val="36"/>
+          <w:u w:val="single"/>
+        </w:rPr>
+        <w:t xml:space="preserve"> ?</w:t>
+      </w:r>
+    </w:p>
+    <w:p>
+      <w:pPr>
+        <w:pStyle w:val="Normal"/>
+        <w:bidi w:val="0"/>
+        <w:jc w:val="left"/>
+        <w:rPr>
+          <w:rFonts w:ascii="Montserrat" w:hAnsi="Montserrat"/>
+          <w:b/>
+          <w:b/>
+          <w:bCs/>
+          <w:sz w:val="36"/>
+          <w:szCs w:val="36"/>
+          <w:u w:val="none"/>
+        </w:rPr>
+      </w:pPr>
+      <w:r>
+        <w:rPr>
+          <w:rFonts w:ascii="Montserrat" w:hAnsi="Montserrat"/>
+          <w:b/>
+          <w:bCs/>
+          <w:sz w:val="36"/>
+          <w:szCs w:val="36"/>
+          <w:u w:val="none"/>
+        </w:rPr>
+      </w:r>
+    </w:p>
+    <w:p>
+      <w:pPr>
+        <w:pStyle w:val="Normal"/>
+        <w:bidi w:val="0"/>
+        <w:jc w:val="left"/>
+        <w:rPr>
+          <w:u w:val="single"/>
+        </w:rPr>
+      </w:pPr>
+      <w:r>
+        <w:rPr>
+          <w:rFonts w:ascii="Montserrat" w:hAnsi="Montserrat"/>
+          <w:b/>
+          <w:bCs/>
+          <w:sz w:val="36"/>
+          <w:szCs w:val="36"/>
+          <w:u w:val="single"/>
+        </w:rPr>
+        <w:t xml:space="preserve">React-router-dom </w:t>
+      </w:r>
+      <w:r>
+        <w:rPr>
+          <w:rFonts w:ascii="Montserrat" w:hAnsi="Montserrat"/>
+          <w:b/>
+          <w:bCs/>
+          <w:sz w:val="36"/>
+          <w:szCs w:val="36"/>
+          <w:u w:val="single"/>
         </w:rPr>
         <w:t>Hooks?</w:t>
       </w:r>
@@ -2916,23 +3719,17 @@
         <w:bidi w:val="0"/>
         <w:jc w:val="left"/>
         <w:rPr>
-          <w:rFonts w:ascii="Montserrat" w:hAnsi="Montserrat"/>
-          <w:b/>
-          <w:b/>
-          <w:bCs/>
-          <w:sz w:val="36"/>
-          <w:szCs w:val="36"/>
-          <w:u w:val="none"/>
-        </w:rPr>
-      </w:pPr>
-      <w:r>
-        <w:rPr>
-          <w:rFonts w:ascii="Montserrat" w:hAnsi="Montserrat"/>
-          <w:b/>
-          <w:bCs/>
-          <w:sz w:val="36"/>
-          <w:szCs w:val="36"/>
-          <w:u w:val="none"/>
+          <w:u w:val="single"/>
+        </w:rPr>
+      </w:pPr>
+      <w:r>
+        <w:rPr>
+          <w:rFonts w:ascii="Montserrat" w:hAnsi="Montserrat"/>
+          <w:b/>
+          <w:bCs/>
+          <w:sz w:val="36"/>
+          <w:szCs w:val="36"/>
+          <w:u w:val="single"/>
         </w:rPr>
         <w:t>Axios?</w:t>
       </w:r>
@@ -2969,23 +3766,17 @@
         <w:bidi w:val="0"/>
         <w:jc w:val="left"/>
         <w:rPr>
-          <w:rFonts w:ascii="Montserrat" w:hAnsi="Montserrat"/>
-          <w:b/>
-          <w:b/>
-          <w:bCs/>
-          <w:sz w:val="36"/>
-          <w:szCs w:val="36"/>
-          <w:u w:val="none"/>
-        </w:rPr>
-      </w:pPr>
-      <w:r>
-        <w:rPr>
-          <w:rFonts w:ascii="Montserrat" w:hAnsi="Montserrat"/>
-          <w:b/>
-          <w:bCs/>
-          <w:sz w:val="36"/>
-          <w:szCs w:val="36"/>
-          <w:u w:val="none"/>
+          <w:u w:val="single"/>
+        </w:rPr>
+      </w:pPr>
+      <w:r>
+        <w:rPr>
+          <w:rFonts w:ascii="Montserrat" w:hAnsi="Montserrat"/>
+          <w:b/>
+          <w:bCs/>
+          <w:sz w:val="36"/>
+          <w:szCs w:val="36"/>
+          <w:u w:val="single"/>
         </w:rPr>
         <w:t>Instance Property vs State property:</w:t>
       </w:r>
@@ -3022,23 +3813,17 @@
         <w:bidi w:val="0"/>
         <w:jc w:val="left"/>
         <w:rPr>
-          <w:rFonts w:ascii="Montserrat" w:hAnsi="Montserrat"/>
-          <w:b/>
-          <w:b/>
-          <w:bCs/>
-          <w:sz w:val="36"/>
-          <w:szCs w:val="36"/>
-          <w:u w:val="none"/>
-        </w:rPr>
-      </w:pPr>
-      <w:r>
-        <w:rPr>
-          <w:rFonts w:ascii="Montserrat" w:hAnsi="Montserrat"/>
-          <w:b/>
-          <w:bCs/>
-          <w:sz w:val="36"/>
-          <w:szCs w:val="36"/>
-          <w:u w:val="none"/>
+          <w:u w:val="single"/>
+        </w:rPr>
+      </w:pPr>
+      <w:r>
+        <w:rPr>
+          <w:rFonts w:ascii="Montserrat" w:hAnsi="Montserrat"/>
+          <w:b/>
+          <w:bCs/>
+          <w:sz w:val="36"/>
+          <w:szCs w:val="36"/>
+          <w:u w:val="single"/>
         </w:rPr>
         <w:t xml:space="preserve">Why is Router required in React </w:t>
       </w:r>
@@ -3055,43 +3840,37 @@
           <w:bCs/>
           <w:sz w:val="36"/>
           <w:szCs w:val="36"/>
-          <w:u w:val="none"/>
-        </w:rPr>
-      </w:pPr>
-      <w:r>
-        <w:rPr>
-          <w:rFonts w:ascii="Montserrat" w:hAnsi="Montserrat"/>
-          <w:b/>
-          <w:bCs/>
-          <w:sz w:val="36"/>
-          <w:szCs w:val="36"/>
-          <w:u w:val="none"/>
-        </w:rPr>
-      </w:r>
-    </w:p>
-    <w:p>
-      <w:pPr>
-        <w:pStyle w:val="Normal"/>
-        <w:bidi w:val="0"/>
-        <w:jc w:val="left"/>
-        <w:rPr>
-          <w:rFonts w:ascii="Montserrat" w:hAnsi="Montserrat"/>
-          <w:b/>
-          <w:b/>
-          <w:bCs/>
-          <w:sz w:val="36"/>
-          <w:szCs w:val="36"/>
-          <w:u w:val="none"/>
-        </w:rPr>
-      </w:pPr>
-      <w:r>
-        <w:rPr>
-          <w:rFonts w:ascii="Montserrat" w:hAnsi="Montserrat"/>
-          <w:b/>
-          <w:bCs/>
-          <w:sz w:val="36"/>
-          <w:szCs w:val="36"/>
-          <w:u w:val="none"/>
+          <w:u w:val="single"/>
+        </w:rPr>
+      </w:pPr>
+      <w:r>
+        <w:rPr>
+          <w:rFonts w:ascii="Montserrat" w:hAnsi="Montserrat"/>
+          <w:b/>
+          <w:bCs/>
+          <w:sz w:val="36"/>
+          <w:szCs w:val="36"/>
+          <w:u w:val="single"/>
+        </w:rPr>
+      </w:r>
+    </w:p>
+    <w:p>
+      <w:pPr>
+        <w:pStyle w:val="Normal"/>
+        <w:bidi w:val="0"/>
+        <w:jc w:val="left"/>
+        <w:rPr>
+          <w:u w:val="single"/>
+        </w:rPr>
+      </w:pPr>
+      <w:r>
+        <w:rPr>
+          <w:rFonts w:ascii="Montserrat" w:hAnsi="Montserrat"/>
+          <w:b/>
+          <w:bCs/>
+          <w:sz w:val="36"/>
+          <w:szCs w:val="36"/>
+          <w:u w:val="single"/>
         </w:rPr>
         <w:t>How can you tell react to build in prod mode:</w:t>
       </w:r>
@@ -3108,96 +3887,84 @@
           <w:bCs/>
           <w:sz w:val="36"/>
           <w:szCs w:val="36"/>
-          <w:u w:val="none"/>
-        </w:rPr>
-      </w:pPr>
-      <w:r>
-        <w:rPr>
-          <w:rFonts w:ascii="Montserrat" w:hAnsi="Montserrat"/>
-          <w:b/>
-          <w:bCs/>
-          <w:sz w:val="36"/>
-          <w:szCs w:val="36"/>
-          <w:u w:val="none"/>
-        </w:rPr>
-      </w:r>
-    </w:p>
-    <w:p>
-      <w:pPr>
-        <w:pStyle w:val="Normal"/>
-        <w:bidi w:val="0"/>
-        <w:jc w:val="left"/>
-        <w:rPr>
-          <w:rFonts w:ascii="Montserrat" w:hAnsi="Montserrat"/>
-          <w:b/>
-          <w:b/>
-          <w:bCs/>
-          <w:sz w:val="36"/>
-          <w:szCs w:val="36"/>
-          <w:u w:val="none"/>
-        </w:rPr>
-      </w:pPr>
-      <w:r>
-        <w:rPr>
-          <w:rFonts w:ascii="Montserrat" w:hAnsi="Montserrat"/>
-          <w:b/>
-          <w:bCs/>
-          <w:sz w:val="36"/>
-          <w:szCs w:val="36"/>
-          <w:u w:val="none"/>
-        </w:rPr>
-        <w:t>Diff b/w clone elemnet &amp; create Eelement:</w:t>
-      </w:r>
-    </w:p>
-    <w:p>
-      <w:pPr>
-        <w:pStyle w:val="Normal"/>
-        <w:bidi w:val="0"/>
-        <w:jc w:val="left"/>
-        <w:rPr>
-          <w:rFonts w:ascii="Montserrat" w:hAnsi="Montserrat"/>
-          <w:b/>
-          <w:b/>
-          <w:bCs/>
-          <w:sz w:val="36"/>
-          <w:szCs w:val="36"/>
-          <w:u w:val="none"/>
-        </w:rPr>
-      </w:pPr>
-      <w:r>
-        <w:rPr>
-          <w:rFonts w:ascii="Montserrat" w:hAnsi="Montserrat"/>
-          <w:b/>
-          <w:bCs/>
-          <w:sz w:val="36"/>
-          <w:szCs w:val="36"/>
-          <w:u w:val="none"/>
-        </w:rPr>
-      </w:r>
-    </w:p>
-    <w:p>
-      <w:pPr>
-        <w:pStyle w:val="Normal"/>
-        <w:bidi w:val="0"/>
-        <w:jc w:val="left"/>
-        <w:rPr>
-          <w:rFonts w:ascii="Montserrat" w:hAnsi="Montserrat"/>
-          <w:b/>
-          <w:b/>
-          <w:bCs/>
-          <w:sz w:val="36"/>
-          <w:szCs w:val="36"/>
-          <w:u w:val="none"/>
-        </w:rPr>
-      </w:pPr>
-      <w:r>
-        <w:rPr>
-          <w:rFonts w:ascii="Montserrat" w:hAnsi="Montserrat"/>
-          <w:b/>
-          <w:bCs/>
-          <w:sz w:val="36"/>
-          <w:szCs w:val="36"/>
-          <w:u w:val="none"/>
+          <w:u w:val="single"/>
+        </w:rPr>
+      </w:pPr>
+      <w:r>
+        <w:rPr>
+          <w:rFonts w:ascii="Montserrat" w:hAnsi="Montserrat"/>
+          <w:b/>
+          <w:bCs/>
+          <w:sz w:val="36"/>
+          <w:szCs w:val="36"/>
+          <w:u w:val="single"/>
+        </w:rPr>
+      </w:r>
+    </w:p>
+    <w:p>
+      <w:pPr>
+        <w:pStyle w:val="Normal"/>
+        <w:bidi w:val="0"/>
+        <w:jc w:val="left"/>
+        <w:rPr>
+          <w:u w:val="single"/>
+        </w:rPr>
+      </w:pPr>
+      <w:r>
+        <w:rPr>
+          <w:rFonts w:ascii="Montserrat" w:hAnsi="Montserrat"/>
+          <w:b/>
+          <w:bCs/>
+          <w:sz w:val="36"/>
+          <w:szCs w:val="36"/>
+          <w:u w:val="single"/>
+        </w:rPr>
+        <w:t>Diff b/w clone element &amp; create Element:</w:t>
+      </w:r>
+    </w:p>
+    <w:p>
+      <w:pPr>
+        <w:pStyle w:val="Normal"/>
+        <w:bidi w:val="0"/>
+        <w:jc w:val="left"/>
+        <w:rPr>
+          <w:rFonts w:ascii="Montserrat" w:hAnsi="Montserrat"/>
+          <w:b/>
+          <w:b/>
+          <w:bCs/>
+          <w:sz w:val="36"/>
+          <w:szCs w:val="36"/>
+          <w:u w:val="single"/>
+        </w:rPr>
+      </w:pPr>
+      <w:r>
+        <w:rPr>
+          <w:rFonts w:ascii="Montserrat" w:hAnsi="Montserrat"/>
+          <w:b/>
+          <w:bCs/>
+          <w:sz w:val="36"/>
+          <w:szCs w:val="36"/>
+          <w:u w:val="single"/>
+        </w:rPr>
+      </w:r>
+    </w:p>
+    <w:p>
+      <w:pPr>
+        <w:pStyle w:val="Normal"/>
+        <w:bidi w:val="0"/>
+        <w:jc w:val="left"/>
+        <w:rPr>
+          <w:u w:val="single"/>
+        </w:rPr>
+      </w:pPr>
+      <w:r>
+        <w:rPr>
+          <w:rFonts w:ascii="Montserrat" w:hAnsi="Montserrat"/>
+          <w:b/>
+          <w:bCs/>
+          <w:sz w:val="36"/>
+          <w:szCs w:val="36"/>
+          <w:u w:val="single"/>
         </w:rPr>
         <w:t>Strict mode component:</w:t>
       </w:r>
@@ -3209,100 +3976,489 @@
         <w:jc w:val="left"/>
         <w:rPr>
           <w:rFonts w:ascii="Montserrat" w:hAnsi="Montserrat"/>
-          <w:b/>
-          <w:b/>
-          <w:bCs/>
-          <w:sz w:val="36"/>
-          <w:szCs w:val="36"/>
-          <w:u w:val="none"/>
-        </w:rPr>
-      </w:pPr>
-      <w:r>
-        <w:rPr>
-          <w:rFonts w:ascii="Montserrat" w:hAnsi="Montserrat"/>
-          <w:b/>
-          <w:bCs/>
-          <w:sz w:val="36"/>
-          <w:szCs w:val="36"/>
-          <w:u w:val="none"/>
-        </w:rPr>
-      </w:r>
-    </w:p>
-    <w:p>
-      <w:pPr>
-        <w:pStyle w:val="Normal"/>
-        <w:bidi w:val="0"/>
-        <w:jc w:val="left"/>
-        <w:rPr>
-          <w:rFonts w:ascii="Montserrat" w:hAnsi="Montserrat"/>
-          <w:b/>
-          <w:b/>
-          <w:bCs/>
-          <w:sz w:val="36"/>
-          <w:szCs w:val="36"/>
-          <w:u w:val="none"/>
-        </w:rPr>
-      </w:pPr>
-      <w:r>
-        <w:rPr>
-          <w:rFonts w:ascii="Montserrat" w:hAnsi="Montserrat"/>
-          <w:b w:val="false"/>
-          <w:bCs w:val="false"/>
-          <w:sz w:val="24"/>
-          <w:szCs w:val="24"/>
-          <w:u w:val="none"/>
-        </w:rPr>
-      </w:r>
-    </w:p>
-    <w:p>
-      <w:pPr>
-        <w:pStyle w:val="Normal"/>
-        <w:bidi w:val="0"/>
-        <w:jc w:val="left"/>
-        <w:rPr>
-          <w:rFonts w:ascii="Montserrat" w:hAnsi="Montserrat"/>
-          <w:b w:val="false"/>
-          <w:b w:val="false"/>
-          <w:bCs w:val="false"/>
-          <w:sz w:val="24"/>
-          <w:szCs w:val="24"/>
-          <w:u w:val="none"/>
-        </w:rPr>
-      </w:pPr>
-      <w:r>
-        <w:rPr>
-          <w:rFonts w:ascii="Montserrat" w:hAnsi="Montserrat"/>
-          <w:b w:val="false"/>
-          <w:bCs w:val="false"/>
-          <w:sz w:val="24"/>
-          <w:szCs w:val="24"/>
-          <w:u w:val="none"/>
-        </w:rPr>
-      </w:r>
-    </w:p>
-    <w:p>
-      <w:pPr>
-        <w:pStyle w:val="Normal"/>
-        <w:bidi w:val="0"/>
-        <w:jc w:val="left"/>
-        <w:rPr>
-          <w:rFonts w:ascii="Montserrat" w:hAnsi="Montserrat"/>
-          <w:b/>
-          <w:b/>
-          <w:bCs/>
-          <w:sz w:val="36"/>
-          <w:szCs w:val="36"/>
-          <w:u w:val="none"/>
-        </w:rPr>
-      </w:pPr>
-      <w:r>
-        <w:rPr>
-          <w:rFonts w:ascii="Montserrat" w:hAnsi="Montserrat"/>
-          <w:b/>
-          <w:bCs/>
-          <w:sz w:val="36"/>
-          <w:szCs w:val="36"/>
-          <w:u w:val="none"/>
+          <w:b w:val="false"/>
+          <w:b w:val="false"/>
+          <w:bCs w:val="false"/>
+          <w:sz w:val="24"/>
+          <w:szCs w:val="24"/>
+          <w:u w:val="none"/>
+        </w:rPr>
+      </w:pPr>
+      <w:r>
+        <w:rPr>
+          <w:rFonts w:ascii="Montserrat" w:hAnsi="Montserrat"/>
+          <w:b w:val="false"/>
+          <w:bCs w:val="false"/>
+          <w:sz w:val="24"/>
+          <w:szCs w:val="24"/>
+          <w:u w:val="none"/>
+        </w:rPr>
+      </w:r>
+    </w:p>
+    <w:p>
+      <w:pPr>
+        <w:pStyle w:val="Normal"/>
+        <w:bidi w:val="0"/>
+        <w:jc w:val="left"/>
+        <w:rPr>
+          <w:rFonts w:ascii="Montserrat" w:hAnsi="Montserrat"/>
+          <w:b w:val="false"/>
+          <w:b w:val="false"/>
+          <w:bCs w:val="false"/>
+          <w:sz w:val="24"/>
+          <w:szCs w:val="24"/>
+          <w:u w:val="none"/>
+        </w:rPr>
+      </w:pPr>
+      <w:r>
+        <w:rPr>
+          <w:rFonts w:ascii="Montserrat" w:hAnsi="Montserrat"/>
+          <w:b/>
+          <w:bCs/>
+          <w:sz w:val="24"/>
+          <w:szCs w:val="24"/>
+          <w:u w:val="none"/>
+        </w:rPr>
+        <w:t>&lt;React.StrictMode /&gt;</w:t>
+      </w:r>
+      <w:r>
+        <w:rPr>
+          <w:rFonts w:ascii="Montserrat" w:hAnsi="Montserrat"/>
+          <w:b w:val="false"/>
+          <w:bCs w:val="false"/>
+          <w:sz w:val="24"/>
+          <w:szCs w:val="24"/>
+          <w:u w:val="none"/>
+        </w:rPr>
+        <w:t xml:space="preserve"> is sort of a helper component that will help you write better React components, you can wrap a set of components with &lt;React.StrictMode /&gt; and it’ll basically:</w:t>
+      </w:r>
+    </w:p>
+    <w:p>
+      <w:pPr>
+        <w:pStyle w:val="Normal"/>
+        <w:bidi w:val="0"/>
+        <w:jc w:val="left"/>
+        <w:rPr>
+          <w:rFonts w:ascii="Montserrat" w:hAnsi="Montserrat"/>
+          <w:b w:val="false"/>
+          <w:b w:val="false"/>
+          <w:bCs w:val="false"/>
+          <w:sz w:val="24"/>
+          <w:szCs w:val="24"/>
+          <w:u w:val="none"/>
+        </w:rPr>
+      </w:pPr>
+      <w:r>
+        <w:rPr>
+          <w:rFonts w:ascii="Montserrat" w:hAnsi="Montserrat"/>
+          <w:b w:val="false"/>
+          <w:bCs w:val="false"/>
+          <w:sz w:val="24"/>
+          <w:szCs w:val="24"/>
+          <w:u w:val="none"/>
+        </w:rPr>
+      </w:r>
+    </w:p>
+    <w:p>
+      <w:pPr>
+        <w:pStyle w:val="Normal"/>
+        <w:bidi w:val="0"/>
+        <w:jc w:val="left"/>
+        <w:rPr>
+          <w:rFonts w:ascii="Montserrat" w:hAnsi="Montserrat"/>
+          <w:b w:val="false"/>
+          <w:b w:val="false"/>
+          <w:bCs w:val="false"/>
+          <w:sz w:val="24"/>
+          <w:szCs w:val="24"/>
+          <w:u w:val="none"/>
+        </w:rPr>
+      </w:pPr>
+      <w:r>
+        <w:rPr>
+          <w:rFonts w:ascii="Montserrat" w:hAnsi="Montserrat"/>
+          <w:b w:val="false"/>
+          <w:bCs w:val="false"/>
+          <w:sz w:val="24"/>
+          <w:szCs w:val="24"/>
+          <w:u w:val="none"/>
+        </w:rPr>
+        <w:t>i) Verify that the components inside are following some of the recommended practices and warn you if not in the console.</w:t>
+      </w:r>
+    </w:p>
+    <w:p>
+      <w:pPr>
+        <w:pStyle w:val="Normal"/>
+        <w:bidi w:val="0"/>
+        <w:jc w:val="left"/>
+        <w:rPr>
+          <w:rFonts w:ascii="Montserrat" w:hAnsi="Montserrat"/>
+          <w:b w:val="false"/>
+          <w:b w:val="false"/>
+          <w:bCs w:val="false"/>
+          <w:sz w:val="24"/>
+          <w:szCs w:val="24"/>
+          <w:u w:val="none"/>
+        </w:rPr>
+      </w:pPr>
+      <w:r>
+        <w:rPr>
+          <w:rFonts w:ascii="Montserrat" w:hAnsi="Montserrat"/>
+          <w:b w:val="false"/>
+          <w:bCs w:val="false"/>
+          <w:sz w:val="24"/>
+          <w:szCs w:val="24"/>
+          <w:u w:val="none"/>
+        </w:rPr>
+      </w:r>
+    </w:p>
+    <w:p>
+      <w:pPr>
+        <w:pStyle w:val="Normal"/>
+        <w:bidi w:val="0"/>
+        <w:jc w:val="left"/>
+        <w:rPr>
+          <w:rFonts w:ascii="Montserrat" w:hAnsi="Montserrat"/>
+          <w:b w:val="false"/>
+          <w:b w:val="false"/>
+          <w:bCs w:val="false"/>
+          <w:sz w:val="24"/>
+          <w:szCs w:val="24"/>
+          <w:u w:val="none"/>
+        </w:rPr>
+      </w:pPr>
+      <w:r>
+        <w:rPr>
+          <w:rFonts w:ascii="Montserrat" w:hAnsi="Montserrat"/>
+          <w:b w:val="false"/>
+          <w:bCs w:val="false"/>
+          <w:sz w:val="24"/>
+          <w:szCs w:val="24"/>
+          <w:u w:val="none"/>
+        </w:rPr>
+        <w:t>ii) Verify the deprecated methods are not being used, and if they’re used strict mode will warn you in the console.</w:t>
+      </w:r>
+    </w:p>
+    <w:p>
+      <w:pPr>
+        <w:pStyle w:val="Normal"/>
+        <w:bidi w:val="0"/>
+        <w:jc w:val="left"/>
+        <w:rPr>
+          <w:rFonts w:ascii="Montserrat" w:hAnsi="Montserrat"/>
+          <w:b w:val="false"/>
+          <w:b w:val="false"/>
+          <w:bCs w:val="false"/>
+          <w:sz w:val="24"/>
+          <w:szCs w:val="24"/>
+          <w:u w:val="none"/>
+        </w:rPr>
+      </w:pPr>
+      <w:r>
+        <w:rPr>
+          <w:rFonts w:ascii="Montserrat" w:hAnsi="Montserrat"/>
+          <w:b w:val="false"/>
+          <w:bCs w:val="false"/>
+          <w:sz w:val="24"/>
+          <w:szCs w:val="24"/>
+          <w:u w:val="none"/>
+        </w:rPr>
+      </w:r>
+    </w:p>
+    <w:p>
+      <w:pPr>
+        <w:pStyle w:val="Normal"/>
+        <w:bidi w:val="0"/>
+        <w:jc w:val="left"/>
+        <w:rPr>
+          <w:rFonts w:ascii="Montserrat" w:hAnsi="Montserrat"/>
+          <w:b w:val="false"/>
+          <w:b w:val="false"/>
+          <w:bCs w:val="false"/>
+          <w:sz w:val="24"/>
+          <w:szCs w:val="24"/>
+          <w:u w:val="none"/>
+        </w:rPr>
+      </w:pPr>
+      <w:r>
+        <w:rPr>
+          <w:rFonts w:ascii="Montserrat" w:hAnsi="Montserrat"/>
+          <w:b w:val="false"/>
+          <w:bCs w:val="false"/>
+          <w:sz w:val="24"/>
+          <w:szCs w:val="24"/>
+          <w:u w:val="none"/>
+        </w:rPr>
+        <w:t>iii) Help you prevent some side effects by identifying potential risks.</w:t>
+      </w:r>
+    </w:p>
+    <w:p>
+      <w:pPr>
+        <w:pStyle w:val="Normal"/>
+        <w:bidi w:val="0"/>
+        <w:jc w:val="left"/>
+        <w:rPr>
+          <w:rFonts w:ascii="Montserrat" w:hAnsi="Montserrat"/>
+          <w:b w:val="false"/>
+          <w:b w:val="false"/>
+          <w:bCs w:val="false"/>
+          <w:sz w:val="24"/>
+          <w:szCs w:val="24"/>
+          <w:u w:val="none"/>
+        </w:rPr>
+      </w:pPr>
+      <w:r>
+        <w:rPr>
+          <w:rFonts w:ascii="Montserrat" w:hAnsi="Montserrat"/>
+          <w:b w:val="false"/>
+          <w:bCs w:val="false"/>
+          <w:sz w:val="24"/>
+          <w:szCs w:val="24"/>
+          <w:u w:val="none"/>
+        </w:rPr>
+      </w:r>
+    </w:p>
+    <w:p>
+      <w:pPr>
+        <w:pStyle w:val="Normal"/>
+        <w:bidi w:val="0"/>
+        <w:jc w:val="left"/>
+        <w:rPr>
+          <w:rFonts w:ascii="Montserrat" w:hAnsi="Montserrat"/>
+          <w:b w:val="false"/>
+          <w:b w:val="false"/>
+          <w:bCs w:val="false"/>
+          <w:sz w:val="24"/>
+          <w:szCs w:val="24"/>
+          <w:u w:val="none"/>
+        </w:rPr>
+      </w:pPr>
+      <w:r>
+        <w:rPr>
+          <w:rFonts w:ascii="Montserrat" w:hAnsi="Montserrat"/>
+          <w:b w:val="false"/>
+          <w:bCs w:val="false"/>
+          <w:sz w:val="24"/>
+          <w:szCs w:val="24"/>
+          <w:u w:val="none"/>
+        </w:rPr>
+        <w:t>As the documentation says, st</w:t>
+      </w:r>
+      <w:r>
+        <w:rPr>
+          <w:rFonts w:ascii="Montserrat" w:hAnsi="Montserrat"/>
+          <w:b w:val="false"/>
+          <w:bCs w:val="false"/>
+          <w:sz w:val="24"/>
+          <w:szCs w:val="24"/>
+          <w:u w:val="none"/>
+        </w:rPr>
+        <w:t>r</w:t>
+      </w:r>
+      <w:r>
+        <w:rPr>
+          <w:rFonts w:ascii="Montserrat" w:hAnsi="Montserrat"/>
+          <w:b w:val="false"/>
+          <w:bCs w:val="false"/>
+          <w:sz w:val="24"/>
+          <w:szCs w:val="24"/>
+          <w:u w:val="none"/>
+        </w:rPr>
+        <w:t xml:space="preserve">ict mode is development oriented so you don’t need to worry about it impacting on your production build. </w:t>
+      </w:r>
+    </w:p>
+    <w:p>
+      <w:pPr>
+        <w:pStyle w:val="Normal"/>
+        <w:bidi w:val="0"/>
+        <w:jc w:val="left"/>
+        <w:rPr>
+          <w:rFonts w:ascii="Montserrat" w:hAnsi="Montserrat"/>
+          <w:b w:val="false"/>
+          <w:b w:val="false"/>
+          <w:bCs w:val="false"/>
+          <w:sz w:val="24"/>
+          <w:szCs w:val="24"/>
+          <w:u w:val="none"/>
+        </w:rPr>
+      </w:pPr>
+      <w:r>
+        <w:rPr>
+          <w:rFonts w:ascii="Montserrat" w:hAnsi="Montserrat"/>
+          <w:b w:val="false"/>
+          <w:bCs w:val="false"/>
+          <w:sz w:val="24"/>
+          <w:szCs w:val="24"/>
+          <w:u w:val="none"/>
+        </w:rPr>
+        <w:t>I’ve found it especially useful to implement strict mode when I’m working on new code bases and I want to see what kind of code/components I’m facing. Also if you’re on bug hinting mode, sometimes it’s a good idea to wrap with &lt;StrictMode /</w:t>
+      </w:r>
+      <w:r>
+        <w:rPr>
+          <w:rFonts w:ascii="Montserrat" w:hAnsi="Montserrat"/>
+          <w:b w:val="false"/>
+          <w:bCs w:val="false"/>
+          <w:i/>
+          <w:iCs/>
+          <w:sz w:val="24"/>
+          <w:szCs w:val="24"/>
+          <w:u w:val="none"/>
+        </w:rPr>
+        <w:t>&gt; the components</w:t>
+      </w:r>
+      <w:r>
+        <w:rPr>
+          <w:rFonts w:ascii="Montserrat" w:hAnsi="Montserrat"/>
+          <w:b w:val="false"/>
+          <w:bCs w:val="false"/>
+          <w:i w:val="false"/>
+          <w:iCs w:val="false"/>
+          <w:sz w:val="24"/>
+          <w:szCs w:val="24"/>
+          <w:u w:val="none"/>
+        </w:rPr>
+        <w:t xml:space="preserve"> blocks of code you think might be the source of the problem.</w:t>
+      </w:r>
+    </w:p>
+    <w:p>
+      <w:pPr>
+        <w:pStyle w:val="Normal"/>
+        <w:bidi w:val="0"/>
+        <w:jc w:val="left"/>
+        <w:rPr>
+          <w:i w:val="false"/>
+          <w:i w:val="false"/>
+          <w:iCs w:val="false"/>
+        </w:rPr>
+      </w:pPr>
+      <w:r>
+        <w:rPr>
+          <w:rFonts w:ascii="Montserrat" w:hAnsi="Montserrat"/>
+          <w:b w:val="false"/>
+          <w:bCs w:val="false"/>
+          <w:sz w:val="24"/>
+          <w:szCs w:val="24"/>
+          <w:u w:val="none"/>
+        </w:rPr>
+      </w:r>
+    </w:p>
+    <w:p>
+      <w:pPr>
+        <w:pStyle w:val="Normal"/>
+        <w:bidi w:val="0"/>
+        <w:jc w:val="left"/>
+        <w:rPr>
+          <w:i w:val="false"/>
+          <w:i w:val="false"/>
+          <w:iCs w:val="false"/>
+        </w:rPr>
+      </w:pPr>
+      <w:r>
+        <w:rPr>
+          <w:rFonts w:ascii="Montserrat" w:hAnsi="Montserrat"/>
+          <w:b w:val="false"/>
+          <w:bCs w:val="false"/>
+          <w:sz w:val="24"/>
+          <w:szCs w:val="24"/>
+          <w:u w:val="none"/>
+        </w:rPr>
+      </w:r>
+    </w:p>
+    <w:p>
+      <w:pPr>
+        <w:pStyle w:val="Normal"/>
+        <w:bidi w:val="0"/>
+        <w:jc w:val="left"/>
+        <w:rPr>
+          <w:rFonts w:ascii="Montserrat" w:hAnsi="Montserrat"/>
+          <w:b w:val="false"/>
+          <w:b w:val="false"/>
+          <w:bCs w:val="false"/>
+          <w:sz w:val="24"/>
+          <w:szCs w:val="24"/>
+          <w:u w:val="none"/>
+        </w:rPr>
+      </w:pPr>
+      <w:r>
+        <w:rPr>
+          <w:rFonts w:ascii="Montserrat" w:hAnsi="Montserrat"/>
+          <w:b w:val="false"/>
+          <w:bCs w:val="false"/>
+          <w:sz w:val="24"/>
+          <w:szCs w:val="24"/>
+          <w:u w:val="none"/>
+        </w:rPr>
+      </w:r>
+    </w:p>
+    <w:p>
+      <w:pPr>
+        <w:pStyle w:val="Normal"/>
+        <w:bidi w:val="0"/>
+        <w:jc w:val="left"/>
+        <w:rPr>
+          <w:rFonts w:ascii="Montserrat" w:hAnsi="Montserrat"/>
+          <w:b/>
+          <w:b/>
+          <w:bCs/>
+          <w:sz w:val="36"/>
+          <w:szCs w:val="36"/>
+          <w:u w:val="single"/>
+        </w:rPr>
+      </w:pPr>
+      <w:r>
+        <w:rPr>
+          <w:rFonts w:ascii="Montserrat" w:hAnsi="Montserrat"/>
+          <w:b/>
+          <w:bCs/>
+          <w:sz w:val="36"/>
+          <w:szCs w:val="36"/>
+          <w:u w:val="single"/>
+        </w:rPr>
+      </w:r>
+    </w:p>
+    <w:p>
+      <w:pPr>
+        <w:pStyle w:val="Normal"/>
+        <w:bidi w:val="0"/>
+        <w:jc w:val="left"/>
+        <w:rPr>
+          <w:rFonts w:ascii="Montserrat" w:hAnsi="Montserrat"/>
+          <w:b w:val="false"/>
+          <w:b w:val="false"/>
+          <w:bCs w:val="false"/>
+          <w:sz w:val="24"/>
+          <w:szCs w:val="24"/>
+          <w:u w:val="single"/>
+        </w:rPr>
+      </w:pPr>
+      <w:r>
+        <w:rPr>
+          <w:rFonts w:ascii="Montserrat" w:hAnsi="Montserrat"/>
+          <w:b w:val="false"/>
+          <w:bCs w:val="false"/>
+          <w:sz w:val="24"/>
+          <w:szCs w:val="24"/>
+          <w:u w:val="single"/>
+        </w:rPr>
+      </w:r>
+    </w:p>
+    <w:p>
+      <w:pPr>
+        <w:pStyle w:val="Normal"/>
+        <w:bidi w:val="0"/>
+        <w:jc w:val="left"/>
+        <w:rPr>
+          <w:u w:val="single"/>
+        </w:rPr>
+      </w:pPr>
+      <w:r>
+        <w:rPr>
+          <w:rFonts w:ascii="Montserrat" w:hAnsi="Montserrat"/>
+          <w:b/>
+          <w:bCs/>
+          <w:sz w:val="36"/>
+          <w:szCs w:val="36"/>
+          <w:u w:val="single"/>
         </w:rPr>
         <w:t>Hooks</w:t>
       </w:r>

</xml_diff>

<commit_message>
Updated ReactJS topics docs
</commit_message>
<xml_diff>
--- a/interviewPrep/ReactJS Topics.docx
+++ b/interviewPrep/ReactJS Topics.docx
@@ -3997,29 +3997,7 @@
           <w:szCs w:val="24"/>
           <w:u w:val="none"/>
         </w:rPr>
-        <w:t>iii)re</w:t>
-      </w:r>
-      <w:r>
-        <w:rPr>
-          <w:rFonts w:ascii="Montserrat" w:hAnsi="Montserrat"/>
-          <w:b w:val="false"/>
-          <w:bCs w:val="false"/>
-          <w:sz w:val="24"/>
-          <w:szCs w:val="24"/>
-          <w:u w:val="none"/>
-        </w:rPr>
-        <w:t>n</w:t>
-      </w:r>
-      <w:r>
-        <w:rPr>
-          <w:rFonts w:ascii="Montserrat" w:hAnsi="Montserrat"/>
-          <w:b w:val="false"/>
-          <w:bCs w:val="false"/>
-          <w:sz w:val="24"/>
-          <w:szCs w:val="24"/>
-          <w:u w:val="none"/>
-        </w:rPr>
-        <w:t>der()</w:t>
+        <w:t>iii)render()</w:t>
       </w:r>
     </w:p>
     <w:p>
@@ -5386,18 +5364,7 @@
           <w:szCs w:val="24"/>
           <w:u w:val="none"/>
         </w:rPr>
-        <w:t xml:space="preserve">React renders HTML to the web page by using a function called render(). The purpose of the function is to display the specified HTML code inside the specified HTML element. </w:t>
-      </w:r>
-      <w:r>
-        <w:rPr>
-          <w:rFonts w:ascii="Montserrat" w:hAnsi="Montserrat"/>
-          <w:b w:val="false"/>
-          <w:bCs w:val="false"/>
-          <w:sz w:val="24"/>
-          <w:szCs w:val="24"/>
-          <w:u w:val="none"/>
-        </w:rPr>
-        <w:t>In the render() method, we can read props and state and return our JSX code to the root component of our app.</w:t>
+        <w:t>React renders HTML to the web page by using a function called render(). The purpose of the function is to display the specified HTML code inside the specified HTML element. In the render() method, we can read props and state and return our JSX code to the root component of our app.</w:t>
       </w:r>
     </w:p>
     <w:p>
@@ -5530,12 +5497,8 @@
       </w:pPr>
       <w:r>
         <w:rPr>
-          <w:rFonts w:ascii="Montserrat" w:hAnsi="Montserrat"/>
-          <w:b/>
-          <w:bCs/>
-          <w:sz w:val="24"/>
-          <w:szCs w:val="24"/>
-          <w:u w:val="none"/>
+          <w:b w:val="false"/>
+          <w:bCs w:val="false"/>
         </w:rPr>
       </w:r>
     </w:p>
@@ -5590,12 +5553,8 @@
       </w:pPr>
       <w:r>
         <w:rPr>
-          <w:rFonts w:ascii="Montserrat" w:hAnsi="Montserrat"/>
-          <w:b/>
-          <w:bCs/>
-          <w:sz w:val="24"/>
-          <w:szCs w:val="24"/>
-          <w:u w:val="none"/>
+          <w:b w:val="false"/>
+          <w:bCs w:val="false"/>
         </w:rPr>
       </w:r>
     </w:p>
@@ -5781,18 +5740,7 @@
           <w:szCs w:val="24"/>
           <w:u w:val="none"/>
         </w:rPr>
-        <w:t xml:space="preserve">A React component is considered pure if it renders the same output for the same state and props. For this </w:t>
-      </w:r>
-      <w:r>
-        <w:rPr>
-          <w:rFonts w:ascii="Montserrat" w:hAnsi="Montserrat"/>
-          <w:b w:val="false"/>
-          <w:bCs w:val="false"/>
-          <w:sz w:val="24"/>
-          <w:szCs w:val="24"/>
-          <w:u w:val="none"/>
-        </w:rPr>
-        <w:t>type of class component, React provides the PureComponent base class. Class components that extend the React.PureComponent class are treated as pure components.</w:t>
+        <w:t>A React component is considered pure if it renders the same output for the same state and props. For this type of class component, React provides the PureComponent base class. Class components that extend the React.PureComponent class are treated as pure components.</w:t>
       </w:r>
     </w:p>
     <w:p>
@@ -6807,12 +6755,8 @@
       </w:pPr>
       <w:r>
         <w:rPr>
-          <w:rFonts w:ascii="Montserrat" w:hAnsi="Montserrat"/>
-          <w:b/>
-          <w:bCs/>
-          <w:sz w:val="24"/>
-          <w:szCs w:val="24"/>
-          <w:u w:val="none"/>
+          <w:b w:val="false"/>
+          <w:bCs w:val="false"/>
         </w:rPr>
       </w:r>
     </w:p>
@@ -6911,12 +6855,8 @@
       </w:pPr>
       <w:r>
         <w:rPr>
-          <w:rFonts w:ascii="Montserrat" w:hAnsi="Montserrat"/>
-          <w:b/>
-          <w:bCs/>
-          <w:sz w:val="24"/>
-          <w:szCs w:val="24"/>
-          <w:u w:val="none"/>
+          <w:b w:val="false"/>
+          <w:bCs w:val="false"/>
         </w:rPr>
       </w:r>
     </w:p>
@@ -7674,18 +7614,7 @@
           <w:szCs w:val="24"/>
           <w:u w:val="none"/>
         </w:rPr>
-        <w:t xml:space="preserve">React.createElement(): The method is used to create elements. Whenever we write code in JSX, JSX converts </w:t>
-      </w:r>
-      <w:r>
-        <w:rPr>
-          <w:rFonts w:ascii="Montserrat" w:hAnsi="Montserrat"/>
-          <w:b w:val="false"/>
-          <w:bCs w:val="false"/>
-          <w:sz w:val="24"/>
-          <w:szCs w:val="24"/>
-          <w:u w:val="none"/>
-        </w:rPr>
-        <w:t>it to React.createElement(). Thsie createElement method is not recommended to use as it is very hard to maintain or debug. We’ve to call the React.createElement() method every time for the creation of a React element, even if it is just a span tag with no attributes.</w:t>
+        <w:t>React.createElement(): The method is used to create elements. Whenever we write code in JSX, JSX converts it to React.createElement(). Thsie createElement method is not recommended to use as it is very hard to maintain or debug. We’ve to call the React.createElement() method every time for the creation of a React element, even if it is just a span tag with no attributes.</w:t>
       </w:r>
     </w:p>
     <w:p>
@@ -8193,48 +8122,2174 @@
         <w:jc w:val="left"/>
         <w:rPr>
           <w:rFonts w:ascii="Montserrat" w:hAnsi="Montserrat"/>
-          <w:b/>
-          <w:b/>
-          <w:bCs/>
-          <w:sz w:val="24"/>
-          <w:szCs w:val="24"/>
-          <w:u w:val="single"/>
-        </w:rPr>
-      </w:pPr>
-      <w:r>
-        <w:rPr>
-          <w:rFonts w:ascii="Montserrat" w:hAnsi="Montserrat"/>
-          <w:b/>
-          <w:bCs/>
-          <w:sz w:val="24"/>
-          <w:szCs w:val="24"/>
-          <w:u w:val="single"/>
-        </w:rPr>
-      </w:r>
-    </w:p>
-    <w:p>
-      <w:pPr>
-        <w:pStyle w:val="Normal"/>
-        <w:bidi w:val="0"/>
-        <w:jc w:val="left"/>
-        <w:rPr>
-          <w:rFonts w:ascii="Montserrat" w:hAnsi="Montserrat"/>
-          <w:b/>
-          <w:b/>
-          <w:bCs/>
-          <w:sz w:val="24"/>
-          <w:szCs w:val="24"/>
-          <w:u w:val="single"/>
-        </w:rPr>
-      </w:pPr>
-      <w:r>
-        <w:rPr>
-          <w:rFonts w:ascii="Montserrat" w:hAnsi="Montserrat"/>
-          <w:b/>
-          <w:bCs/>
-          <w:sz w:val="24"/>
-          <w:szCs w:val="24"/>
-          <w:u w:val="single"/>
+          <w:b w:val="false"/>
+          <w:b w:val="false"/>
+          <w:bCs w:val="false"/>
+          <w:sz w:val="24"/>
+          <w:szCs w:val="24"/>
+          <w:u w:val="none"/>
+        </w:rPr>
+      </w:pPr>
+      <w:r>
+        <w:rPr>
+          <w:rFonts w:ascii="Montserrat" w:hAnsi="Montserrat"/>
+          <w:b w:val="false"/>
+          <w:bCs w:val="false"/>
+          <w:sz w:val="24"/>
+          <w:szCs w:val="24"/>
+          <w:u w:val="none"/>
+        </w:rPr>
+        <w:t>Points to remember when using hooks:</w:t>
+      </w:r>
+    </w:p>
+    <w:p>
+      <w:pPr>
+        <w:pStyle w:val="Normal"/>
+        <w:bidi w:val="0"/>
+        <w:jc w:val="left"/>
+        <w:rPr>
+          <w:rFonts w:ascii="Montserrat" w:hAnsi="Montserrat"/>
+          <w:b w:val="false"/>
+          <w:b w:val="false"/>
+          <w:bCs w:val="false"/>
+          <w:sz w:val="24"/>
+          <w:szCs w:val="24"/>
+          <w:u w:val="none"/>
+        </w:rPr>
+      </w:pPr>
+      <w:r>
+        <w:rPr>
+          <w:rFonts w:ascii="Montserrat" w:hAnsi="Montserrat"/>
+          <w:b w:val="false"/>
+          <w:bCs w:val="false"/>
+          <w:sz w:val="24"/>
+          <w:szCs w:val="24"/>
+          <w:u w:val="none"/>
+        </w:rPr>
+        <w:t>i)You can only use hooks inside functional components.</w:t>
+      </w:r>
+    </w:p>
+    <w:p>
+      <w:pPr>
+        <w:pStyle w:val="Normal"/>
+        <w:bidi w:val="0"/>
+        <w:jc w:val="left"/>
+        <w:rPr>
+          <w:rFonts w:ascii="Montserrat" w:hAnsi="Montserrat"/>
+          <w:b w:val="false"/>
+          <w:b w:val="false"/>
+          <w:bCs w:val="false"/>
+          <w:sz w:val="24"/>
+          <w:szCs w:val="24"/>
+          <w:u w:val="none"/>
+        </w:rPr>
+      </w:pPr>
+      <w:r>
+        <w:rPr>
+          <w:rFonts w:ascii="Montserrat" w:hAnsi="Montserrat"/>
+          <w:b w:val="false"/>
+          <w:bCs w:val="false"/>
+          <w:sz w:val="24"/>
+          <w:szCs w:val="24"/>
+          <w:u w:val="none"/>
+        </w:rPr>
+        <w:t>ii)React hooks must be called in the same exact order in every component render so they can’t be called conditionally. Cannot be nested in anything.</w:t>
+      </w:r>
+    </w:p>
+    <w:p>
+      <w:pPr>
+        <w:pStyle w:val="Normal"/>
+        <w:bidi w:val="0"/>
+        <w:jc w:val="left"/>
+        <w:rPr>
+          <w:rFonts w:ascii="Montserrat" w:hAnsi="Montserrat"/>
+          <w:b w:val="false"/>
+          <w:b w:val="false"/>
+          <w:bCs w:val="false"/>
+          <w:sz w:val="24"/>
+          <w:szCs w:val="24"/>
+          <w:u w:val="none"/>
+        </w:rPr>
+      </w:pPr>
+      <w:r>
+        <w:rPr>
+          <w:rFonts w:ascii="Montserrat" w:hAnsi="Montserrat"/>
+          <w:b w:val="false"/>
+          <w:bCs w:val="false"/>
+          <w:sz w:val="24"/>
+          <w:szCs w:val="24"/>
+          <w:u w:val="none"/>
+        </w:rPr>
+      </w:r>
+    </w:p>
+    <w:p>
+      <w:pPr>
+        <w:pStyle w:val="Normal"/>
+        <w:bidi w:val="0"/>
+        <w:jc w:val="left"/>
+        <w:rPr>
+          <w:rFonts w:ascii="Montserrat" w:hAnsi="Montserrat"/>
+          <w:b/>
+          <w:b/>
+          <w:bCs/>
+          <w:sz w:val="24"/>
+          <w:szCs w:val="24"/>
+          <w:u w:val="single"/>
+        </w:rPr>
+      </w:pPr>
+      <w:r>
+        <w:rPr>
+          <w:rFonts w:ascii="Montserrat" w:hAnsi="Montserrat"/>
+          <w:b/>
+          <w:bCs/>
+          <w:sz w:val="24"/>
+          <w:szCs w:val="24"/>
+          <w:u w:val="single"/>
+        </w:rPr>
+        <w:t>Must know hooks:</w:t>
+      </w:r>
+    </w:p>
+    <w:p>
+      <w:pPr>
+        <w:pStyle w:val="Normal"/>
+        <w:bidi w:val="0"/>
+        <w:jc w:val="left"/>
+        <w:rPr>
+          <w:rFonts w:ascii="Montserrat" w:hAnsi="Montserrat"/>
+          <w:b/>
+          <w:b/>
+          <w:bCs/>
+          <w:sz w:val="24"/>
+          <w:szCs w:val="24"/>
+          <w:u w:val="none"/>
+        </w:rPr>
+      </w:pPr>
+      <w:r>
+        <w:rPr>
+          <w:rFonts w:ascii="Montserrat" w:hAnsi="Montserrat"/>
+          <w:b/>
+          <w:bCs/>
+          <w:sz w:val="24"/>
+          <w:szCs w:val="24"/>
+          <w:u w:val="none"/>
+        </w:rPr>
+      </w:r>
+    </w:p>
+    <w:p>
+      <w:pPr>
+        <w:pStyle w:val="Normal"/>
+        <w:bidi w:val="0"/>
+        <w:jc w:val="left"/>
+        <w:rPr>
+          <w:b/>
+          <w:b/>
+          <w:bCs/>
+        </w:rPr>
+      </w:pPr>
+      <w:r>
+        <w:rPr>
+          <w:rFonts w:ascii="Montserrat" w:hAnsi="Montserrat"/>
+          <w:b/>
+          <w:bCs/>
+          <w:sz w:val="24"/>
+          <w:szCs w:val="24"/>
+          <w:u w:val="none"/>
+        </w:rPr>
+        <w:t xml:space="preserve">i)useState: </w:t>
+      </w:r>
+    </w:p>
+    <w:p>
+      <w:pPr>
+        <w:pStyle w:val="Normal"/>
+        <w:bidi w:val="0"/>
+        <w:jc w:val="left"/>
+        <w:rPr>
+          <w:rFonts w:ascii="Montserrat" w:hAnsi="Montserrat"/>
+          <w:b w:val="false"/>
+          <w:b w:val="false"/>
+          <w:bCs w:val="false"/>
+          <w:sz w:val="24"/>
+          <w:szCs w:val="24"/>
+          <w:u w:val="none"/>
+        </w:rPr>
+      </w:pPr>
+      <w:r>
+        <w:rPr>
+          <w:rFonts w:ascii="Montserrat" w:hAnsi="Montserrat"/>
+          <w:b w:val="false"/>
+          <w:bCs w:val="false"/>
+          <w:sz w:val="24"/>
+          <w:szCs w:val="24"/>
+          <w:u w:val="none"/>
+        </w:rPr>
+      </w:r>
+    </w:p>
+    <w:p>
+      <w:pPr>
+        <w:pStyle w:val="Normal"/>
+        <w:bidi w:val="0"/>
+        <w:jc w:val="left"/>
+        <w:rPr>
+          <w:rFonts w:ascii="Montserrat" w:hAnsi="Montserrat"/>
+          <w:b w:val="false"/>
+          <w:b w:val="false"/>
+          <w:bCs w:val="false"/>
+          <w:sz w:val="24"/>
+          <w:szCs w:val="24"/>
+          <w:u w:val="none"/>
+        </w:rPr>
+      </w:pPr>
+      <w:r>
+        <w:rPr>
+          <w:rFonts w:ascii="Montserrat" w:hAnsi="Montserrat"/>
+          <w:b w:val="false"/>
+          <w:bCs w:val="false"/>
+          <w:sz w:val="24"/>
+          <w:szCs w:val="24"/>
+          <w:u w:val="none"/>
+        </w:rPr>
+        <w:t>So this is the most important React hook. useState hook takes the initial value for any state and returns an object containing the state value and a  function which lets you update your state. When the state is updated the component performs a re-render.</w:t>
+      </w:r>
+    </w:p>
+    <w:p>
+      <w:pPr>
+        <w:pStyle w:val="Normal"/>
+        <w:bidi w:val="0"/>
+        <w:jc w:val="left"/>
+        <w:rPr>
+          <w:rFonts w:ascii="Montserrat" w:hAnsi="Montserrat"/>
+          <w:b w:val="false"/>
+          <w:b w:val="false"/>
+          <w:bCs w:val="false"/>
+          <w:sz w:val="24"/>
+          <w:szCs w:val="24"/>
+          <w:u w:val="none"/>
+        </w:rPr>
+      </w:pPr>
+      <w:r>
+        <w:rPr>
+          <w:rFonts w:ascii="Montserrat" w:hAnsi="Montserrat"/>
+          <w:b w:val="false"/>
+          <w:bCs w:val="false"/>
+          <w:sz w:val="24"/>
+          <w:szCs w:val="24"/>
+          <w:u w:val="none"/>
+        </w:rPr>
+      </w:r>
+    </w:p>
+    <w:p>
+      <w:pPr>
+        <w:pStyle w:val="Normal"/>
+        <w:bidi w:val="0"/>
+        <w:jc w:val="left"/>
+        <w:rPr>
+          <w:rFonts w:ascii="Montserrat" w:hAnsi="Montserrat"/>
+          <w:b/>
+          <w:b/>
+          <w:bCs/>
+          <w:sz w:val="24"/>
+          <w:szCs w:val="24"/>
+          <w:u w:val="none"/>
+        </w:rPr>
+      </w:pPr>
+      <w:r>
+        <w:rPr>
+          <w:rFonts w:ascii="Montserrat" w:hAnsi="Montserrat"/>
+          <w:b/>
+          <w:bCs/>
+          <w:sz w:val="24"/>
+          <w:szCs w:val="24"/>
+          <w:u w:val="none"/>
+        </w:rPr>
+        <w:t>ii)</w:t>
+      </w:r>
+      <w:r>
+        <w:rPr>
+          <w:rFonts w:ascii="Montserrat" w:hAnsi="Montserrat"/>
+          <w:b/>
+          <w:bCs/>
+          <w:sz w:val="24"/>
+          <w:szCs w:val="24"/>
+          <w:u w:val="none"/>
+        </w:rPr>
+        <w:t xml:space="preserve">useEffect: </w:t>
+      </w:r>
+    </w:p>
+    <w:p>
+      <w:pPr>
+        <w:pStyle w:val="Normal"/>
+        <w:bidi w:val="0"/>
+        <w:jc w:val="left"/>
+        <w:rPr>
+          <w:rFonts w:ascii="Montserrat" w:hAnsi="Montserrat"/>
+          <w:b/>
+          <w:b/>
+          <w:bCs/>
+          <w:sz w:val="24"/>
+          <w:szCs w:val="24"/>
+          <w:u w:val="none"/>
+        </w:rPr>
+      </w:pPr>
+      <w:r>
+        <w:rPr>
+          <w:rFonts w:ascii="Montserrat" w:hAnsi="Montserrat"/>
+          <w:b/>
+          <w:bCs/>
+          <w:sz w:val="24"/>
+          <w:szCs w:val="24"/>
+          <w:u w:val="none"/>
+        </w:rPr>
+      </w:r>
+    </w:p>
+    <w:p>
+      <w:pPr>
+        <w:pStyle w:val="Normal"/>
+        <w:bidi w:val="0"/>
+        <w:jc w:val="left"/>
+        <w:rPr>
+          <w:rFonts w:ascii="Montserrat" w:hAnsi="Montserrat"/>
+          <w:b w:val="false"/>
+          <w:b w:val="false"/>
+          <w:bCs w:val="false"/>
+          <w:sz w:val="24"/>
+          <w:szCs w:val="24"/>
+          <w:u w:val="none"/>
+        </w:rPr>
+      </w:pPr>
+      <w:r>
+        <w:rPr>
+          <w:rFonts w:ascii="Montserrat" w:hAnsi="Montserrat"/>
+          <w:b w:val="false"/>
+          <w:bCs w:val="false"/>
+          <w:sz w:val="24"/>
+          <w:szCs w:val="24"/>
+          <w:u w:val="none"/>
+        </w:rPr>
+        <w:t>The useEffect Hok allows you to perform side effects in your components. Some example of side effcts are: fetching data, directly updating the DOM, and timers.</w:t>
+      </w:r>
+    </w:p>
+    <w:p>
+      <w:pPr>
+        <w:pStyle w:val="Normal"/>
+        <w:bidi w:val="0"/>
+        <w:jc w:val="left"/>
+        <w:rPr>
+          <w:rFonts w:ascii="Montserrat" w:hAnsi="Montserrat"/>
+          <w:b w:val="false"/>
+          <w:b w:val="false"/>
+          <w:bCs w:val="false"/>
+          <w:sz w:val="24"/>
+          <w:szCs w:val="24"/>
+          <w:u w:val="none"/>
+        </w:rPr>
+      </w:pPr>
+      <w:r>
+        <w:rPr>
+          <w:rFonts w:ascii="Montserrat" w:hAnsi="Montserrat"/>
+          <w:b w:val="false"/>
+          <w:bCs w:val="false"/>
+          <w:sz w:val="24"/>
+          <w:szCs w:val="24"/>
+          <w:u w:val="none"/>
+        </w:rPr>
+      </w:r>
+    </w:p>
+    <w:p>
+      <w:pPr>
+        <w:pStyle w:val="Normal"/>
+        <w:bidi w:val="0"/>
+        <w:jc w:val="left"/>
+        <w:rPr>
+          <w:rFonts w:ascii="Montserrat" w:hAnsi="Montserrat"/>
+          <w:b w:val="false"/>
+          <w:b w:val="false"/>
+          <w:bCs w:val="false"/>
+          <w:sz w:val="24"/>
+          <w:szCs w:val="24"/>
+          <w:u w:val="none"/>
+        </w:rPr>
+      </w:pPr>
+      <w:r>
+        <w:rPr>
+          <w:rFonts w:ascii="Montserrat" w:hAnsi="Montserrat"/>
+          <w:b w:val="false"/>
+          <w:bCs w:val="false"/>
+          <w:sz w:val="24"/>
+          <w:szCs w:val="24"/>
+          <w:u w:val="none"/>
+        </w:rPr>
+        <w:t>useEffect accepts two arguments. The second argument is optional.</w:t>
+      </w:r>
+    </w:p>
+    <w:p>
+      <w:pPr>
+        <w:pStyle w:val="Normal"/>
+        <w:bidi w:val="0"/>
+        <w:jc w:val="left"/>
+        <w:rPr>
+          <w:rFonts w:ascii="Montserrat" w:hAnsi="Montserrat"/>
+          <w:b w:val="false"/>
+          <w:b w:val="false"/>
+          <w:bCs w:val="false"/>
+          <w:sz w:val="24"/>
+          <w:szCs w:val="24"/>
+          <w:u w:val="none"/>
+        </w:rPr>
+      </w:pPr>
+      <w:r>
+        <w:rPr>
+          <w:rFonts w:ascii="Montserrat" w:hAnsi="Montserrat"/>
+          <w:b w:val="false"/>
+          <w:bCs w:val="false"/>
+          <w:sz w:val="24"/>
+          <w:szCs w:val="24"/>
+          <w:u w:val="none"/>
+        </w:rPr>
+      </w:r>
+    </w:p>
+    <w:p>
+      <w:pPr>
+        <w:pStyle w:val="Normal"/>
+        <w:bidi w:val="0"/>
+        <w:jc w:val="left"/>
+        <w:rPr>
+          <w:rFonts w:ascii="Montserrat" w:hAnsi="Montserrat"/>
+          <w:b w:val="false"/>
+          <w:b w:val="false"/>
+          <w:bCs w:val="false"/>
+          <w:sz w:val="24"/>
+          <w:szCs w:val="24"/>
+          <w:u w:val="none"/>
+        </w:rPr>
+      </w:pPr>
+      <w:r>
+        <w:rPr>
+          <w:rFonts w:ascii="Montserrat" w:hAnsi="Montserrat"/>
+          <w:b w:val="false"/>
+          <w:bCs w:val="false"/>
+          <w:sz w:val="24"/>
+          <w:szCs w:val="24"/>
+          <w:u w:val="none"/>
+        </w:rPr>
+        <w:t>useEffect(&lt;function&gt;, &lt;dependency_array&gt;)</w:t>
+      </w:r>
+    </w:p>
+    <w:p>
+      <w:pPr>
+        <w:pStyle w:val="Normal"/>
+        <w:bidi w:val="0"/>
+        <w:jc w:val="left"/>
+        <w:rPr>
+          <w:rFonts w:ascii="Montserrat" w:hAnsi="Montserrat"/>
+          <w:b w:val="false"/>
+          <w:b w:val="false"/>
+          <w:bCs w:val="false"/>
+          <w:sz w:val="24"/>
+          <w:szCs w:val="24"/>
+          <w:u w:val="none"/>
+        </w:rPr>
+      </w:pPr>
+      <w:r>
+        <w:rPr>
+          <w:rFonts w:ascii="Montserrat" w:hAnsi="Montserrat"/>
+          <w:b w:val="false"/>
+          <w:bCs w:val="false"/>
+          <w:sz w:val="24"/>
+          <w:szCs w:val="24"/>
+          <w:u w:val="none"/>
+        </w:rPr>
+      </w:r>
+    </w:p>
+    <w:p>
+      <w:pPr>
+        <w:pStyle w:val="Normal"/>
+        <w:bidi w:val="0"/>
+        <w:jc w:val="left"/>
+        <w:rPr>
+          <w:rFonts w:ascii="Montserrat" w:hAnsi="Montserrat"/>
+          <w:b w:val="false"/>
+          <w:b w:val="false"/>
+          <w:bCs w:val="false"/>
+          <w:sz w:val="24"/>
+          <w:szCs w:val="24"/>
+          <w:u w:val="none"/>
+        </w:rPr>
+      </w:pPr>
+      <w:r>
+        <w:rPr>
+          <w:rFonts w:ascii="Montserrat" w:hAnsi="Montserrat"/>
+          <w:b w:val="false"/>
+          <w:bCs w:val="false"/>
+          <w:sz w:val="24"/>
+          <w:szCs w:val="24"/>
+          <w:u w:val="none"/>
+        </w:rPr>
+        <w:t>If no dependency array is provided the effect runs on every render. If empty array is provided the effect will only run on initial render and if variables are provided inside the dependency array the useEffect will only run when the values of the variables in the dependency array changes.</w:t>
+      </w:r>
+    </w:p>
+    <w:p>
+      <w:pPr>
+        <w:pStyle w:val="Normal"/>
+        <w:bidi w:val="0"/>
+        <w:jc w:val="left"/>
+        <w:rPr>
+          <w:rFonts w:ascii="Montserrat" w:hAnsi="Montserrat"/>
+          <w:b w:val="false"/>
+          <w:b w:val="false"/>
+          <w:bCs w:val="false"/>
+          <w:sz w:val="24"/>
+          <w:szCs w:val="24"/>
+          <w:u w:val="none"/>
+        </w:rPr>
+      </w:pPr>
+      <w:r>
+        <w:rPr>
+          <w:rFonts w:ascii="Montserrat" w:hAnsi="Montserrat"/>
+          <w:b w:val="false"/>
+          <w:bCs w:val="false"/>
+          <w:sz w:val="24"/>
+          <w:szCs w:val="24"/>
+          <w:u w:val="none"/>
+        </w:rPr>
+      </w:r>
+    </w:p>
+    <w:p>
+      <w:pPr>
+        <w:pStyle w:val="Normal"/>
+        <w:bidi w:val="0"/>
+        <w:jc w:val="left"/>
+        <w:rPr>
+          <w:rFonts w:ascii="Montserrat" w:hAnsi="Montserrat"/>
+          <w:b w:val="false"/>
+          <w:b w:val="false"/>
+          <w:bCs w:val="false"/>
+          <w:sz w:val="24"/>
+          <w:szCs w:val="24"/>
+          <w:u w:val="none"/>
+        </w:rPr>
+      </w:pPr>
+      <w:r>
+        <w:rPr>
+          <w:rFonts w:ascii="Montserrat" w:hAnsi="Montserrat"/>
+          <w:b w:val="false"/>
+          <w:bCs w:val="false"/>
+          <w:sz w:val="24"/>
+          <w:szCs w:val="24"/>
+          <w:u w:val="none"/>
+        </w:rPr>
+        <w:t>Some effects require cleanup to reduce memory leaks. Timeouts, subscriptions, event listeners, and other effects that are no longer needed should be disposed. We do this by including a return function at the end of the useEffect Hook.</w:t>
+      </w:r>
+    </w:p>
+    <w:p>
+      <w:pPr>
+        <w:pStyle w:val="Normal"/>
+        <w:bidi w:val="0"/>
+        <w:jc w:val="left"/>
+        <w:rPr>
+          <w:rFonts w:ascii="Montserrat" w:hAnsi="Montserrat"/>
+          <w:b w:val="false"/>
+          <w:b w:val="false"/>
+          <w:bCs w:val="false"/>
+          <w:sz w:val="24"/>
+          <w:szCs w:val="24"/>
+          <w:u w:val="none"/>
+        </w:rPr>
+      </w:pPr>
+      <w:r>
+        <w:rPr>
+          <w:rFonts w:ascii="Montserrat" w:hAnsi="Montserrat"/>
+          <w:b w:val="false"/>
+          <w:bCs w:val="false"/>
+          <w:sz w:val="24"/>
+          <w:szCs w:val="24"/>
+          <w:u w:val="none"/>
+        </w:rPr>
+      </w:r>
+    </w:p>
+    <w:p>
+      <w:pPr>
+        <w:pStyle w:val="Normal"/>
+        <w:bidi w:val="0"/>
+        <w:jc w:val="left"/>
+        <w:rPr>
+          <w:rFonts w:ascii="Montserrat" w:hAnsi="Montserrat"/>
+          <w:b w:val="false"/>
+          <w:b w:val="false"/>
+          <w:bCs w:val="false"/>
+          <w:sz w:val="24"/>
+          <w:szCs w:val="24"/>
+          <w:u w:val="none"/>
+        </w:rPr>
+      </w:pPr>
+      <w:r>
+        <w:rPr>
+          <w:rFonts w:ascii="Montserrat" w:hAnsi="Montserrat"/>
+          <w:b w:val="false"/>
+          <w:bCs w:val="false"/>
+          <w:sz w:val="24"/>
+          <w:szCs w:val="24"/>
+          <w:u w:val="none"/>
+        </w:rPr>
+      </w:r>
+    </w:p>
+    <w:p>
+      <w:pPr>
+        <w:pStyle w:val="Normal"/>
+        <w:bidi w:val="0"/>
+        <w:jc w:val="left"/>
+        <w:rPr>
+          <w:rFonts w:ascii="Montserrat" w:hAnsi="Montserrat"/>
+          <w:b w:val="false"/>
+          <w:b w:val="false"/>
+          <w:bCs w:val="false"/>
+          <w:sz w:val="24"/>
+          <w:szCs w:val="24"/>
+          <w:u w:val="none"/>
+        </w:rPr>
+      </w:pPr>
+      <w:r>
+        <w:rPr>
+          <w:rFonts w:ascii="Montserrat" w:hAnsi="Montserrat"/>
+          <w:b w:val="false"/>
+          <w:bCs w:val="false"/>
+          <w:sz w:val="24"/>
+          <w:szCs w:val="24"/>
+          <w:u w:val="none"/>
+        </w:rPr>
+        <w:t>Syntax:</w:t>
+      </w:r>
+    </w:p>
+    <w:p>
+      <w:pPr>
+        <w:pStyle w:val="Normal"/>
+        <w:bidi w:val="0"/>
+        <w:jc w:val="left"/>
+        <w:rPr>
+          <w:rFonts w:ascii="Montserrat" w:hAnsi="Montserrat"/>
+          <w:b w:val="false"/>
+          <w:b w:val="false"/>
+          <w:bCs w:val="false"/>
+          <w:sz w:val="24"/>
+          <w:szCs w:val="24"/>
+          <w:u w:val="none"/>
+        </w:rPr>
+      </w:pPr>
+      <w:r>
+        <w:rPr>
+          <w:rFonts w:ascii="Montserrat" w:hAnsi="Montserrat"/>
+          <w:b w:val="false"/>
+          <w:bCs w:val="false"/>
+          <w:sz w:val="24"/>
+          <w:szCs w:val="24"/>
+          <w:u w:val="none"/>
+        </w:rPr>
+      </w:r>
+    </w:p>
+    <w:p>
+      <w:pPr>
+        <w:pStyle w:val="Normal"/>
+        <w:bidi w:val="0"/>
+        <w:jc w:val="left"/>
+        <w:rPr>
+          <w:rFonts w:ascii="Montserrat" w:hAnsi="Montserrat"/>
+          <w:b w:val="false"/>
+          <w:b w:val="false"/>
+          <w:bCs w:val="false"/>
+          <w:sz w:val="24"/>
+          <w:szCs w:val="24"/>
+          <w:u w:val="none"/>
+        </w:rPr>
+      </w:pPr>
+      <w:r>
+        <w:rPr>
+          <w:rFonts w:ascii="Montserrat" w:hAnsi="Montserrat"/>
+          <w:b w:val="false"/>
+          <w:bCs w:val="false"/>
+          <w:sz w:val="24"/>
+          <w:szCs w:val="24"/>
+          <w:u w:val="none"/>
+        </w:rPr>
+        <w:t>useEffect(() =&gt; {</w:t>
+      </w:r>
+    </w:p>
+    <w:p>
+      <w:pPr>
+        <w:pStyle w:val="Normal"/>
+        <w:bidi w:val="0"/>
+        <w:jc w:val="left"/>
+        <w:rPr>
+          <w:rFonts w:ascii="Montserrat" w:hAnsi="Montserrat"/>
+          <w:b w:val="false"/>
+          <w:b w:val="false"/>
+          <w:bCs w:val="false"/>
+          <w:sz w:val="24"/>
+          <w:szCs w:val="24"/>
+          <w:u w:val="none"/>
+        </w:rPr>
+      </w:pPr>
+      <w:r>
+        <w:rPr>
+          <w:rFonts w:ascii="Montserrat" w:hAnsi="Montserrat"/>
+          <w:b w:val="false"/>
+          <w:bCs w:val="false"/>
+          <w:sz w:val="24"/>
+          <w:szCs w:val="24"/>
+          <w:u w:val="none"/>
+        </w:rPr>
+      </w:r>
+    </w:p>
+    <w:p>
+      <w:pPr>
+        <w:pStyle w:val="Normal"/>
+        <w:bidi w:val="0"/>
+        <w:jc w:val="left"/>
+        <w:rPr>
+          <w:rFonts w:ascii="Montserrat" w:hAnsi="Montserrat"/>
+          <w:b w:val="false"/>
+          <w:b w:val="false"/>
+          <w:bCs w:val="false"/>
+          <w:sz w:val="24"/>
+          <w:szCs w:val="24"/>
+          <w:u w:val="none"/>
+        </w:rPr>
+      </w:pPr>
+      <w:r>
+        <w:rPr>
+          <w:rFonts w:ascii="Montserrat" w:hAnsi="Montserrat"/>
+          <w:b w:val="false"/>
+          <w:bCs w:val="false"/>
+          <w:sz w:val="24"/>
+          <w:szCs w:val="24"/>
+          <w:u w:val="none"/>
+        </w:rPr>
+        <w:t>let timer = setTimeout(()=&gt;{</w:t>
+      </w:r>
+    </w:p>
+    <w:p>
+      <w:pPr>
+        <w:pStyle w:val="Normal"/>
+        <w:bidi w:val="0"/>
+        <w:jc w:val="left"/>
+        <w:rPr>
+          <w:rFonts w:ascii="Montserrat" w:hAnsi="Montserrat"/>
+          <w:b w:val="false"/>
+          <w:b w:val="false"/>
+          <w:bCs w:val="false"/>
+          <w:sz w:val="24"/>
+          <w:szCs w:val="24"/>
+          <w:u w:val="none"/>
+        </w:rPr>
+      </w:pPr>
+      <w:r>
+        <w:rPr>
+          <w:rFonts w:ascii="Montserrat" w:hAnsi="Montserrat"/>
+          <w:b w:val="false"/>
+          <w:bCs w:val="false"/>
+          <w:sz w:val="24"/>
+          <w:szCs w:val="24"/>
+          <w:u w:val="none"/>
+        </w:rPr>
+        <w:tab/>
+        <w:t>setCount((count) =&gt; count + 1);</w:t>
+      </w:r>
+    </w:p>
+    <w:p>
+      <w:pPr>
+        <w:pStyle w:val="Normal"/>
+        <w:bidi w:val="0"/>
+        <w:jc w:val="left"/>
+        <w:rPr>
+          <w:rFonts w:ascii="Montserrat" w:hAnsi="Montserrat"/>
+          <w:b w:val="false"/>
+          <w:b w:val="false"/>
+          <w:bCs w:val="false"/>
+          <w:sz w:val="24"/>
+          <w:szCs w:val="24"/>
+          <w:u w:val="none"/>
+        </w:rPr>
+      </w:pPr>
+      <w:r>
+        <w:rPr>
+          <w:rFonts w:ascii="Montserrat" w:hAnsi="Montserrat"/>
+          <w:b w:val="false"/>
+          <w:bCs w:val="false"/>
+          <w:sz w:val="24"/>
+          <w:szCs w:val="24"/>
+          <w:u w:val="none"/>
+        </w:rPr>
+        <w:tab/>
+        <w:t>}, 1000)</w:t>
+      </w:r>
+    </w:p>
+    <w:p>
+      <w:pPr>
+        <w:pStyle w:val="Normal"/>
+        <w:bidi w:val="0"/>
+        <w:jc w:val="left"/>
+        <w:rPr>
+          <w:rFonts w:ascii="Montserrat" w:hAnsi="Montserrat"/>
+          <w:b w:val="false"/>
+          <w:b w:val="false"/>
+          <w:bCs w:val="false"/>
+          <w:sz w:val="24"/>
+          <w:szCs w:val="24"/>
+          <w:u w:val="none"/>
+        </w:rPr>
+      </w:pPr>
+      <w:r>
+        <w:rPr>
+          <w:rFonts w:ascii="Montserrat" w:hAnsi="Montserrat"/>
+          <w:b w:val="false"/>
+          <w:bCs w:val="false"/>
+          <w:sz w:val="24"/>
+          <w:szCs w:val="24"/>
+          <w:u w:val="none"/>
+        </w:rPr>
+      </w:r>
+    </w:p>
+    <w:p>
+      <w:pPr>
+        <w:pStyle w:val="Normal"/>
+        <w:bidi w:val="0"/>
+        <w:jc w:val="left"/>
+        <w:rPr>
+          <w:rFonts w:ascii="Montserrat" w:hAnsi="Montserrat"/>
+          <w:b w:val="false"/>
+          <w:b w:val="false"/>
+          <w:bCs w:val="false"/>
+          <w:sz w:val="24"/>
+          <w:szCs w:val="24"/>
+          <w:u w:val="none"/>
+        </w:rPr>
+      </w:pPr>
+      <w:r>
+        <w:rPr>
+          <w:rFonts w:ascii="Montserrat" w:hAnsi="Montserrat"/>
+          <w:b w:val="false"/>
+          <w:bCs w:val="false"/>
+          <w:sz w:val="24"/>
+          <w:szCs w:val="24"/>
+          <w:u w:val="none"/>
+        </w:rPr>
+        <w:t xml:space="preserve">return () =&gt; clearTimout(timer) // </w:t>
+      </w:r>
+      <w:r>
+        <w:rPr>
+          <w:rFonts w:ascii="Montserrat" w:hAnsi="Montserrat"/>
+          <w:b w:val="false"/>
+          <w:bCs w:val="false"/>
+          <w:i/>
+          <w:iCs/>
+          <w:sz w:val="24"/>
+          <w:szCs w:val="24"/>
+          <w:u w:val="none"/>
+        </w:rPr>
+        <w:t>Cleanup called</w:t>
+      </w:r>
+    </w:p>
+    <w:p>
+      <w:pPr>
+        <w:pStyle w:val="Normal"/>
+        <w:bidi w:val="0"/>
+        <w:jc w:val="left"/>
+        <w:rPr>
+          <w:rFonts w:ascii="Montserrat" w:hAnsi="Montserrat"/>
+          <w:b w:val="false"/>
+          <w:b w:val="false"/>
+          <w:bCs w:val="false"/>
+          <w:sz w:val="24"/>
+          <w:szCs w:val="24"/>
+          <w:u w:val="none"/>
+        </w:rPr>
+      </w:pPr>
+      <w:r>
+        <w:rPr>
+          <w:rFonts w:ascii="Montserrat" w:hAnsi="Montserrat"/>
+          <w:b w:val="false"/>
+          <w:bCs w:val="false"/>
+          <w:sz w:val="24"/>
+          <w:szCs w:val="24"/>
+          <w:u w:val="none"/>
+        </w:rPr>
+        <w:t>}, [ ]);  //</w:t>
+      </w:r>
+      <w:r>
+        <w:rPr>
+          <w:rFonts w:ascii="Montserrat" w:hAnsi="Montserrat"/>
+          <w:b w:val="false"/>
+          <w:bCs w:val="false"/>
+          <w:i/>
+          <w:iCs/>
+          <w:sz w:val="24"/>
+          <w:szCs w:val="24"/>
+          <w:u w:val="none"/>
+        </w:rPr>
+        <w:t>empty dependency array means effect will only run on initial render</w:t>
+      </w:r>
+    </w:p>
+    <w:p>
+      <w:pPr>
+        <w:pStyle w:val="Normal"/>
+        <w:bidi w:val="0"/>
+        <w:jc w:val="left"/>
+        <w:rPr>
+          <w:rFonts w:ascii="Montserrat" w:hAnsi="Montserrat"/>
+          <w:b w:val="false"/>
+          <w:b w:val="false"/>
+          <w:bCs w:val="false"/>
+          <w:sz w:val="24"/>
+          <w:szCs w:val="24"/>
+          <w:u w:val="none"/>
+        </w:rPr>
+      </w:pPr>
+      <w:r>
+        <w:rPr>
+          <w:rFonts w:ascii="Montserrat" w:hAnsi="Montserrat"/>
+          <w:b w:val="false"/>
+          <w:bCs w:val="false"/>
+          <w:sz w:val="24"/>
+          <w:szCs w:val="24"/>
+          <w:u w:val="none"/>
+        </w:rPr>
+      </w:r>
+    </w:p>
+    <w:p>
+      <w:pPr>
+        <w:pStyle w:val="Normal"/>
+        <w:bidi w:val="0"/>
+        <w:jc w:val="left"/>
+        <w:rPr>
+          <w:rFonts w:ascii="Montserrat" w:hAnsi="Montserrat"/>
+          <w:b/>
+          <w:b/>
+          <w:bCs/>
+          <w:sz w:val="24"/>
+          <w:szCs w:val="24"/>
+          <w:u w:val="none"/>
+        </w:rPr>
+      </w:pPr>
+      <w:r>
+        <w:rPr>
+          <w:rFonts w:ascii="Montserrat" w:hAnsi="Montserrat"/>
+          <w:b/>
+          <w:bCs/>
+          <w:sz w:val="24"/>
+          <w:szCs w:val="24"/>
+          <w:u w:val="none"/>
+        </w:rPr>
+        <w:t>iii)useContext:</w:t>
+      </w:r>
+    </w:p>
+    <w:p>
+      <w:pPr>
+        <w:pStyle w:val="Normal"/>
+        <w:bidi w:val="0"/>
+        <w:jc w:val="left"/>
+        <w:rPr>
+          <w:rFonts w:ascii="Montserrat" w:hAnsi="Montserrat"/>
+          <w:b/>
+          <w:b/>
+          <w:bCs/>
+          <w:sz w:val="24"/>
+          <w:szCs w:val="24"/>
+          <w:u w:val="none"/>
+        </w:rPr>
+      </w:pPr>
+      <w:r>
+        <w:rPr>
+          <w:rFonts w:ascii="Montserrat" w:hAnsi="Montserrat"/>
+          <w:b/>
+          <w:bCs/>
+          <w:sz w:val="24"/>
+          <w:szCs w:val="24"/>
+          <w:u w:val="none"/>
+        </w:rPr>
+      </w:r>
+    </w:p>
+    <w:p>
+      <w:pPr>
+        <w:pStyle w:val="Normal"/>
+        <w:bidi w:val="0"/>
+        <w:jc w:val="left"/>
+        <w:rPr>
+          <w:rFonts w:ascii="Montserrat" w:hAnsi="Montserrat"/>
+          <w:b w:val="false"/>
+          <w:b w:val="false"/>
+          <w:bCs w:val="false"/>
+          <w:sz w:val="24"/>
+          <w:szCs w:val="24"/>
+          <w:u w:val="none"/>
+        </w:rPr>
+      </w:pPr>
+      <w:r>
+        <w:rPr>
+          <w:rFonts w:ascii="Montserrat" w:hAnsi="Montserrat"/>
+          <w:b w:val="false"/>
+          <w:bCs w:val="false"/>
+          <w:sz w:val="24"/>
+          <w:szCs w:val="24"/>
+          <w:u w:val="none"/>
+        </w:rPr>
+        <w:t xml:space="preserve">Context </w:t>
+      </w:r>
+      <w:r>
+        <w:rPr>
+          <w:rFonts w:ascii="Montserrat" w:hAnsi="Montserrat"/>
+          <w:b w:val="false"/>
+          <w:bCs w:val="false"/>
+          <w:sz w:val="24"/>
+          <w:szCs w:val="24"/>
+          <w:u w:val="none"/>
+        </w:rPr>
+        <w:t>is a method to pass props from parent to child components, by storing the props in a store and using these props from the store by child components without actually passing them manually at each level of the component tree.</w:t>
+      </w:r>
+    </w:p>
+    <w:p>
+      <w:pPr>
+        <w:pStyle w:val="Normal"/>
+        <w:bidi w:val="0"/>
+        <w:jc w:val="left"/>
+        <w:rPr>
+          <w:rFonts w:ascii="Montserrat" w:hAnsi="Montserrat"/>
+          <w:b w:val="false"/>
+          <w:b w:val="false"/>
+          <w:bCs w:val="false"/>
+          <w:sz w:val="24"/>
+          <w:szCs w:val="24"/>
+          <w:u w:val="none"/>
+        </w:rPr>
+      </w:pPr>
+      <w:r>
+        <w:rPr>
+          <w:rFonts w:ascii="Montserrat" w:hAnsi="Montserrat"/>
+          <w:b w:val="false"/>
+          <w:bCs w:val="false"/>
+          <w:sz w:val="24"/>
+          <w:szCs w:val="24"/>
+          <w:u w:val="none"/>
+        </w:rPr>
+      </w:r>
+    </w:p>
+    <w:p>
+      <w:pPr>
+        <w:pStyle w:val="Normal"/>
+        <w:bidi w:val="0"/>
+        <w:jc w:val="left"/>
+        <w:rPr>
+          <w:rFonts w:ascii="Montserrat" w:hAnsi="Montserrat"/>
+          <w:b w:val="false"/>
+          <w:b w:val="false"/>
+          <w:bCs w:val="false"/>
+          <w:sz w:val="24"/>
+          <w:szCs w:val="24"/>
+          <w:u w:val="none"/>
+        </w:rPr>
+      </w:pPr>
+      <w:r>
+        <w:rPr>
+          <w:rFonts w:ascii="Montserrat" w:hAnsi="Montserrat"/>
+          <w:b w:val="false"/>
+          <w:bCs w:val="false"/>
+          <w:sz w:val="24"/>
+          <w:szCs w:val="24"/>
+          <w:u w:val="none"/>
+        </w:rPr>
+        <w:t>In order to use the context in a child component, we need to access it using the useContext hook.</w:t>
+      </w:r>
+    </w:p>
+    <w:p>
+      <w:pPr>
+        <w:pStyle w:val="Normal"/>
+        <w:bidi w:val="0"/>
+        <w:jc w:val="left"/>
+        <w:rPr>
+          <w:rFonts w:ascii="Montserrat" w:hAnsi="Montserrat"/>
+          <w:b w:val="false"/>
+          <w:b w:val="false"/>
+          <w:bCs w:val="false"/>
+          <w:sz w:val="24"/>
+          <w:szCs w:val="24"/>
+          <w:u w:val="none"/>
+        </w:rPr>
+      </w:pPr>
+      <w:r>
+        <w:rPr>
+          <w:rFonts w:ascii="Montserrat" w:hAnsi="Montserrat"/>
+          <w:b w:val="false"/>
+          <w:bCs w:val="false"/>
+          <w:sz w:val="24"/>
+          <w:szCs w:val="24"/>
+          <w:u w:val="none"/>
+        </w:rPr>
+      </w:r>
+    </w:p>
+    <w:p>
+      <w:pPr>
+        <w:pStyle w:val="Normal"/>
+        <w:bidi w:val="0"/>
+        <w:jc w:val="left"/>
+        <w:rPr>
+          <w:rFonts w:ascii="Montserrat" w:hAnsi="Montserrat"/>
+          <w:b/>
+          <w:b/>
+          <w:bCs/>
+          <w:sz w:val="24"/>
+          <w:szCs w:val="24"/>
+          <w:u w:val="none"/>
+        </w:rPr>
+      </w:pPr>
+      <w:r>
+        <w:rPr>
+          <w:rFonts w:ascii="Montserrat" w:hAnsi="Montserrat"/>
+          <w:b/>
+          <w:bCs/>
+          <w:sz w:val="24"/>
+          <w:szCs w:val="24"/>
+          <w:u w:val="none"/>
+        </w:rPr>
+        <w:t>iv)useRef:</w:t>
+      </w:r>
+    </w:p>
+    <w:p>
+      <w:pPr>
+        <w:pStyle w:val="Normal"/>
+        <w:bidi w:val="0"/>
+        <w:jc w:val="left"/>
+        <w:rPr>
+          <w:rFonts w:ascii="Montserrat" w:hAnsi="Montserrat"/>
+          <w:b/>
+          <w:b/>
+          <w:bCs/>
+          <w:sz w:val="24"/>
+          <w:szCs w:val="24"/>
+          <w:u w:val="none"/>
+        </w:rPr>
+      </w:pPr>
+      <w:r>
+        <w:rPr>
+          <w:rFonts w:ascii="Montserrat" w:hAnsi="Montserrat"/>
+          <w:b/>
+          <w:bCs/>
+          <w:sz w:val="24"/>
+          <w:szCs w:val="24"/>
+          <w:u w:val="none"/>
+        </w:rPr>
+      </w:r>
+    </w:p>
+    <w:p>
+      <w:pPr>
+        <w:pStyle w:val="Normal"/>
+        <w:bidi w:val="0"/>
+        <w:jc w:val="left"/>
+        <w:rPr>
+          <w:rFonts w:ascii="Montserrat" w:hAnsi="Montserrat"/>
+          <w:b w:val="false"/>
+          <w:b w:val="false"/>
+          <w:bCs w:val="false"/>
+          <w:sz w:val="24"/>
+          <w:szCs w:val="24"/>
+          <w:u w:val="none"/>
+        </w:rPr>
+      </w:pPr>
+      <w:r>
+        <w:rPr>
+          <w:rFonts w:ascii="Montserrat" w:hAnsi="Montserrat"/>
+          <w:b w:val="false"/>
+          <w:bCs w:val="false"/>
+          <w:sz w:val="24"/>
+          <w:szCs w:val="24"/>
+          <w:u w:val="none"/>
+        </w:rPr>
+        <w:t>A ref is an object with a single .current property which is set to the current value of the ref. What makes refs so powerful is the fact that they are persisted between reders. So refs can be very similar to state, since they persist between renders, but refs do not cause a component to re-render when changed.</w:t>
+      </w:r>
+    </w:p>
+    <w:p>
+      <w:pPr>
+        <w:pStyle w:val="Normal"/>
+        <w:bidi w:val="0"/>
+        <w:jc w:val="left"/>
+        <w:rPr>
+          <w:rFonts w:ascii="Montserrat" w:hAnsi="Montserrat"/>
+          <w:b w:val="false"/>
+          <w:b w:val="false"/>
+          <w:bCs w:val="false"/>
+          <w:sz w:val="24"/>
+          <w:szCs w:val="24"/>
+          <w:u w:val="none"/>
+        </w:rPr>
+      </w:pPr>
+      <w:r>
+        <w:rPr>
+          <w:rFonts w:ascii="Montserrat" w:hAnsi="Montserrat"/>
+          <w:b w:val="false"/>
+          <w:bCs w:val="false"/>
+          <w:sz w:val="24"/>
+          <w:szCs w:val="24"/>
+          <w:u w:val="none"/>
+        </w:rPr>
+      </w:r>
+    </w:p>
+    <w:p>
+      <w:pPr>
+        <w:pStyle w:val="Normal"/>
+        <w:bidi w:val="0"/>
+        <w:jc w:val="left"/>
+        <w:rPr>
+          <w:rFonts w:ascii="Montserrat" w:hAnsi="Montserrat"/>
+          <w:b w:val="false"/>
+          <w:b w:val="false"/>
+          <w:bCs w:val="false"/>
+          <w:sz w:val="24"/>
+          <w:szCs w:val="24"/>
+          <w:u w:val="none"/>
+        </w:rPr>
+      </w:pPr>
+      <w:r>
+        <w:rPr>
+          <w:rFonts w:ascii="Montserrat" w:hAnsi="Montserrat"/>
+          <w:b w:val="false"/>
+          <w:bCs w:val="false"/>
+          <w:sz w:val="24"/>
+          <w:szCs w:val="24"/>
+          <w:u w:val="none"/>
+        </w:rPr>
+        <w:t xml:space="preserve">The most common use case for refs in React is to reference a DOM element. Because of how common this use case is every DOM element has a ref property you can use for setting a ref to that element. </w:t>
+      </w:r>
+    </w:p>
+    <w:p>
+      <w:pPr>
+        <w:pStyle w:val="Normal"/>
+        <w:bidi w:val="0"/>
+        <w:jc w:val="left"/>
+        <w:rPr>
+          <w:rFonts w:ascii="Montserrat" w:hAnsi="Montserrat"/>
+          <w:b/>
+          <w:b/>
+          <w:bCs/>
+          <w:sz w:val="24"/>
+          <w:szCs w:val="24"/>
+          <w:u w:val="none"/>
+        </w:rPr>
+      </w:pPr>
+      <w:r>
+        <w:rPr>
+          <w:rFonts w:ascii="Montserrat" w:hAnsi="Montserrat"/>
+          <w:b/>
+          <w:bCs/>
+          <w:sz w:val="24"/>
+          <w:szCs w:val="24"/>
+          <w:u w:val="none"/>
+        </w:rPr>
+      </w:r>
+    </w:p>
+    <w:p>
+      <w:pPr>
+        <w:pStyle w:val="Normal"/>
+        <w:bidi w:val="0"/>
+        <w:jc w:val="left"/>
+        <w:rPr>
+          <w:rFonts w:ascii="Montserrat" w:hAnsi="Montserrat"/>
+          <w:b/>
+          <w:b/>
+          <w:bCs/>
+          <w:sz w:val="24"/>
+          <w:szCs w:val="24"/>
+          <w:u w:val="none"/>
+        </w:rPr>
+      </w:pPr>
+      <w:r>
+        <w:rPr>
+          <w:rFonts w:ascii="Montserrat" w:hAnsi="Montserrat"/>
+          <w:b/>
+          <w:bCs/>
+          <w:sz w:val="24"/>
+          <w:szCs w:val="24"/>
+          <w:u w:val="none"/>
+        </w:rPr>
+        <w:t>v)useMemo:</w:t>
+      </w:r>
+    </w:p>
+    <w:p>
+      <w:pPr>
+        <w:pStyle w:val="Normal"/>
+        <w:bidi w:val="0"/>
+        <w:jc w:val="left"/>
+        <w:rPr>
+          <w:rFonts w:ascii="Montserrat" w:hAnsi="Montserrat"/>
+          <w:b/>
+          <w:b/>
+          <w:bCs/>
+          <w:sz w:val="24"/>
+          <w:szCs w:val="24"/>
+          <w:u w:val="none"/>
+        </w:rPr>
+      </w:pPr>
+      <w:r>
+        <w:rPr>
+          <w:rFonts w:ascii="Montserrat" w:hAnsi="Montserrat"/>
+          <w:b/>
+          <w:bCs/>
+          <w:sz w:val="24"/>
+          <w:szCs w:val="24"/>
+          <w:u w:val="none"/>
+        </w:rPr>
+      </w:r>
+    </w:p>
+    <w:p>
+      <w:pPr>
+        <w:pStyle w:val="Normal"/>
+        <w:bidi w:val="0"/>
+        <w:jc w:val="left"/>
+        <w:rPr>
+          <w:rFonts w:ascii="Montserrat" w:hAnsi="Montserrat"/>
+          <w:b w:val="false"/>
+          <w:b w:val="false"/>
+          <w:bCs w:val="false"/>
+          <w:sz w:val="24"/>
+          <w:szCs w:val="24"/>
+          <w:u w:val="none"/>
+        </w:rPr>
+      </w:pPr>
+      <w:r>
+        <w:rPr>
+          <w:rFonts w:ascii="Montserrat" w:hAnsi="Montserrat"/>
+          <w:b w:val="false"/>
+          <w:bCs w:val="false"/>
+          <w:sz w:val="24"/>
+          <w:szCs w:val="24"/>
+          <w:u w:val="none"/>
+        </w:rPr>
+        <w:t>useMemo hook let’s you memoise/ cache a value so that you don’t have to calculate it every time.</w:t>
+      </w:r>
+    </w:p>
+    <w:p>
+      <w:pPr>
+        <w:pStyle w:val="Normal"/>
+        <w:bidi w:val="0"/>
+        <w:jc w:val="left"/>
+        <w:rPr>
+          <w:rFonts w:ascii="Montserrat" w:hAnsi="Montserrat"/>
+          <w:b w:val="false"/>
+          <w:b w:val="false"/>
+          <w:bCs w:val="false"/>
+          <w:sz w:val="24"/>
+          <w:szCs w:val="24"/>
+          <w:u w:val="none"/>
+        </w:rPr>
+      </w:pPr>
+      <w:r>
+        <w:rPr>
+          <w:rFonts w:ascii="Montserrat" w:hAnsi="Montserrat"/>
+          <w:b w:val="false"/>
+          <w:bCs w:val="false"/>
+          <w:sz w:val="24"/>
+          <w:szCs w:val="24"/>
+          <w:u w:val="none"/>
+        </w:rPr>
+      </w:r>
+    </w:p>
+    <w:p>
+      <w:pPr>
+        <w:pStyle w:val="Normal"/>
+        <w:bidi w:val="0"/>
+        <w:jc w:val="left"/>
+        <w:rPr>
+          <w:rFonts w:ascii="Montserrat" w:hAnsi="Montserrat"/>
+          <w:b w:val="false"/>
+          <w:b w:val="false"/>
+          <w:bCs w:val="false"/>
+          <w:sz w:val="24"/>
+          <w:szCs w:val="24"/>
+          <w:u w:val="none"/>
+        </w:rPr>
+      </w:pPr>
+      <w:r>
+        <w:rPr>
+          <w:rFonts w:ascii="Montserrat" w:hAnsi="Montserrat"/>
+          <w:b w:val="false"/>
+          <w:bCs w:val="false"/>
+          <w:sz w:val="24"/>
+          <w:szCs w:val="24"/>
+          <w:u w:val="none"/>
+        </w:rPr>
+        <w:t>Syntax:</w:t>
+      </w:r>
+    </w:p>
+    <w:p>
+      <w:pPr>
+        <w:pStyle w:val="Normal"/>
+        <w:bidi w:val="0"/>
+        <w:jc w:val="left"/>
+        <w:rPr>
+          <w:rFonts w:ascii="Montserrat" w:hAnsi="Montserrat"/>
+          <w:b w:val="false"/>
+          <w:b w:val="false"/>
+          <w:bCs w:val="false"/>
+          <w:sz w:val="24"/>
+          <w:szCs w:val="24"/>
+          <w:u w:val="none"/>
+        </w:rPr>
+      </w:pPr>
+      <w:r>
+        <w:rPr>
+          <w:rFonts w:ascii="Montserrat" w:hAnsi="Montserrat"/>
+          <w:b w:val="false"/>
+          <w:bCs w:val="false"/>
+          <w:sz w:val="24"/>
+          <w:szCs w:val="24"/>
+          <w:u w:val="none"/>
+        </w:rPr>
+      </w:r>
+    </w:p>
+    <w:p>
+      <w:pPr>
+        <w:pStyle w:val="Normal"/>
+        <w:bidi w:val="0"/>
+        <w:jc w:val="left"/>
+        <w:rPr>
+          <w:rFonts w:ascii="Montserrat" w:hAnsi="Montserrat"/>
+          <w:b w:val="false"/>
+          <w:b w:val="false"/>
+          <w:bCs w:val="false"/>
+          <w:sz w:val="24"/>
+          <w:szCs w:val="24"/>
+          <w:u w:val="none"/>
+        </w:rPr>
+      </w:pPr>
+      <w:r>
+        <w:rPr>
+          <w:rFonts w:ascii="Montserrat" w:hAnsi="Montserrat"/>
+          <w:b w:val="false"/>
+          <w:bCs w:val="false"/>
+          <w:sz w:val="24"/>
+          <w:szCs w:val="24"/>
+          <w:u w:val="none"/>
+        </w:rPr>
+        <w:t>const doubleNumber = useMemo(()=&gt;{</w:t>
+      </w:r>
+    </w:p>
+    <w:p>
+      <w:pPr>
+        <w:pStyle w:val="Normal"/>
+        <w:bidi w:val="0"/>
+        <w:jc w:val="left"/>
+        <w:rPr>
+          <w:rFonts w:ascii="Montserrat" w:hAnsi="Montserrat"/>
+          <w:b w:val="false"/>
+          <w:b w:val="false"/>
+          <w:bCs w:val="false"/>
+          <w:sz w:val="24"/>
+          <w:szCs w:val="24"/>
+          <w:u w:val="none"/>
+        </w:rPr>
+      </w:pPr>
+      <w:r>
+        <w:rPr>
+          <w:rFonts w:ascii="Montserrat" w:hAnsi="Montserrat"/>
+          <w:b w:val="false"/>
+          <w:bCs w:val="false"/>
+          <w:sz w:val="24"/>
+          <w:szCs w:val="24"/>
+          <w:u w:val="none"/>
+        </w:rPr>
+        <w:tab/>
+        <w:t>return slowFunction(number)</w:t>
+      </w:r>
+    </w:p>
+    <w:p>
+      <w:pPr>
+        <w:pStyle w:val="Normal"/>
+        <w:bidi w:val="0"/>
+        <w:jc w:val="left"/>
+        <w:rPr>
+          <w:rFonts w:ascii="Montserrat" w:hAnsi="Montserrat"/>
+          <w:b w:val="false"/>
+          <w:b w:val="false"/>
+          <w:bCs w:val="false"/>
+          <w:sz w:val="24"/>
+          <w:szCs w:val="24"/>
+          <w:u w:val="none"/>
+        </w:rPr>
+      </w:pPr>
+      <w:r>
+        <w:rPr>
+          <w:rFonts w:ascii="Montserrat" w:hAnsi="Montserrat"/>
+          <w:b w:val="false"/>
+          <w:bCs w:val="false"/>
+          <w:sz w:val="24"/>
+          <w:szCs w:val="24"/>
+          <w:u w:val="none"/>
+        </w:rPr>
+        <w:t>},  [number])</w:t>
+      </w:r>
+    </w:p>
+    <w:p>
+      <w:pPr>
+        <w:pStyle w:val="Normal"/>
+        <w:bidi w:val="0"/>
+        <w:jc w:val="left"/>
+        <w:rPr>
+          <w:rFonts w:ascii="Montserrat" w:hAnsi="Montserrat"/>
+          <w:b w:val="false"/>
+          <w:b w:val="false"/>
+          <w:bCs w:val="false"/>
+          <w:sz w:val="24"/>
+          <w:szCs w:val="24"/>
+          <w:u w:val="none"/>
+        </w:rPr>
+      </w:pPr>
+      <w:r>
+        <w:rPr>
+          <w:rFonts w:ascii="Montserrat" w:hAnsi="Montserrat"/>
+          <w:b w:val="false"/>
+          <w:bCs w:val="false"/>
+          <w:sz w:val="24"/>
+          <w:szCs w:val="24"/>
+          <w:u w:val="none"/>
+        </w:rPr>
+      </w:r>
+    </w:p>
+    <w:p>
+      <w:pPr>
+        <w:pStyle w:val="Normal"/>
+        <w:bidi w:val="0"/>
+        <w:jc w:val="left"/>
+        <w:rPr>
+          <w:rFonts w:ascii="Montserrat" w:hAnsi="Montserrat"/>
+          <w:b w:val="false"/>
+          <w:b w:val="false"/>
+          <w:bCs w:val="false"/>
+          <w:sz w:val="24"/>
+          <w:szCs w:val="24"/>
+          <w:u w:val="none"/>
+        </w:rPr>
+      </w:pPr>
+      <w:r>
+        <w:rPr>
+          <w:rFonts w:ascii="Montserrat" w:hAnsi="Montserrat"/>
+          <w:b w:val="false"/>
+          <w:bCs w:val="false"/>
+          <w:sz w:val="24"/>
+          <w:szCs w:val="24"/>
+          <w:u w:val="none"/>
+        </w:rPr>
+        <w:t>this will only run the slowFunction when the variable number changes.</w:t>
+      </w:r>
+    </w:p>
+    <w:p>
+      <w:pPr>
+        <w:pStyle w:val="Normal"/>
+        <w:bidi w:val="0"/>
+        <w:jc w:val="left"/>
+        <w:rPr>
+          <w:rFonts w:ascii="Montserrat" w:hAnsi="Montserrat"/>
+          <w:b w:val="false"/>
+          <w:b w:val="false"/>
+          <w:bCs w:val="false"/>
+          <w:sz w:val="24"/>
+          <w:szCs w:val="24"/>
+          <w:u w:val="none"/>
+        </w:rPr>
+      </w:pPr>
+      <w:r>
+        <w:rPr>
+          <w:rFonts w:ascii="Montserrat" w:hAnsi="Montserrat"/>
+          <w:b w:val="false"/>
+          <w:bCs w:val="false"/>
+          <w:sz w:val="24"/>
+          <w:szCs w:val="24"/>
+          <w:u w:val="none"/>
+        </w:rPr>
+      </w:r>
+    </w:p>
+    <w:p>
+      <w:pPr>
+        <w:pStyle w:val="Normal"/>
+        <w:bidi w:val="0"/>
+        <w:jc w:val="left"/>
+        <w:rPr>
+          <w:rFonts w:ascii="Montserrat" w:hAnsi="Montserrat"/>
+          <w:b w:val="false"/>
+          <w:b w:val="false"/>
+          <w:bCs w:val="false"/>
+          <w:sz w:val="24"/>
+          <w:szCs w:val="24"/>
+          <w:u w:val="none"/>
+        </w:rPr>
+      </w:pPr>
+      <w:r>
+        <w:rPr>
+          <w:rFonts w:ascii="Montserrat" w:hAnsi="Montserrat"/>
+          <w:b w:val="false"/>
+          <w:bCs w:val="false"/>
+          <w:sz w:val="24"/>
+          <w:szCs w:val="24"/>
+          <w:u w:val="none"/>
+        </w:rPr>
+        <w:t>Second, use case of the useRef is referential equality so whenever you have to make sure the reference of an object or an array is exactly the same as it was the last time you rendered.</w:t>
+      </w:r>
+    </w:p>
+    <w:p>
+      <w:pPr>
+        <w:pStyle w:val="Normal"/>
+        <w:bidi w:val="0"/>
+        <w:jc w:val="left"/>
+        <w:rPr>
+          <w:rFonts w:ascii="Montserrat" w:hAnsi="Montserrat"/>
+          <w:b w:val="false"/>
+          <w:b w:val="false"/>
+          <w:bCs w:val="false"/>
+          <w:sz w:val="24"/>
+          <w:szCs w:val="24"/>
+          <w:u w:val="none"/>
+        </w:rPr>
+      </w:pPr>
+      <w:r>
+        <w:rPr>
+          <w:rFonts w:ascii="Montserrat" w:hAnsi="Montserrat"/>
+          <w:b w:val="false"/>
+          <w:bCs w:val="false"/>
+          <w:sz w:val="24"/>
+          <w:szCs w:val="24"/>
+          <w:u w:val="none"/>
+        </w:rPr>
+      </w:r>
+    </w:p>
+    <w:p>
+      <w:pPr>
+        <w:pStyle w:val="Normal"/>
+        <w:bidi w:val="0"/>
+        <w:jc w:val="left"/>
+        <w:rPr>
+          <w:rFonts w:ascii="Montserrat" w:hAnsi="Montserrat"/>
+          <w:b w:val="false"/>
+          <w:b w:val="false"/>
+          <w:bCs w:val="false"/>
+          <w:sz w:val="24"/>
+          <w:szCs w:val="24"/>
+          <w:u w:val="none"/>
+        </w:rPr>
+      </w:pPr>
+      <w:r>
+        <w:rPr>
+          <w:rFonts w:ascii="Montserrat" w:hAnsi="Montserrat"/>
+          <w:b w:val="false"/>
+          <w:bCs w:val="false"/>
+          <w:sz w:val="24"/>
+          <w:szCs w:val="24"/>
+          <w:u w:val="none"/>
+        </w:rPr>
+        <w:t>Syntax:</w:t>
+      </w:r>
+    </w:p>
+    <w:p>
+      <w:pPr>
+        <w:pStyle w:val="Normal"/>
+        <w:bidi w:val="0"/>
+        <w:jc w:val="left"/>
+        <w:rPr>
+          <w:rFonts w:ascii="Montserrat" w:hAnsi="Montserrat"/>
+          <w:b w:val="false"/>
+          <w:b w:val="false"/>
+          <w:bCs w:val="false"/>
+          <w:sz w:val="24"/>
+          <w:szCs w:val="24"/>
+          <w:u w:val="none"/>
+        </w:rPr>
+      </w:pPr>
+      <w:r>
+        <w:rPr>
+          <w:rFonts w:ascii="Montserrat" w:hAnsi="Montserrat"/>
+          <w:b w:val="false"/>
+          <w:bCs w:val="false"/>
+          <w:sz w:val="24"/>
+          <w:szCs w:val="24"/>
+          <w:u w:val="none"/>
+        </w:rPr>
+      </w:r>
+    </w:p>
+    <w:p>
+      <w:pPr>
+        <w:pStyle w:val="Normal"/>
+        <w:bidi w:val="0"/>
+        <w:jc w:val="left"/>
+        <w:rPr>
+          <w:rFonts w:ascii="Montserrat" w:hAnsi="Montserrat"/>
+          <w:b w:val="false"/>
+          <w:b w:val="false"/>
+          <w:bCs w:val="false"/>
+          <w:sz w:val="24"/>
+          <w:szCs w:val="24"/>
+          <w:u w:val="none"/>
+        </w:rPr>
+      </w:pPr>
+      <w:r>
+        <w:rPr>
+          <w:rFonts w:ascii="Montserrat" w:hAnsi="Montserrat"/>
+          <w:b w:val="false"/>
+          <w:bCs w:val="false"/>
+          <w:sz w:val="24"/>
+          <w:szCs w:val="24"/>
+          <w:u w:val="none"/>
+        </w:rPr>
+        <w:t>const themeStyles = useMemo(()=&gt;{</w:t>
+      </w:r>
+    </w:p>
+    <w:p>
+      <w:pPr>
+        <w:pStyle w:val="Normal"/>
+        <w:bidi w:val="0"/>
+        <w:jc w:val="left"/>
+        <w:rPr>
+          <w:rFonts w:ascii="Montserrat" w:hAnsi="Montserrat"/>
+          <w:b w:val="false"/>
+          <w:b w:val="false"/>
+          <w:bCs w:val="false"/>
+          <w:sz w:val="24"/>
+          <w:szCs w:val="24"/>
+          <w:u w:val="none"/>
+        </w:rPr>
+      </w:pPr>
+      <w:r>
+        <w:rPr>
+          <w:rFonts w:ascii="Montserrat" w:hAnsi="Montserrat"/>
+          <w:b w:val="false"/>
+          <w:bCs w:val="false"/>
+          <w:sz w:val="24"/>
+          <w:szCs w:val="24"/>
+          <w:u w:val="none"/>
+        </w:rPr>
+        <w:tab/>
+        <w:t>return {</w:t>
+      </w:r>
+    </w:p>
+    <w:p>
+      <w:pPr>
+        <w:pStyle w:val="Normal"/>
+        <w:bidi w:val="0"/>
+        <w:jc w:val="left"/>
+        <w:rPr>
+          <w:rFonts w:ascii="Montserrat" w:hAnsi="Montserrat"/>
+          <w:b w:val="false"/>
+          <w:b w:val="false"/>
+          <w:bCs w:val="false"/>
+          <w:sz w:val="24"/>
+          <w:szCs w:val="24"/>
+          <w:u w:val="none"/>
+        </w:rPr>
+      </w:pPr>
+      <w:r>
+        <w:rPr>
+          <w:rFonts w:ascii="Montserrat" w:hAnsi="Montserrat"/>
+          <w:b w:val="false"/>
+          <w:bCs w:val="false"/>
+          <w:sz w:val="24"/>
+          <w:szCs w:val="24"/>
+          <w:u w:val="none"/>
+        </w:rPr>
+        <w:tab/>
+        <w:tab/>
+        <w:t>backgroundColor: dark? ‘black’ : ‘white’,</w:t>
+      </w:r>
+    </w:p>
+    <w:p>
+      <w:pPr>
+        <w:pStyle w:val="Normal"/>
+        <w:bidi w:val="0"/>
+        <w:jc w:val="left"/>
+        <w:rPr>
+          <w:rFonts w:ascii="Montserrat" w:hAnsi="Montserrat"/>
+          <w:b w:val="false"/>
+          <w:b w:val="false"/>
+          <w:bCs w:val="false"/>
+          <w:sz w:val="24"/>
+          <w:szCs w:val="24"/>
+          <w:u w:val="none"/>
+        </w:rPr>
+      </w:pPr>
+      <w:r>
+        <w:rPr>
+          <w:rFonts w:ascii="Montserrat" w:hAnsi="Montserrat"/>
+          <w:b w:val="false"/>
+          <w:bCs w:val="false"/>
+          <w:sz w:val="24"/>
+          <w:szCs w:val="24"/>
+          <w:u w:val="none"/>
+        </w:rPr>
+        <w:tab/>
+        <w:tab/>
+        <w:t>color: dark? ‘white’ : ‘black’</w:t>
+      </w:r>
+    </w:p>
+    <w:p>
+      <w:pPr>
+        <w:pStyle w:val="Normal"/>
+        <w:bidi w:val="0"/>
+        <w:jc w:val="left"/>
+        <w:rPr>
+          <w:rFonts w:ascii="Montserrat" w:hAnsi="Montserrat"/>
+          <w:b w:val="false"/>
+          <w:b w:val="false"/>
+          <w:bCs w:val="false"/>
+          <w:sz w:val="24"/>
+          <w:szCs w:val="24"/>
+          <w:u w:val="none"/>
+        </w:rPr>
+      </w:pPr>
+      <w:r>
+        <w:rPr>
+          <w:rFonts w:ascii="Montserrat" w:hAnsi="Montserrat"/>
+          <w:b w:val="false"/>
+          <w:bCs w:val="false"/>
+          <w:sz w:val="24"/>
+          <w:szCs w:val="24"/>
+          <w:u w:val="none"/>
+        </w:rPr>
+        <w:tab/>
+        <w:t>}</w:t>
+      </w:r>
+    </w:p>
+    <w:p>
+      <w:pPr>
+        <w:pStyle w:val="Normal"/>
+        <w:bidi w:val="0"/>
+        <w:jc w:val="left"/>
+        <w:rPr>
+          <w:rFonts w:ascii="Montserrat" w:hAnsi="Montserrat"/>
+          <w:b w:val="false"/>
+          <w:b w:val="false"/>
+          <w:bCs w:val="false"/>
+          <w:sz w:val="24"/>
+          <w:szCs w:val="24"/>
+          <w:u w:val="none"/>
+        </w:rPr>
+      </w:pPr>
+      <w:r>
+        <w:rPr>
+          <w:rFonts w:ascii="Montserrat" w:hAnsi="Montserrat"/>
+          <w:b w:val="false"/>
+          <w:bCs w:val="false"/>
+          <w:sz w:val="24"/>
+          <w:szCs w:val="24"/>
+          <w:u w:val="none"/>
+        </w:rPr>
+        <w:t>}, [dark])</w:t>
+      </w:r>
+    </w:p>
+    <w:p>
+      <w:pPr>
+        <w:pStyle w:val="Normal"/>
+        <w:bidi w:val="0"/>
+        <w:jc w:val="left"/>
+        <w:rPr>
+          <w:rFonts w:ascii="Montserrat" w:hAnsi="Montserrat"/>
+          <w:b/>
+          <w:b/>
+          <w:bCs/>
+          <w:sz w:val="24"/>
+          <w:szCs w:val="24"/>
+          <w:u w:val="none"/>
+        </w:rPr>
+      </w:pPr>
+      <w:r>
+        <w:rPr>
+          <w:rFonts w:ascii="Montserrat" w:hAnsi="Montserrat"/>
+          <w:b/>
+          <w:bCs/>
+          <w:sz w:val="24"/>
+          <w:szCs w:val="24"/>
+          <w:u w:val="none"/>
+        </w:rPr>
+      </w:r>
+    </w:p>
+    <w:p>
+      <w:pPr>
+        <w:pStyle w:val="Normal"/>
+        <w:bidi w:val="0"/>
+        <w:jc w:val="left"/>
+        <w:rPr>
+          <w:rFonts w:ascii="Montserrat" w:hAnsi="Montserrat"/>
+          <w:b/>
+          <w:b/>
+          <w:bCs/>
+          <w:sz w:val="24"/>
+          <w:szCs w:val="24"/>
+          <w:u w:val="none"/>
+        </w:rPr>
+      </w:pPr>
+      <w:r>
+        <w:rPr>
+          <w:rFonts w:ascii="Montserrat" w:hAnsi="Montserrat"/>
+          <w:b/>
+          <w:bCs/>
+          <w:sz w:val="24"/>
+          <w:szCs w:val="24"/>
+          <w:u w:val="none"/>
+        </w:rPr>
+        <w:t>vi)useCallback:</w:t>
+      </w:r>
+    </w:p>
+    <w:p>
+      <w:pPr>
+        <w:pStyle w:val="Normal"/>
+        <w:bidi w:val="0"/>
+        <w:jc w:val="left"/>
+        <w:rPr>
+          <w:rFonts w:ascii="Montserrat" w:hAnsi="Montserrat"/>
+          <w:b/>
+          <w:b/>
+          <w:bCs/>
+          <w:sz w:val="24"/>
+          <w:szCs w:val="24"/>
+          <w:u w:val="none"/>
+        </w:rPr>
+      </w:pPr>
+      <w:r>
+        <w:rPr>
+          <w:rFonts w:ascii="Montserrat" w:hAnsi="Montserrat"/>
+          <w:b/>
+          <w:bCs/>
+          <w:sz w:val="24"/>
+          <w:szCs w:val="24"/>
+          <w:u w:val="none"/>
+        </w:rPr>
+      </w:r>
+    </w:p>
+    <w:p>
+      <w:pPr>
+        <w:pStyle w:val="Normal"/>
+        <w:bidi w:val="0"/>
+        <w:jc w:val="left"/>
+        <w:rPr>
+          <w:rFonts w:ascii="Montserrat" w:hAnsi="Montserrat"/>
+          <w:b w:val="false"/>
+          <w:b w:val="false"/>
+          <w:bCs w:val="false"/>
+          <w:sz w:val="24"/>
+          <w:szCs w:val="24"/>
+          <w:u w:val="none"/>
+        </w:rPr>
+      </w:pPr>
+      <w:r>
+        <w:rPr>
+          <w:rFonts w:ascii="Montserrat" w:hAnsi="Montserrat"/>
+          <w:b w:val="false"/>
+          <w:bCs w:val="false"/>
+          <w:sz w:val="24"/>
+          <w:szCs w:val="24"/>
+          <w:u w:val="none"/>
+        </w:rPr>
+        <w:t>useCallback hook is very similar to the useMemo hook but the main difference is useCallback is used specifically for caching functions instead of caching values. So whenever the component re-renders no new functions should be created.</w:t>
+      </w:r>
+    </w:p>
+    <w:p>
+      <w:pPr>
+        <w:pStyle w:val="Normal"/>
+        <w:bidi w:val="0"/>
+        <w:jc w:val="left"/>
+        <w:rPr>
+          <w:rFonts w:ascii="Montserrat" w:hAnsi="Montserrat"/>
+          <w:b/>
+          <w:b/>
+          <w:bCs/>
+          <w:sz w:val="24"/>
+          <w:szCs w:val="24"/>
+          <w:u w:val="none"/>
+        </w:rPr>
+      </w:pPr>
+      <w:r>
+        <w:rPr>
+          <w:rFonts w:ascii="Montserrat" w:hAnsi="Montserrat"/>
+          <w:b/>
+          <w:bCs/>
+          <w:sz w:val="24"/>
+          <w:szCs w:val="24"/>
+          <w:u w:val="none"/>
+        </w:rPr>
+      </w:r>
+    </w:p>
+    <w:p>
+      <w:pPr>
+        <w:pStyle w:val="Normal"/>
+        <w:bidi w:val="0"/>
+        <w:jc w:val="left"/>
+        <w:rPr>
+          <w:rFonts w:ascii="Montserrat" w:hAnsi="Montserrat"/>
+          <w:b/>
+          <w:b/>
+          <w:bCs/>
+          <w:sz w:val="24"/>
+          <w:szCs w:val="24"/>
+          <w:u w:val="none"/>
+        </w:rPr>
+      </w:pPr>
+      <w:r>
+        <w:rPr>
+          <w:rFonts w:ascii="Montserrat" w:hAnsi="Montserrat"/>
+          <w:b/>
+          <w:bCs/>
+          <w:sz w:val="24"/>
+          <w:szCs w:val="24"/>
+          <w:u w:val="none"/>
+        </w:rPr>
+        <w:t>vii)useReducer:</w:t>
+      </w:r>
+    </w:p>
+    <w:p>
+      <w:pPr>
+        <w:pStyle w:val="Normal"/>
+        <w:bidi w:val="0"/>
+        <w:jc w:val="left"/>
+        <w:rPr>
+          <w:rFonts w:ascii="Montserrat" w:hAnsi="Montserrat"/>
+          <w:b/>
+          <w:b/>
+          <w:bCs/>
+          <w:sz w:val="24"/>
+          <w:szCs w:val="24"/>
+          <w:u w:val="none"/>
+        </w:rPr>
+      </w:pPr>
+      <w:r>
+        <w:rPr>
+          <w:rFonts w:ascii="Montserrat" w:hAnsi="Montserrat"/>
+          <w:b/>
+          <w:bCs/>
+          <w:sz w:val="24"/>
+          <w:szCs w:val="24"/>
+          <w:u w:val="none"/>
+        </w:rPr>
+      </w:r>
+    </w:p>
+    <w:p>
+      <w:pPr>
+        <w:pStyle w:val="Normal"/>
+        <w:bidi w:val="0"/>
+        <w:jc w:val="left"/>
+        <w:rPr>
+          <w:rFonts w:ascii="Montserrat" w:hAnsi="Montserrat"/>
+          <w:b/>
+          <w:b/>
+          <w:bCs/>
+          <w:sz w:val="24"/>
+          <w:szCs w:val="24"/>
+          <w:u w:val="none"/>
+        </w:rPr>
+      </w:pPr>
+      <w:r>
+        <w:rPr>
+          <w:rFonts w:ascii="Montserrat" w:hAnsi="Montserrat"/>
+          <w:b/>
+          <w:bCs/>
+          <w:sz w:val="24"/>
+          <w:szCs w:val="24"/>
+          <w:u w:val="none"/>
+        </w:rPr>
+        <w:t>viii)useTransition:</w:t>
+      </w:r>
+    </w:p>
+    <w:p>
+      <w:pPr>
+        <w:pStyle w:val="Normal"/>
+        <w:bidi w:val="0"/>
+        <w:jc w:val="left"/>
+        <w:rPr>
+          <w:rFonts w:ascii="Montserrat" w:hAnsi="Montserrat"/>
+          <w:b/>
+          <w:b/>
+          <w:bCs/>
+          <w:sz w:val="24"/>
+          <w:szCs w:val="24"/>
+          <w:u w:val="none"/>
+        </w:rPr>
+      </w:pPr>
+      <w:r>
+        <w:rPr>
+          <w:rFonts w:ascii="Montserrat" w:hAnsi="Montserrat"/>
+          <w:b/>
+          <w:bCs/>
+          <w:sz w:val="24"/>
+          <w:szCs w:val="24"/>
+          <w:u w:val="none"/>
+        </w:rPr>
+      </w:r>
+    </w:p>
+    <w:p>
+      <w:pPr>
+        <w:pStyle w:val="Normal"/>
+        <w:bidi w:val="0"/>
+        <w:jc w:val="left"/>
+        <w:rPr>
+          <w:rFonts w:ascii="Montserrat" w:hAnsi="Montserrat"/>
+          <w:b/>
+          <w:b/>
+          <w:bCs/>
+          <w:sz w:val="24"/>
+          <w:szCs w:val="24"/>
+          <w:u w:val="none"/>
+        </w:rPr>
+      </w:pPr>
+      <w:r>
+        <w:rPr>
+          <w:rFonts w:ascii="Montserrat" w:hAnsi="Montserrat"/>
+          <w:b/>
+          <w:bCs/>
+          <w:sz w:val="24"/>
+          <w:szCs w:val="24"/>
+          <w:u w:val="none"/>
+        </w:rPr>
+        <w:t>ix)useDeferredValue:</w:t>
+      </w:r>
+    </w:p>
+    <w:p>
+      <w:pPr>
+        <w:pStyle w:val="Normal"/>
+        <w:bidi w:val="0"/>
+        <w:jc w:val="left"/>
+        <w:rPr>
+          <w:rFonts w:ascii="Montserrat" w:hAnsi="Montserrat"/>
+          <w:b w:val="false"/>
+          <w:b w:val="false"/>
+          <w:bCs w:val="false"/>
+          <w:sz w:val="24"/>
+          <w:szCs w:val="24"/>
+          <w:u w:val="none"/>
+        </w:rPr>
+      </w:pPr>
+      <w:r>
+        <w:rPr>
+          <w:rFonts w:ascii="Montserrat" w:hAnsi="Montserrat"/>
+          <w:b w:val="false"/>
+          <w:bCs w:val="false"/>
+          <w:sz w:val="24"/>
+          <w:szCs w:val="24"/>
+          <w:u w:val="none"/>
+        </w:rPr>
+      </w:r>
+    </w:p>
+    <w:p>
+      <w:pPr>
+        <w:pStyle w:val="Normal"/>
+        <w:bidi w:val="0"/>
+        <w:jc w:val="left"/>
+        <w:rPr>
+          <w:rFonts w:ascii="Montserrat" w:hAnsi="Montserrat"/>
+          <w:b w:val="false"/>
+          <w:b w:val="false"/>
+          <w:bCs w:val="false"/>
+          <w:sz w:val="24"/>
+          <w:szCs w:val="24"/>
+          <w:u w:val="none"/>
+        </w:rPr>
+      </w:pPr>
+      <w:r>
+        <w:rPr>
+          <w:rFonts w:ascii="Montserrat" w:hAnsi="Montserrat"/>
+          <w:b w:val="false"/>
+          <w:bCs w:val="false"/>
+          <w:sz w:val="24"/>
+          <w:szCs w:val="24"/>
+          <w:u w:val="none"/>
         </w:rPr>
       </w:r>
     </w:p>
@@ -8747,7 +10802,7 @@
       <w:start w:val="1"/>
       <w:numFmt w:val="none"/>
       <w:suff w:val="nothing"/>
-      <w:lvlText w:val="%1"/>
+      <w:lvlText w:val=""/>
       <w:lvlJc w:val="left"/>
       <w:pPr>
         <w:tabs>
@@ -8760,7 +10815,7 @@
       <w:start w:val="1"/>
       <w:numFmt w:val="none"/>
       <w:suff w:val="nothing"/>
-      <w:lvlText w:val="%2"/>
+      <w:lvlText w:val=""/>
       <w:lvlJc w:val="left"/>
       <w:pPr>
         <w:tabs>
@@ -8773,7 +10828,7 @@
       <w:start w:val="1"/>
       <w:numFmt w:val="none"/>
       <w:suff w:val="nothing"/>
-      <w:lvlText w:val="%3"/>
+      <w:lvlText w:val=""/>
       <w:lvlJc w:val="left"/>
       <w:pPr>
         <w:tabs>
@@ -8786,7 +10841,7 @@
       <w:start w:val="1"/>
       <w:numFmt w:val="none"/>
       <w:suff w:val="nothing"/>
-      <w:lvlText w:val="%4"/>
+      <w:lvlText w:val=""/>
       <w:lvlJc w:val="left"/>
       <w:pPr>
         <w:tabs>
@@ -8799,7 +10854,7 @@
       <w:start w:val="1"/>
       <w:numFmt w:val="none"/>
       <w:suff w:val="nothing"/>
-      <w:lvlText w:val="%5"/>
+      <w:lvlText w:val=""/>
       <w:lvlJc w:val="left"/>
       <w:pPr>
         <w:tabs>
@@ -8812,7 +10867,7 @@
       <w:start w:val="1"/>
       <w:numFmt w:val="none"/>
       <w:suff w:val="nothing"/>
-      <w:lvlText w:val="%6"/>
+      <w:lvlText w:val=""/>
       <w:lvlJc w:val="left"/>
       <w:pPr>
         <w:tabs>
@@ -8825,7 +10880,7 @@
       <w:start w:val="1"/>
       <w:numFmt w:val="none"/>
       <w:suff w:val="nothing"/>
-      <w:lvlText w:val="%7"/>
+      <w:lvlText w:val=""/>
       <w:lvlJc w:val="left"/>
       <w:pPr>
         <w:tabs>
@@ -8838,7 +10893,7 @@
       <w:start w:val="1"/>
       <w:numFmt w:val="none"/>
       <w:suff w:val="nothing"/>
-      <w:lvlText w:val="%8"/>
+      <w:lvlText w:val=""/>
       <w:lvlJc w:val="left"/>
       <w:pPr>
         <w:tabs>
@@ -8851,7 +10906,7 @@
       <w:start w:val="1"/>
       <w:numFmt w:val="none"/>
       <w:suff w:val="nothing"/>
-      <w:lvlText w:val="%9"/>
+      <w:lvlText w:val=""/>
       <w:lvlJc w:val="left"/>
       <w:pPr>
         <w:tabs>
@@ -8894,9 +10949,7 @@
     <w:pPr>
       <w:widowControl/>
       <w:suppressAutoHyphens w:val="true"/>
-      <w:kinsoku w:val="true"/>
       <w:overflowPunct w:val="true"/>
-      <w:autoSpaceDE w:val="true"/>
       <w:bidi w:val="0"/>
       <w:spacing w:before="0" w:after="0"/>
       <w:jc w:val="left"/>

</xml_diff>

<commit_message>
Updated ReactJS Topics doc
</commit_message>
<xml_diff>
--- a/interviewPrep/ReactJS Topics.docx
+++ b/interviewPrep/ReactJS Topics.docx
@@ -1907,7 +1907,7 @@
           <w:szCs w:val="24"/>
           <w:u w:val="none"/>
         </w:rPr>
-        <w:t>ii)Virtual DOM: DOM stands for Document Object Model. It is the most imp part of the webapp as it divides into modules and executes the code. Usually, JS Frameworks updated the whole DOM at once, which makes the web application slow. But react uses  virtual DOM which is an exact copy of the real DOM. Whenever there is a modification in the web application, the whole virtual DOM is updated first and finds the difference between real DOM and Virtual DOM. Once it finds the difference, then DOM updates only the part that has changed recently and everything remains the same and this process is known as reconciliation.</w:t>
+        <w:t>ii)Virtual DOM: DOM stands for Document Object Model. It is the most imp part of the webapp as it divides into modules and executes the code. Usually, JS Frameworks updated the whole DOM at once, which made the web applications slow. But react uses  virtual DOM which is an exact copy of the real DOM. Whenever there is a modification in the web application, the whole virtual DOM is updated first and finds the difference between real DOM and Virtual DOM. Once it finds the difference, then DOM updates only the part that has changed recently and everything remains the same and this process is known as reconciliation.</w:t>
       </w:r>
     </w:p>
     <w:p>
@@ -3321,60 +3321,60 @@
           <w:szCs w:val="24"/>
           <w:u w:val="none"/>
         </w:rPr>
-        <w:t>The Sate represents parts of an application that can change. Each component can have its state. The state is mutable and it is local to the component only</w:t>
-      </w:r>
-    </w:p>
-    <w:p>
-      <w:pPr>
-        <w:pStyle w:val="Normal"/>
-        <w:bidi w:val="0"/>
-        <w:jc w:val="left"/>
-        <w:rPr>
-          <w:rFonts w:ascii="Montserrat" w:hAnsi="Montserrat"/>
-          <w:b w:val="false"/>
-          <w:b w:val="false"/>
-          <w:bCs w:val="false"/>
-          <w:sz w:val="24"/>
-          <w:szCs w:val="24"/>
-          <w:u w:val="none"/>
-        </w:rPr>
-      </w:pPr>
-      <w:r>
-        <w:rPr>
-          <w:rFonts w:ascii="Montserrat" w:hAnsi="Montserrat"/>
-          <w:b w:val="false"/>
-          <w:bCs w:val="false"/>
-          <w:sz w:val="24"/>
-          <w:szCs w:val="24"/>
-          <w:u w:val="none"/>
-        </w:rPr>
-      </w:r>
-    </w:p>
-    <w:p>
-      <w:pPr>
-        <w:pStyle w:val="Normal"/>
-        <w:bidi w:val="0"/>
-        <w:jc w:val="left"/>
-        <w:rPr>
-          <w:rFonts w:ascii="Montserrat" w:hAnsi="Montserrat"/>
-          <w:b w:val="false"/>
-          <w:b w:val="false"/>
-          <w:bCs w:val="false"/>
-          <w:sz w:val="24"/>
-          <w:szCs w:val="24"/>
-          <w:u w:val="none"/>
-        </w:rPr>
-      </w:pPr>
-      <w:r>
-        <w:rPr>
-          <w:rFonts w:ascii="Montserrat" w:hAnsi="Montserrat"/>
-          <w:b w:val="false"/>
-          <w:bCs w:val="false"/>
-          <w:sz w:val="24"/>
-          <w:szCs w:val="24"/>
-          <w:u w:val="none"/>
-        </w:rPr>
-        <w:t>Props are know as properties it can be used to pass data from one component to another. Props cannot be modified, read-only, and immutable.</w:t>
+        <w:t>The Sate represents parts of an application that can change. Each component can have its state. The state is mutable and it is local to the component only.</w:t>
+      </w:r>
+    </w:p>
+    <w:p>
+      <w:pPr>
+        <w:pStyle w:val="Normal"/>
+        <w:bidi w:val="0"/>
+        <w:jc w:val="left"/>
+        <w:rPr>
+          <w:rFonts w:ascii="Montserrat" w:hAnsi="Montserrat"/>
+          <w:b w:val="false"/>
+          <w:b w:val="false"/>
+          <w:bCs w:val="false"/>
+          <w:sz w:val="24"/>
+          <w:szCs w:val="24"/>
+          <w:u w:val="none"/>
+        </w:rPr>
+      </w:pPr>
+      <w:r>
+        <w:rPr>
+          <w:rFonts w:ascii="Montserrat" w:hAnsi="Montserrat"/>
+          <w:b w:val="false"/>
+          <w:bCs w:val="false"/>
+          <w:sz w:val="24"/>
+          <w:szCs w:val="24"/>
+          <w:u w:val="none"/>
+        </w:rPr>
+      </w:r>
+    </w:p>
+    <w:p>
+      <w:pPr>
+        <w:pStyle w:val="Normal"/>
+        <w:bidi w:val="0"/>
+        <w:jc w:val="left"/>
+        <w:rPr>
+          <w:rFonts w:ascii="Montserrat" w:hAnsi="Montserrat"/>
+          <w:b w:val="false"/>
+          <w:b w:val="false"/>
+          <w:bCs w:val="false"/>
+          <w:sz w:val="24"/>
+          <w:szCs w:val="24"/>
+          <w:u w:val="none"/>
+        </w:rPr>
+      </w:pPr>
+      <w:r>
+        <w:rPr>
+          <w:rFonts w:ascii="Montserrat" w:hAnsi="Montserrat"/>
+          <w:b w:val="false"/>
+          <w:bCs w:val="false"/>
+          <w:sz w:val="24"/>
+          <w:szCs w:val="24"/>
+          <w:u w:val="none"/>
+        </w:rPr>
+        <w:t>Props also known as properties, they are used to pass data from one component to another. Props cannot be modified, read-only, and immutable.</w:t>
       </w:r>
     </w:p>
     <w:p>
@@ -4443,33 +4443,7 @@
           <w:szCs w:val="24"/>
           <w:u w:val="none"/>
         </w:rPr>
-        <w:t>iv)getSnapshotBeforeUpdate()</w:t>
-      </w:r>
-    </w:p>
-    <w:p>
-      <w:pPr>
-        <w:pStyle w:val="Normal"/>
-        <w:bidi w:val="0"/>
-        <w:rPr>
-          <w:rFonts w:ascii="Montserrat" w:hAnsi="Montserrat"/>
-          <w:b w:val="false"/>
-          <w:b w:val="false"/>
-          <w:bCs w:val="false"/>
-          <w:sz w:val="24"/>
-          <w:szCs w:val="24"/>
-          <w:u w:val="none"/>
-        </w:rPr>
-      </w:pPr>
-      <w:r>
-        <w:rPr>
-          <w:rFonts w:ascii="Montserrat" w:hAnsi="Montserrat"/>
-          <w:b w:val="false"/>
-          <w:bCs w:val="false"/>
-          <w:sz w:val="24"/>
-          <w:szCs w:val="24"/>
-          <w:u w:val="none"/>
-        </w:rPr>
-        <w:t>v)componentDidUpdate()</w:t>
+        <w:t>iv)componentDidUpdate()</w:t>
       </w:r>
     </w:p>
     <w:p>
@@ -6011,7 +5985,29 @@
           <w:szCs w:val="24"/>
           <w:u w:val="none"/>
         </w:rPr>
-        <w:t>A “key” is a special string attribute you need to include when crating lists of elements in React. Keys are used in React to identify which items in the list are changed, updated, or deleted. In other words, we can say that keys are used to give an identity to the elements in the lists.</w:t>
+        <w:t>A “key” is a special string attribute you need to include when cr</w:t>
+      </w:r>
+      <w:r>
+        <w:rPr>
+          <w:rFonts w:ascii="Montserrat" w:hAnsi="Montserrat"/>
+          <w:b w:val="false"/>
+          <w:bCs w:val="false"/>
+          <w:sz w:val="24"/>
+          <w:szCs w:val="24"/>
+          <w:u w:val="none"/>
+        </w:rPr>
+        <w:t>e</w:t>
+      </w:r>
+      <w:r>
+        <w:rPr>
+          <w:rFonts w:ascii="Montserrat" w:hAnsi="Montserrat"/>
+          <w:b w:val="false"/>
+          <w:bCs w:val="false"/>
+          <w:sz w:val="24"/>
+          <w:szCs w:val="24"/>
+          <w:u w:val="none"/>
+        </w:rPr>
+        <w:t>ating lists of elements in React. Keys are used in React to identify which items in the list are changed, updated, or deleted. In other words, we can say that keys are used to give an identity to the elements in the lists.</w:t>
       </w:r>
     </w:p>
     <w:p>
@@ -6760,29 +6756,7 @@
           <w:szCs w:val="24"/>
           <w:u w:val="none"/>
         </w:rPr>
-        <w:t xml:space="preserve">returns a function that lets you navigate </w:t>
-      </w:r>
-      <w:r>
-        <w:rPr>
-          <w:rFonts w:ascii="Montserrat" w:hAnsi="Montserrat"/>
-          <w:b w:val="false"/>
-          <w:bCs w:val="false"/>
-          <w:sz w:val="24"/>
-          <w:szCs w:val="24"/>
-          <w:u w:val="none"/>
-        </w:rPr>
-        <w:t>programmatically</w:t>
-      </w:r>
-      <w:r>
-        <w:rPr>
-          <w:rFonts w:ascii="Montserrat" w:hAnsi="Montserrat"/>
-          <w:b w:val="false"/>
-          <w:bCs w:val="false"/>
-          <w:sz w:val="24"/>
-          <w:szCs w:val="24"/>
-          <w:u w:val="none"/>
-        </w:rPr>
-        <w:t>, for example in an effect or event.</w:t>
+        <w:t>returns a function that lets you navigate programmatically, for example in an effect or event.</w:t>
       </w:r>
     </w:p>
     <w:p>
@@ -7094,42 +7068,29 @@
           <w:bCs w:val="false"/>
           <w:u w:val="none"/>
         </w:rPr>
-        <w:t>React Router is a library for React that provides routing functionality. I</w:t>
-      </w:r>
-      <w:r>
-        <w:rPr>
-          <w:rFonts w:ascii="Montserrat" w:hAnsi="Montserrat"/>
-          <w:b w:val="false"/>
-          <w:bCs w:val="false"/>
-          <w:u w:val="none"/>
-        </w:rPr>
-        <w:t>t</w:t>
-      </w:r>
-      <w:r>
-        <w:rPr>
-          <w:rFonts w:ascii="Montserrat" w:hAnsi="Montserrat"/>
-          <w:b w:val="false"/>
-          <w:bCs w:val="false"/>
-          <w:u w:val="none"/>
-        </w:rPr>
-        <w:t xml:space="preserve"> is different from conventional routing in a few ways. </w:t>
-      </w:r>
-    </w:p>
-    <w:p>
-      <w:pPr>
-        <w:pStyle w:val="Normal"/>
-        <w:bidi w:val="0"/>
-        <w:jc w:val="left"/>
-        <w:rPr>
-          <w:rFonts w:ascii="Montserrat" w:hAnsi="Montserrat"/>
-          <w:b w:val="false"/>
-          <w:b w:val="false"/>
-          <w:bCs w:val="false"/>
-          <w:u w:val="none"/>
-        </w:rPr>
-      </w:pPr>
-      <w:r>
-        <w:rPr/>
+        <w:t xml:space="preserve">React Router is a library for React that provides routing functionality. It is different from conventional routing in a few ways. </w:t>
+      </w:r>
+    </w:p>
+    <w:p>
+      <w:pPr>
+        <w:pStyle w:val="Normal"/>
+        <w:bidi w:val="0"/>
+        <w:jc w:val="left"/>
+        <w:rPr>
+          <w:rFonts w:ascii="Montserrat" w:hAnsi="Montserrat"/>
+          <w:b w:val="false"/>
+          <w:b w:val="false"/>
+          <w:bCs w:val="false"/>
+          <w:u w:val="none"/>
+        </w:rPr>
+      </w:pPr>
+      <w:r>
+        <w:rPr>
+          <w:rFonts w:ascii="Montserrat" w:hAnsi="Montserrat"/>
+          <w:b w:val="false"/>
+          <w:bCs w:val="false"/>
+          <w:u w:val="none"/>
+        </w:rPr>
       </w:r>
     </w:p>
     <w:p>
@@ -7178,7 +7139,12 @@
         </w:rPr>
       </w:pPr>
       <w:r>
-        <w:rPr/>
+        <w:rPr>
+          <w:rFonts w:ascii="Montserrat" w:hAnsi="Montserrat"/>
+          <w:b w:val="false"/>
+          <w:bCs w:val="false"/>
+          <w:u w:val="none"/>
+        </w:rPr>
       </w:r>
     </w:p>
     <w:p>
@@ -7227,7 +7193,12 @@
         </w:rPr>
       </w:pPr>
       <w:r>
-        <w:rPr/>
+        <w:rPr>
+          <w:rFonts w:ascii="Montserrat" w:hAnsi="Montserrat"/>
+          <w:b w:val="false"/>
+          <w:bCs w:val="false"/>
+          <w:u w:val="none"/>
+        </w:rPr>
       </w:r>
     </w:p>
     <w:p>
@@ -7259,24 +7230,47 @@
           <w:bCs w:val="false"/>
           <w:u w:val="none"/>
         </w:rPr>
-        <w:t>React Router is asynchronous. This means that routes can be loaded on-demand, rather that all at once. This makes the application more responsive and efficient.</w:t>
-      </w:r>
-    </w:p>
-    <w:p>
-      <w:pPr>
-        <w:pStyle w:val="Normal"/>
-        <w:bidi w:val="0"/>
-        <w:jc w:val="left"/>
-        <w:rPr>
-          <w:rFonts w:ascii="Montserrat" w:hAnsi="Montserrat"/>
-          <w:b w:val="false"/>
-          <w:b w:val="false"/>
-          <w:bCs w:val="false"/>
-          <w:u w:val="none"/>
-        </w:rPr>
-      </w:pPr>
-      <w:r>
-        <w:rPr/>
+        <w:t>React Router is asynchronous. This means that routes can be loaded on-demand, rather tha</w:t>
+      </w:r>
+      <w:r>
+        <w:rPr>
+          <w:rFonts w:ascii="Montserrat" w:hAnsi="Montserrat"/>
+          <w:b w:val="false"/>
+          <w:bCs w:val="false"/>
+          <w:u w:val="none"/>
+        </w:rPr>
+        <w:t>n</w:t>
+      </w:r>
+      <w:r>
+        <w:rPr>
+          <w:rFonts w:ascii="Montserrat" w:hAnsi="Montserrat"/>
+          <w:b w:val="false"/>
+          <w:bCs w:val="false"/>
+          <w:u w:val="none"/>
+        </w:rPr>
+        <w:t xml:space="preserve"> all at once. This makes the application more responsive and efficient.</w:t>
+      </w:r>
+    </w:p>
+    <w:p>
+      <w:pPr>
+        <w:pStyle w:val="Normal"/>
+        <w:bidi w:val="0"/>
+        <w:jc w:val="left"/>
+        <w:rPr>
+          <w:rFonts w:ascii="Montserrat" w:hAnsi="Montserrat"/>
+          <w:b w:val="false"/>
+          <w:b w:val="false"/>
+          <w:bCs w:val="false"/>
+          <w:u w:val="none"/>
+        </w:rPr>
+      </w:pPr>
+      <w:r>
+        <w:rPr>
+          <w:rFonts w:ascii="Montserrat" w:hAnsi="Montserrat"/>
+          <w:b w:val="false"/>
+          <w:bCs w:val="false"/>
+          <w:u w:val="none"/>
+        </w:rPr>
       </w:r>
     </w:p>
     <w:p>
@@ -7766,29 +7760,7 @@
           <w:szCs w:val="24"/>
           <w:u w:val="none"/>
         </w:rPr>
-        <w:t xml:space="preserve">(): The method is used to create elements. Whenever we write code in JSX, JSX converts it to React.createElement(). </w:t>
-      </w:r>
-      <w:r>
-        <w:rPr>
-          <w:rFonts w:ascii="Montserrat" w:hAnsi="Montserrat"/>
-          <w:b w:val="false"/>
-          <w:bCs w:val="false"/>
-          <w:sz w:val="24"/>
-          <w:szCs w:val="24"/>
-          <w:u w:val="none"/>
-        </w:rPr>
-        <w:t>This</w:t>
-      </w:r>
-      <w:r>
-        <w:rPr>
-          <w:rFonts w:ascii="Montserrat" w:hAnsi="Montserrat"/>
-          <w:b w:val="false"/>
-          <w:bCs w:val="false"/>
-          <w:sz w:val="24"/>
-          <w:szCs w:val="24"/>
-          <w:u w:val="none"/>
-        </w:rPr>
-        <w:t xml:space="preserve"> createElement method is not recommended to use as it is very hard to maintain or debug. We’ve to call the React.createElement() method every time for the creation of a React element, even if it is just a span tag with no attributes.</w:t>
+        <w:t>(): The method is used to create elements. Whenever we write code in JSX, JSX converts it to React.createElement(). This createElement method is not recommended to use as it is very hard to maintain or debug. We’ve to call the React.createElement() method every time for the creation of a React element, even if it is just a span tag with no attributes.</w:t>
       </w:r>
     </w:p>
     <w:p>
@@ -8192,7 +8164,29 @@
           <w:szCs w:val="24"/>
           <w:u w:val="none"/>
         </w:rPr>
-        <w:t>I’ve found it especially useful to implement strict mode when I’m working on new code bases and I want to see what kind of code/components I’m facing. Also if you’re on bug hinting mode, sometimes it’s a good idea to wrap with &lt;StrictMode /</w:t>
+        <w:t>I’ve found it especially useful to implement strict mode when I’m working on new code bases and I want to see what kind of code/components I’m facing. Also if you’re on bug h</w:t>
+      </w:r>
+      <w:r>
+        <w:rPr>
+          <w:rFonts w:ascii="Montserrat" w:hAnsi="Montserrat"/>
+          <w:b w:val="false"/>
+          <w:bCs w:val="false"/>
+          <w:sz w:val="24"/>
+          <w:szCs w:val="24"/>
+          <w:u w:val="none"/>
+        </w:rPr>
+        <w:t>u</w:t>
+      </w:r>
+      <w:r>
+        <w:rPr>
+          <w:rFonts w:ascii="Montserrat" w:hAnsi="Montserrat"/>
+          <w:b w:val="false"/>
+          <w:bCs w:val="false"/>
+          <w:sz w:val="24"/>
+          <w:szCs w:val="24"/>
+          <w:u w:val="none"/>
+        </w:rPr>
+        <w:t>nting mode, sometimes it’s a good idea to wrap with &lt;StrictMode /</w:t>
       </w:r>
       <w:r>
         <w:rPr>
@@ -8639,51 +8633,7 @@
           <w:szCs w:val="24"/>
           <w:u w:val="none"/>
         </w:rPr>
-        <w:t>The useEffect Ho</w:t>
-      </w:r>
-      <w:r>
-        <w:rPr>
-          <w:rFonts w:ascii="Montserrat" w:hAnsi="Montserrat"/>
-          <w:b w:val="false"/>
-          <w:bCs w:val="false"/>
-          <w:sz w:val="24"/>
-          <w:szCs w:val="24"/>
-          <w:u w:val="none"/>
-        </w:rPr>
-        <w:t>o</w:t>
-      </w:r>
-      <w:r>
-        <w:rPr>
-          <w:rFonts w:ascii="Montserrat" w:hAnsi="Montserrat"/>
-          <w:b w:val="false"/>
-          <w:bCs w:val="false"/>
-          <w:sz w:val="24"/>
-          <w:szCs w:val="24"/>
-          <w:u w:val="none"/>
-        </w:rPr>
-        <w:t xml:space="preserve">k allows you to perform side effects in your components. Some example of side </w:t>
-      </w:r>
-      <w:r>
-        <w:rPr>
-          <w:rFonts w:ascii="Montserrat" w:hAnsi="Montserrat"/>
-          <w:b w:val="false"/>
-          <w:bCs w:val="false"/>
-          <w:sz w:val="24"/>
-          <w:szCs w:val="24"/>
-          <w:u w:val="none"/>
-        </w:rPr>
-        <w:t>effects</w:t>
-      </w:r>
-      <w:r>
-        <w:rPr>
-          <w:rFonts w:ascii="Montserrat" w:hAnsi="Montserrat"/>
-          <w:b w:val="false"/>
-          <w:bCs w:val="false"/>
-          <w:sz w:val="24"/>
-          <w:szCs w:val="24"/>
-          <w:u w:val="none"/>
-        </w:rPr>
-        <w:t xml:space="preserve"> are: fetching data, directly updating the DOM, and timers.</w:t>
+        <w:t>The useEffect Hook allows you to perform side effects in your components. Some example of side effects are: fetching data, directly updating the DOM, and timers.</w:t>
       </w:r>
     </w:p>
     <w:p>
@@ -9348,7 +9298,29 @@
           <w:szCs w:val="24"/>
           <w:u w:val="none"/>
         </w:rPr>
-        <w:t>Context is a method to pass props from parent to child components, by storing the props in a store and using these props from the store by child components without actually passing them manually at each level of the component tree.</w:t>
+        <w:t xml:space="preserve">Context is a method to </w:t>
+      </w:r>
+      <w:r>
+        <w:rPr>
+          <w:rFonts w:ascii="Montserrat" w:hAnsi="Montserrat"/>
+          <w:b w:val="false"/>
+          <w:bCs w:val="false"/>
+          <w:sz w:val="24"/>
+          <w:szCs w:val="24"/>
+          <w:u w:val="none"/>
+        </w:rPr>
+        <w:t>avoid prop-drilling</w:t>
+      </w:r>
+      <w:r>
+        <w:rPr>
+          <w:rFonts w:ascii="Montserrat" w:hAnsi="Montserrat"/>
+          <w:b w:val="false"/>
+          <w:bCs w:val="false"/>
+          <w:sz w:val="24"/>
+          <w:szCs w:val="24"/>
+          <w:u w:val="none"/>
+        </w:rPr>
+        <w:t>, by storing the props in a store and using these props from the store by child components without actually passing them manually at each level of the component tree.</w:t>
       </w:r>
     </w:p>
     <w:p>
@@ -9529,29 +9501,7 @@
           <w:szCs w:val="24"/>
           <w:u w:val="none"/>
         </w:rPr>
-        <w:t xml:space="preserve"> property which is set to the current value of the ref. What makes refs so powerful is the fact that they are persisted between re</w:t>
-      </w:r>
-      <w:r>
-        <w:rPr>
-          <w:rFonts w:ascii="Montserrat" w:hAnsi="Montserrat"/>
-          <w:b w:val="false"/>
-          <w:bCs w:val="false"/>
-          <w:sz w:val="24"/>
-          <w:szCs w:val="24"/>
-          <w:u w:val="none"/>
-        </w:rPr>
-        <w:t>n</w:t>
-      </w:r>
-      <w:r>
-        <w:rPr>
-          <w:rFonts w:ascii="Montserrat" w:hAnsi="Montserrat"/>
-          <w:b w:val="false"/>
-          <w:bCs w:val="false"/>
-          <w:sz w:val="24"/>
-          <w:szCs w:val="24"/>
-          <w:u w:val="none"/>
-        </w:rPr>
-        <w:t>ders. So refs can be very similar to state, since they persist between renders, but refs do not cause a component to re-render when changed.</w:t>
+        <w:t xml:space="preserve"> property which is set to the current value of the ref. What makes refs so powerful is the fact that they are persisted between renders. So refs can be very similar to state, since they persist between renders, but refs do not cause a component to re-render when changed.</w:t>
       </w:r>
     </w:p>
     <w:p>
@@ -9924,7 +9874,7 @@
           <w:szCs w:val="24"/>
           <w:u w:val="none"/>
         </w:rPr>
-        <w:t>this will only run the slowFunction when the variable number changes.</w:t>
+        <w:t>this will only run the slowFunction when the variable ‘number’ changes.</w:t>
       </w:r>
     </w:p>
     <w:p>
@@ -11657,31 +11607,7 @@
           <w:u w:val="none"/>
           <w:lang w:val="en-US"/>
         </w:rPr>
-        <w:t>The on</w:t>
-      </w:r>
-      <w:r>
-        <w:rPr>
-          <w:rFonts w:ascii="Montserrat" w:hAnsi="Montserrat"/>
-          <w:b w:val="false"/>
-          <w:bCs w:val="false"/>
-          <w:sz w:val="24"/>
-          <w:szCs w:val="24"/>
-          <w:u w:val="none"/>
-          <w:lang w:val="en-US"/>
-        </w:rPr>
-        <w:t>l</w:t>
-      </w:r>
-      <w:r>
-        <w:rPr>
-          <w:rFonts w:ascii="Montserrat" w:hAnsi="Montserrat"/>
-          <w:b w:val="false"/>
-          <w:bCs w:val="false"/>
-          <w:sz w:val="24"/>
-          <w:szCs w:val="24"/>
-          <w:u w:val="none"/>
-          <w:lang w:val="en-US"/>
-        </w:rPr>
-        <w:t>y way to change the state is to emit an action, an object describing what happened.</w:t>
+        <w:t>The only way to change the state is to emit an action, an object describing what happened.</w:t>
       </w:r>
     </w:p>
     <w:p>
@@ -12077,31 +12003,7 @@
           <w:u w:val="none"/>
           <w:lang w:val="en-US"/>
         </w:rPr>
-        <w:t>There is always one source o</w:t>
-      </w:r>
-      <w:r>
-        <w:rPr>
-          <w:rFonts w:ascii="Montserrat" w:hAnsi="Montserrat"/>
-          <w:b w:val="false"/>
-          <w:bCs w:val="false"/>
-          <w:sz w:val="24"/>
-          <w:szCs w:val="24"/>
-          <w:u w:val="none"/>
-          <w:lang w:val="en-US"/>
-        </w:rPr>
-        <w:t>f</w:t>
-      </w:r>
-      <w:r>
-        <w:rPr>
-          <w:rFonts w:ascii="Montserrat" w:hAnsi="Montserrat"/>
-          <w:b w:val="false"/>
-          <w:bCs w:val="false"/>
-          <w:sz w:val="24"/>
-          <w:szCs w:val="24"/>
-          <w:u w:val="none"/>
-          <w:lang w:val="en-US"/>
-        </w:rPr>
-        <w:t xml:space="preserve"> truth, the store, with no confusion about how to sync the current state with actions and other parts of the application.</w:t>
+        <w:t>There is always one source of truth, the store, with no confusion about how to sync the current state with actions and other parts of the application.</w:t>
       </w:r>
     </w:p>
     <w:p>
@@ -12401,31 +12303,7 @@
           <w:u w:val="none"/>
           <w:lang w:val="en-US"/>
         </w:rPr>
-        <w:t>Developers can track everythin</w:t>
-      </w:r>
-      <w:r>
-        <w:rPr>
-          <w:rFonts w:ascii="Montserrat" w:hAnsi="Montserrat"/>
-          <w:b w:val="false"/>
-          <w:bCs w:val="false"/>
-          <w:sz w:val="24"/>
-          <w:szCs w:val="24"/>
-          <w:u w:val="none"/>
-          <w:lang w:val="en-US"/>
-        </w:rPr>
-        <w:t>g</w:t>
-      </w:r>
-      <w:r>
-        <w:rPr>
-          <w:rFonts w:ascii="Montserrat" w:hAnsi="Montserrat"/>
-          <w:b w:val="false"/>
-          <w:bCs w:val="false"/>
-          <w:sz w:val="24"/>
-          <w:szCs w:val="24"/>
-          <w:u w:val="none"/>
-          <w:lang w:val="en-US"/>
-        </w:rPr>
-        <w:t xml:space="preserve"> going on in the app in real-time, from actions to state changes.</w:t>
+        <w:t>Developers can track everything going on in the app in real-time, from actions to state changes.</w:t>
       </w:r>
     </w:p>
     <w:p>
@@ -12575,31 +12453,7 @@
           <w:u w:val="none"/>
           <w:lang w:val="en-US"/>
         </w:rPr>
-        <w:t xml:space="preserve">No Encapsulation. Any component can access data that can </w:t>
-      </w:r>
-      <w:r>
-        <w:rPr>
-          <w:rFonts w:ascii="Montserrat" w:hAnsi="Montserrat"/>
-          <w:b w:val="false"/>
-          <w:bCs w:val="false"/>
-          <w:sz w:val="24"/>
-          <w:szCs w:val="24"/>
-          <w:u w:val="none"/>
-          <w:lang w:val="en-US"/>
-        </w:rPr>
-        <w:t>cause</w:t>
-      </w:r>
-      <w:r>
-        <w:rPr>
-          <w:rFonts w:ascii="Montserrat" w:hAnsi="Montserrat"/>
-          <w:b w:val="false"/>
-          <w:bCs w:val="false"/>
-          <w:sz w:val="24"/>
-          <w:szCs w:val="24"/>
-          <w:u w:val="none"/>
-          <w:lang w:val="en-US"/>
-        </w:rPr>
-        <w:t xml:space="preserve"> security issues.</w:t>
+        <w:t>No Encapsulation. Any component can access data that can cause security issues.</w:t>
       </w:r>
     </w:p>
     <w:p>

</xml_diff>